<commit_message>
Implemented Repository pattern + added logic in seed method
</commit_message>
<xml_diff>
--- a/Web Services and Cloud/Developing a WebApi application - Step by step tutorial.docx
+++ b/Web Services and Cloud/Developing a WebApi application - Step by step tutorial.docx
@@ -8,15 +8,7 @@
         <w:jc w:val="center"/>
       </w:pPr>
       <w:r>
-        <w:t xml:space="preserve">Developing a </w:t>
-      </w:r>
-      <w:proofErr w:type="spellStart"/>
-      <w:r>
-        <w:t>WebApi</w:t>
-      </w:r>
-      <w:proofErr w:type="spellEnd"/>
-      <w:r>
-        <w:t xml:space="preserve"> application - Step by step tutorial</w:t>
+        <w:t>Developing a WebApi application - Step by step tutorial</w:t>
       </w:r>
     </w:p>
     <w:p/>
@@ -53,27 +45,262 @@
         </w:numPr>
       </w:pPr>
       <w:r>
-        <w:t xml:space="preserve">Create new ASP.NET  Web application -&gt; Web </w:t>
-      </w:r>
-      <w:proofErr w:type="spellStart"/>
-      <w:r>
-        <w:t>Api</w:t>
-      </w:r>
-      <w:proofErr w:type="spellEnd"/>
+        <w:t xml:space="preserve">Create new ASP.NET  Web application -&gt; Web Api </w:t>
+      </w:r>
+    </w:p>
+    <w:p>
+      <w:pPr>
+        <w:pStyle w:val="ListParagraph"/>
+        <w:numPr>
+          <w:ilvl w:val="1"/>
+          <w:numId w:val="1"/>
+        </w:numPr>
+      </w:pPr>
+      <w:r>
+        <w:t>Choose authentication type</w:t>
+      </w:r>
+    </w:p>
+    <w:p>
+      <w:pPr>
+        <w:pStyle w:val="ListParagraph"/>
+        <w:numPr>
+          <w:ilvl w:val="0"/>
+          <w:numId w:val="1"/>
+        </w:numPr>
+      </w:pPr>
+      <w:r>
+        <w:t xml:space="preserve">Delete : </w:t>
+      </w:r>
+    </w:p>
+    <w:p>
+      <w:pPr>
+        <w:pStyle w:val="ListParagraph"/>
+        <w:numPr>
+          <w:ilvl w:val="1"/>
+          <w:numId w:val="1"/>
+        </w:numPr>
+      </w:pPr>
+      <w:r>
+        <w:t>Views</w:t>
+      </w:r>
+    </w:p>
+    <w:p>
+      <w:pPr>
+        <w:pStyle w:val="ListParagraph"/>
+        <w:numPr>
+          <w:ilvl w:val="1"/>
+          <w:numId w:val="1"/>
+        </w:numPr>
+      </w:pPr>
+      <w:r>
+        <w:t>Scripts</w:t>
+      </w:r>
+    </w:p>
+    <w:p>
+      <w:pPr>
+        <w:pStyle w:val="ListParagraph"/>
+        <w:numPr>
+          <w:ilvl w:val="1"/>
+          <w:numId w:val="1"/>
+        </w:numPr>
+      </w:pPr>
+      <w:r>
+        <w:t>Fonts</w:t>
+      </w:r>
+    </w:p>
+    <w:p>
+      <w:pPr>
+        <w:pStyle w:val="ListParagraph"/>
+        <w:numPr>
+          <w:ilvl w:val="1"/>
+          <w:numId w:val="1"/>
+        </w:numPr>
+      </w:pPr>
+      <w:r>
+        <w:t>Areas</w:t>
+      </w:r>
+    </w:p>
+    <w:p>
+      <w:pPr>
+        <w:pStyle w:val="ListParagraph"/>
+        <w:numPr>
+          <w:ilvl w:val="1"/>
+          <w:numId w:val="1"/>
+        </w:numPr>
+      </w:pPr>
+      <w:r>
+        <w:t>App_Data</w:t>
+      </w:r>
+    </w:p>
+    <w:p>
+      <w:pPr>
+        <w:pStyle w:val="ListParagraph"/>
+        <w:numPr>
+          <w:ilvl w:val="1"/>
+          <w:numId w:val="1"/>
+        </w:numPr>
+      </w:pPr>
+      <w:r>
+        <w:t>In AppStart:</w:t>
+      </w:r>
+    </w:p>
+    <w:p>
+      <w:pPr>
+        <w:pStyle w:val="ListParagraph"/>
+        <w:numPr>
+          <w:ilvl w:val="2"/>
+          <w:numId w:val="1"/>
+        </w:numPr>
+      </w:pPr>
+      <w:r>
+        <w:t>BundleConfig</w:t>
+      </w:r>
+    </w:p>
+    <w:p>
+      <w:pPr>
+        <w:pStyle w:val="ListParagraph"/>
+        <w:numPr>
+          <w:ilvl w:val="2"/>
+          <w:numId w:val="1"/>
+        </w:numPr>
+      </w:pPr>
+      <w:r>
+        <w:t>FilterConfig</w:t>
+      </w:r>
+    </w:p>
+    <w:p>
+      <w:pPr>
+        <w:pStyle w:val="ListParagraph"/>
+        <w:numPr>
+          <w:ilvl w:val="2"/>
+          <w:numId w:val="1"/>
+        </w:numPr>
+      </w:pPr>
+      <w:r>
+        <w:t>RouteConfig</w:t>
+      </w:r>
+    </w:p>
+    <w:p>
+      <w:pPr>
+        <w:pStyle w:val="ListParagraph"/>
+        <w:numPr>
+          <w:ilvl w:val="1"/>
+          <w:numId w:val="1"/>
+        </w:numPr>
+      </w:pPr>
+      <w:r>
+        <w:t>Controllers -&gt; HomeController.cs</w:t>
+      </w:r>
+    </w:p>
+    <w:p>
+      <w:pPr>
+        <w:pStyle w:val="ListParagraph"/>
+        <w:numPr>
+          <w:ilvl w:val="1"/>
+          <w:numId w:val="1"/>
+        </w:numPr>
+      </w:pPr>
+      <w:r>
+        <w:t>Favicon.ico</w:t>
+      </w:r>
+    </w:p>
+    <w:p>
+      <w:pPr>
+        <w:pStyle w:val="ListParagraph"/>
+        <w:numPr>
+          <w:ilvl w:val="1"/>
+          <w:numId w:val="1"/>
+        </w:numPr>
+      </w:pPr>
+      <w:r>
+        <w:t>Content</w:t>
+      </w:r>
+    </w:p>
+    <w:p>
+      <w:pPr>
+        <w:pStyle w:val="ListParagraph"/>
+        <w:numPr>
+          <w:ilvl w:val="1"/>
+          <w:numId w:val="1"/>
+        </w:numPr>
+      </w:pPr>
+      <w:r>
+        <w:t>Project_Readme.html</w:t>
+      </w:r>
+    </w:p>
+    <w:p>
+      <w:pPr>
+        <w:pStyle w:val="ListParagraph"/>
+        <w:numPr>
+          <w:ilvl w:val="1"/>
+          <w:numId w:val="1"/>
+        </w:numPr>
+      </w:pPr>
+      <w:r>
+        <w:t xml:space="preserve">In Global.asax.cs </w:t>
+      </w:r>
+    </w:p>
+    <w:p>
+      <w:pPr>
+        <w:pStyle w:val="ListParagraph"/>
+        <w:numPr>
+          <w:ilvl w:val="2"/>
+          <w:numId w:val="1"/>
+        </w:numPr>
+      </w:pPr>
+      <w:r>
+        <w:t>FilterConfig…</w:t>
+      </w:r>
+    </w:p>
+    <w:p>
+      <w:pPr>
+        <w:pStyle w:val="ListParagraph"/>
+        <w:numPr>
+          <w:ilvl w:val="2"/>
+          <w:numId w:val="1"/>
+        </w:numPr>
+      </w:pPr>
+      <w:r>
+        <w:t>BundleConfig…</w:t>
+      </w:r>
+    </w:p>
+    <w:p>
+      <w:pPr>
+        <w:pStyle w:val="ListParagraph"/>
+        <w:numPr>
+          <w:ilvl w:val="2"/>
+          <w:numId w:val="1"/>
+        </w:numPr>
+      </w:pPr>
+      <w:r>
+        <w:t>RouteConfig…</w:t>
+      </w:r>
+    </w:p>
+    <w:p>
+      <w:pPr>
+        <w:pStyle w:val="ListParagraph"/>
+        <w:numPr>
+          <w:ilvl w:val="2"/>
+          <w:numId w:val="1"/>
+        </w:numPr>
+      </w:pPr>
+      <w:r>
+        <w:t>Area.Registration…</w:t>
+      </w:r>
+    </w:p>
+    <w:p>
+      <w:pPr>
+        <w:pStyle w:val="ListParagraph"/>
+        <w:numPr>
+          <w:ilvl w:val="0"/>
+          <w:numId w:val="1"/>
+        </w:numPr>
+      </w:pPr>
       <w:r>
         <w:t xml:space="preserve"> </w:t>
       </w:r>
-    </w:p>
-    <w:p>
-      <w:pPr>
-        <w:pStyle w:val="ListParagraph"/>
-        <w:numPr>
-          <w:ilvl w:val="1"/>
-          <w:numId w:val="1"/>
-        </w:numPr>
-      </w:pPr>
-      <w:r>
-        <w:t>Choose authentication type</w:t>
+      <w:r>
+        <w:t>Fix Connection String</w:t>
       </w:r>
     </w:p>
     <w:p>
@@ -85,272 +312,7 @@
         </w:numPr>
       </w:pPr>
       <w:r>
-        <w:t xml:space="preserve">Delete : </w:t>
-      </w:r>
-    </w:p>
-    <w:p>
-      <w:pPr>
-        <w:pStyle w:val="ListParagraph"/>
-        <w:numPr>
-          <w:ilvl w:val="1"/>
-          <w:numId w:val="1"/>
-        </w:numPr>
-      </w:pPr>
-      <w:r>
-        <w:t>Views</w:t>
-      </w:r>
-    </w:p>
-    <w:p>
-      <w:pPr>
-        <w:pStyle w:val="ListParagraph"/>
-        <w:numPr>
-          <w:ilvl w:val="1"/>
-          <w:numId w:val="1"/>
-        </w:numPr>
-      </w:pPr>
-      <w:r>
-        <w:t>Scripts</w:t>
-      </w:r>
-    </w:p>
-    <w:p>
-      <w:pPr>
-        <w:pStyle w:val="ListParagraph"/>
-        <w:numPr>
-          <w:ilvl w:val="1"/>
-          <w:numId w:val="1"/>
-        </w:numPr>
-      </w:pPr>
-      <w:r>
-        <w:t>Fonts</w:t>
-      </w:r>
-    </w:p>
-    <w:p>
-      <w:pPr>
-        <w:pStyle w:val="ListParagraph"/>
-        <w:numPr>
-          <w:ilvl w:val="1"/>
-          <w:numId w:val="1"/>
-        </w:numPr>
-      </w:pPr>
-      <w:r>
-        <w:t>Areas</w:t>
-      </w:r>
-    </w:p>
-    <w:p>
-      <w:pPr>
-        <w:pStyle w:val="ListParagraph"/>
-        <w:numPr>
-          <w:ilvl w:val="1"/>
-          <w:numId w:val="1"/>
-        </w:numPr>
-      </w:pPr>
-      <w:proofErr w:type="spellStart"/>
-      <w:r>
-        <w:t>App_Data</w:t>
-      </w:r>
-      <w:proofErr w:type="spellEnd"/>
-    </w:p>
-    <w:p>
-      <w:pPr>
-        <w:pStyle w:val="ListParagraph"/>
-        <w:numPr>
-          <w:ilvl w:val="1"/>
-          <w:numId w:val="1"/>
-        </w:numPr>
-      </w:pPr>
-      <w:r>
-        <w:t xml:space="preserve">In </w:t>
-      </w:r>
-      <w:proofErr w:type="spellStart"/>
-      <w:r>
-        <w:t>AppStart</w:t>
-      </w:r>
-      <w:proofErr w:type="spellEnd"/>
-      <w:r>
-        <w:t>:</w:t>
-      </w:r>
-    </w:p>
-    <w:p>
-      <w:pPr>
-        <w:pStyle w:val="ListParagraph"/>
-        <w:numPr>
-          <w:ilvl w:val="2"/>
-          <w:numId w:val="1"/>
-        </w:numPr>
-      </w:pPr>
-      <w:proofErr w:type="spellStart"/>
-      <w:r>
-        <w:t>BundleConfig</w:t>
-      </w:r>
-      <w:proofErr w:type="spellEnd"/>
-    </w:p>
-    <w:p>
-      <w:pPr>
-        <w:pStyle w:val="ListParagraph"/>
-        <w:numPr>
-          <w:ilvl w:val="2"/>
-          <w:numId w:val="1"/>
-        </w:numPr>
-      </w:pPr>
-      <w:proofErr w:type="spellStart"/>
-      <w:r>
-        <w:t>FilterConfig</w:t>
-      </w:r>
-      <w:proofErr w:type="spellEnd"/>
-    </w:p>
-    <w:p>
-      <w:pPr>
-        <w:pStyle w:val="ListParagraph"/>
-        <w:numPr>
-          <w:ilvl w:val="2"/>
-          <w:numId w:val="1"/>
-        </w:numPr>
-      </w:pPr>
-      <w:proofErr w:type="spellStart"/>
-      <w:r>
-        <w:t>RouteConfig</w:t>
-      </w:r>
-      <w:proofErr w:type="spellEnd"/>
-    </w:p>
-    <w:p>
-      <w:pPr>
-        <w:pStyle w:val="ListParagraph"/>
-        <w:numPr>
-          <w:ilvl w:val="1"/>
-          <w:numId w:val="1"/>
-        </w:numPr>
-      </w:pPr>
-      <w:r>
-        <w:t xml:space="preserve">Controllers -&gt; </w:t>
-      </w:r>
-      <w:proofErr w:type="spellStart"/>
-      <w:r>
-        <w:t>HomeController.cs</w:t>
-      </w:r>
-      <w:proofErr w:type="spellEnd"/>
-    </w:p>
-    <w:p>
-      <w:pPr>
-        <w:pStyle w:val="ListParagraph"/>
-        <w:numPr>
-          <w:ilvl w:val="1"/>
-          <w:numId w:val="1"/>
-        </w:numPr>
-      </w:pPr>
-      <w:r>
-        <w:t>Favicon.ico</w:t>
-      </w:r>
-    </w:p>
-    <w:p>
-      <w:pPr>
-        <w:pStyle w:val="ListParagraph"/>
-        <w:numPr>
-          <w:ilvl w:val="1"/>
-          <w:numId w:val="1"/>
-        </w:numPr>
-      </w:pPr>
-      <w:r>
-        <w:t>Content</w:t>
-      </w:r>
-    </w:p>
-    <w:p>
-      <w:pPr>
-        <w:pStyle w:val="ListParagraph"/>
-        <w:numPr>
-          <w:ilvl w:val="1"/>
-          <w:numId w:val="1"/>
-        </w:numPr>
-      </w:pPr>
-      <w:r>
-        <w:t>Project_Readme.html</w:t>
-      </w:r>
-    </w:p>
-    <w:p>
-      <w:pPr>
-        <w:pStyle w:val="ListParagraph"/>
-        <w:numPr>
-          <w:ilvl w:val="1"/>
-          <w:numId w:val="1"/>
-        </w:numPr>
-      </w:pPr>
-      <w:r>
-        <w:t xml:space="preserve">In </w:t>
-      </w:r>
-      <w:proofErr w:type="spellStart"/>
-      <w:r>
-        <w:t>Global.asax.cs</w:t>
-      </w:r>
-      <w:proofErr w:type="spellEnd"/>
-      <w:r>
-        <w:t xml:space="preserve"> </w:t>
-      </w:r>
-    </w:p>
-    <w:p>
-      <w:pPr>
-        <w:pStyle w:val="ListParagraph"/>
-        <w:numPr>
-          <w:ilvl w:val="2"/>
-          <w:numId w:val="1"/>
-        </w:numPr>
-      </w:pPr>
-      <w:proofErr w:type="spellStart"/>
-      <w:r>
-        <w:t>FilterConfig</w:t>
-      </w:r>
-      <w:proofErr w:type="spellEnd"/>
-      <w:r>
-        <w:t>…</w:t>
-      </w:r>
-    </w:p>
-    <w:p>
-      <w:pPr>
-        <w:pStyle w:val="ListParagraph"/>
-        <w:numPr>
-          <w:ilvl w:val="2"/>
-          <w:numId w:val="1"/>
-        </w:numPr>
-      </w:pPr>
-      <w:proofErr w:type="spellStart"/>
-      <w:r>
-        <w:t>BundleConfig</w:t>
-      </w:r>
-      <w:proofErr w:type="spellEnd"/>
-      <w:r>
-        <w:t>…</w:t>
-      </w:r>
-    </w:p>
-    <w:p>
-      <w:pPr>
-        <w:pStyle w:val="ListParagraph"/>
-        <w:numPr>
-          <w:ilvl w:val="2"/>
-          <w:numId w:val="1"/>
-        </w:numPr>
-      </w:pPr>
-      <w:proofErr w:type="spellStart"/>
-      <w:r>
-        <w:t>RouteConfig</w:t>
-      </w:r>
-      <w:proofErr w:type="spellEnd"/>
-      <w:r>
-        <w:t>…</w:t>
-      </w:r>
-    </w:p>
-    <w:p>
-      <w:pPr>
-        <w:pStyle w:val="ListParagraph"/>
-        <w:numPr>
-          <w:ilvl w:val="2"/>
-          <w:numId w:val="1"/>
-        </w:numPr>
-      </w:pPr>
-      <w:proofErr w:type="spellStart"/>
-      <w:r>
-        <w:t>Area.Registration</w:t>
-      </w:r>
-      <w:proofErr w:type="spellEnd"/>
-      <w:r>
-        <w:t>…</w:t>
+        <w:t xml:space="preserve">Create Code first Database </w:t>
       </w:r>
     </w:p>
     <w:p>
@@ -362,48 +324,8 @@
         </w:numPr>
       </w:pPr>
       <w:r>
-        <w:t xml:space="preserve"> </w:t>
-      </w:r>
-      <w:r>
-        <w:t>Fix Connection String</w:t>
-      </w:r>
-    </w:p>
-    <w:p>
-      <w:pPr>
-        <w:pStyle w:val="ListParagraph"/>
-        <w:numPr>
-          <w:ilvl w:val="0"/>
-          <w:numId w:val="1"/>
-        </w:numPr>
-      </w:pPr>
-      <w:r>
-        <w:t xml:space="preserve">Create Code first Database </w:t>
-      </w:r>
-    </w:p>
-    <w:p>
-      <w:pPr>
-        <w:pStyle w:val="ListParagraph"/>
-        <w:numPr>
-          <w:ilvl w:val="0"/>
-          <w:numId w:val="1"/>
-        </w:numPr>
-      </w:pPr>
-      <w:r>
-        <w:t xml:space="preserve">In </w:t>
-      </w:r>
-      <w:proofErr w:type="spellStart"/>
-      <w:r>
-        <w:t>App_Start</w:t>
-      </w:r>
-      <w:proofErr w:type="spellEnd"/>
-      <w:r>
-        <w:t xml:space="preserve"> – </w:t>
-      </w:r>
-      <w:proofErr w:type="spellStart"/>
-      <w:r>
-        <w:t>DatabaseConfig.cs</w:t>
-      </w:r>
-      <w:proofErr w:type="spellEnd"/>
+        <w:t>In App_Start – DatabaseConfig.cs</w:t>
+      </w:r>
     </w:p>
     <w:p>
       <w:pPr>
@@ -420,7 +342,6 @@
           <w:highlight w:val="white"/>
         </w:rPr>
       </w:pPr>
-      <w:proofErr w:type="gramStart"/>
       <w:r>
         <w:rPr>
           <w:rFonts w:ascii="Consolas" w:hAnsi="Consolas" w:cs="Consolas"/>
@@ -431,7 +352,6 @@
         </w:rPr>
         <w:t>public</w:t>
       </w:r>
-      <w:proofErr w:type="gramEnd"/>
       <w:r>
         <w:rPr>
           <w:rFonts w:ascii="Consolas" w:hAnsi="Consolas" w:cs="Consolas"/>
@@ -533,8 +453,6 @@
         </w:rPr>
         <w:t xml:space="preserve">            </w:t>
       </w:r>
-      <w:proofErr w:type="spellStart"/>
-      <w:proofErr w:type="gramStart"/>
       <w:r>
         <w:rPr>
           <w:rFonts w:ascii="Consolas" w:hAnsi="Consolas" w:cs="Consolas"/>
@@ -553,20 +471,8 @@
           <w:szCs w:val="19"/>
           <w:highlight w:val="white"/>
         </w:rPr>
-        <w:t>.SetInitializer</w:t>
-      </w:r>
-      <w:proofErr w:type="spellEnd"/>
-      <w:r>
-        <w:rPr>
-          <w:rFonts w:ascii="Consolas" w:hAnsi="Consolas" w:cs="Consolas"/>
-          <w:color w:val="000000"/>
-          <w:sz w:val="19"/>
-          <w:szCs w:val="19"/>
-          <w:highlight w:val="white"/>
-        </w:rPr>
-        <w:t>(</w:t>
-      </w:r>
-      <w:proofErr w:type="gramEnd"/>
+        <w:t>.SetInitializer(</w:t>
+      </w:r>
       <w:r>
         <w:rPr>
           <w:rFonts w:ascii="Consolas" w:hAnsi="Consolas" w:cs="Consolas"/>
@@ -587,7 +493,6 @@
         </w:rPr>
         <w:t xml:space="preserve"> </w:t>
       </w:r>
-      <w:proofErr w:type="spellStart"/>
       <w:r>
         <w:rPr>
           <w:rFonts w:ascii="Consolas" w:hAnsi="Consolas" w:cs="Consolas"/>
@@ -598,7 +503,6 @@
         </w:rPr>
         <w:t>MigrateDatabaseToLatestVersion</w:t>
       </w:r>
-      <w:proofErr w:type="spellEnd"/>
       <w:r>
         <w:rPr>
           <w:rFonts w:ascii="Consolas" w:hAnsi="Consolas" w:cs="Consolas"/>
@@ -609,7 +513,6 @@
         </w:rPr>
         <w:t>&lt;</w:t>
       </w:r>
-      <w:proofErr w:type="spellStart"/>
       <w:r>
         <w:rPr>
           <w:rFonts w:ascii="Consolas" w:hAnsi="Consolas" w:cs="Consolas"/>
@@ -620,7 +523,6 @@
         </w:rPr>
         <w:t>MusicSystemDbContext</w:t>
       </w:r>
-      <w:proofErr w:type="spellEnd"/>
       <w:r>
         <w:rPr>
           <w:rFonts w:ascii="Consolas" w:hAnsi="Consolas" w:cs="Consolas"/>
@@ -683,8 +585,6 @@
           <w:highlight w:val="white"/>
         </w:rPr>
       </w:pPr>
-      <w:proofErr w:type="spellStart"/>
-      <w:proofErr w:type="gramStart"/>
       <w:r>
         <w:rPr>
           <w:rFonts w:ascii="Consolas" w:hAnsi="Consolas" w:cs="Consolas"/>
@@ -703,51 +603,7 @@
           <w:szCs w:val="19"/>
           <w:highlight w:val="white"/>
         </w:rPr>
-        <w:t>.Create</w:t>
-      </w:r>
-      <w:proofErr w:type="spellEnd"/>
-      <w:r>
-        <w:rPr>
-          <w:rFonts w:ascii="Consolas" w:hAnsi="Consolas" w:cs="Consolas"/>
-          <w:color w:val="000000"/>
-          <w:sz w:val="19"/>
-          <w:szCs w:val="19"/>
-          <w:highlight w:val="white"/>
-        </w:rPr>
-        <w:t>(</w:t>
-      </w:r>
-      <w:proofErr w:type="gramEnd"/>
-      <w:r>
-        <w:rPr>
-          <w:rFonts w:ascii="Consolas" w:hAnsi="Consolas" w:cs="Consolas"/>
-          <w:color w:val="000000"/>
-          <w:sz w:val="19"/>
-          <w:szCs w:val="19"/>
-          <w:highlight w:val="white"/>
-        </w:rPr>
-        <w:t>).</w:t>
-      </w:r>
-      <w:proofErr w:type="spellStart"/>
-      <w:r>
-        <w:rPr>
-          <w:rFonts w:ascii="Consolas" w:hAnsi="Consolas" w:cs="Consolas"/>
-          <w:color w:val="000000"/>
-          <w:sz w:val="19"/>
-          <w:szCs w:val="19"/>
-          <w:highlight w:val="white"/>
-        </w:rPr>
-        <w:t>Database.Initialize</w:t>
-      </w:r>
-      <w:proofErr w:type="spellEnd"/>
-      <w:r>
-        <w:rPr>
-          <w:rFonts w:ascii="Consolas" w:hAnsi="Consolas" w:cs="Consolas"/>
-          <w:color w:val="000000"/>
-          <w:sz w:val="19"/>
-          <w:szCs w:val="19"/>
-          <w:highlight w:val="white"/>
-        </w:rPr>
-        <w:t>(</w:t>
+        <w:t>.Create().Database.Initialize(</w:t>
       </w:r>
       <w:r>
         <w:rPr>
@@ -802,13 +658,8 @@
         </w:rPr>
       </w:pPr>
       <w:r>
-        <w:t xml:space="preserve">In </w:t>
-      </w:r>
-      <w:proofErr w:type="spellStart"/>
-      <w:r>
-        <w:t>Global.asax.cs</w:t>
-      </w:r>
-      <w:proofErr w:type="spellEnd"/>
+        <w:t>In Global.asax.cs</w:t>
+      </w:r>
     </w:p>
     <w:p>
       <w:pPr>
@@ -818,7 +669,6 @@
           <w:numId w:val="1"/>
         </w:numPr>
       </w:pPr>
-      <w:proofErr w:type="spellStart"/>
       <w:r>
         <w:rPr>
           <w:rFonts w:ascii="Consolas" w:hAnsi="Consolas" w:cs="Consolas"/>
@@ -837,18 +687,7 @@
           <w:szCs w:val="19"/>
           <w:highlight w:val="white"/>
         </w:rPr>
-        <w:t>.Initialize</w:t>
-      </w:r>
-      <w:proofErr w:type="spellEnd"/>
-      <w:r>
-        <w:rPr>
-          <w:rFonts w:ascii="Consolas" w:hAnsi="Consolas" w:cs="Consolas"/>
-          <w:color w:val="000000"/>
-          <w:sz w:val="19"/>
-          <w:szCs w:val="19"/>
-          <w:highlight w:val="white"/>
-        </w:rPr>
-        <w:t>();</w:t>
+        <w:t>.Initialize();</w:t>
       </w:r>
     </w:p>
     <w:p>
@@ -864,8 +703,164 @@
           <w:numId w:val="2"/>
         </w:numPr>
       </w:pPr>
+      <w:r>
+        <w:t>In a controller</w:t>
+      </w:r>
+    </w:p>
+    <w:p>
+      <w:pPr>
+        <w:pStyle w:val="ListParagraph"/>
+        <w:numPr>
+          <w:ilvl w:val="1"/>
+          <w:numId w:val="2"/>
+        </w:numPr>
+      </w:pPr>
+      <w:r>
+        <w:lastRenderedPageBreak/>
+        <w:t>This.User is the currently logged user</w:t>
+      </w:r>
+    </w:p>
+    <w:p>
+      <w:pPr>
+        <w:pStyle w:val="ListParagraph"/>
+        <w:numPr>
+          <w:ilvl w:val="2"/>
+          <w:numId w:val="2"/>
+        </w:numPr>
+      </w:pPr>
+      <w:r>
+        <w:t>This.User.Identity.Name</w:t>
+      </w:r>
+      <w:r>
+        <w:t xml:space="preserve"> – username </w:t>
+      </w:r>
+    </w:p>
+    <w:p>
+      <w:pPr>
+        <w:pStyle w:val="ListParagraph"/>
+        <w:numPr>
+          <w:ilvl w:val="2"/>
+          <w:numId w:val="2"/>
+        </w:numPr>
+      </w:pPr>
+      <w:r>
+        <w:t>This.User.Identity.IsAuthenticated – is the user authenticated</w:t>
+      </w:r>
       <w:bookmarkStart w:id="0" w:name="_GoBack"/>
       <w:bookmarkEnd w:id="0"/>
+    </w:p>
+    <w:p>
+      <w:pPr>
+        <w:pStyle w:val="ListParagraph"/>
+        <w:numPr>
+          <w:ilvl w:val="1"/>
+          <w:numId w:val="2"/>
+        </w:numPr>
+      </w:pPr>
+      <w:r>
+        <w:rPr>
+          <w:rFonts w:ascii="Consolas" w:hAnsi="Consolas" w:cs="Consolas"/>
+          <w:color w:val="000000"/>
+          <w:sz w:val="19"/>
+          <w:szCs w:val="19"/>
+          <w:highlight w:val="white"/>
+        </w:rPr>
+        <w:t>[</w:t>
+      </w:r>
+      <w:r>
+        <w:rPr>
+          <w:rFonts w:ascii="Consolas" w:hAnsi="Consolas" w:cs="Consolas"/>
+          <w:color w:val="2B91AF"/>
+          <w:sz w:val="19"/>
+          <w:szCs w:val="19"/>
+          <w:highlight w:val="white"/>
+        </w:rPr>
+        <w:t>Route</w:t>
+      </w:r>
+      <w:r>
+        <w:rPr>
+          <w:rFonts w:ascii="Consolas" w:hAnsi="Consolas" w:cs="Consolas"/>
+          <w:color w:val="000000"/>
+          <w:sz w:val="19"/>
+          <w:szCs w:val="19"/>
+          <w:highlight w:val="white"/>
+        </w:rPr>
+        <w:t>(</w:t>
+      </w:r>
+      <w:r>
+        <w:rPr>
+          <w:rFonts w:ascii="Consolas" w:hAnsi="Consolas" w:cs="Consolas"/>
+          <w:color w:val="A31515"/>
+          <w:sz w:val="19"/>
+          <w:szCs w:val="19"/>
+          <w:highlight w:val="white"/>
+        </w:rPr>
+        <w:t>"api/artists/all"</w:t>
+      </w:r>
+      <w:r>
+        <w:rPr>
+          <w:rFonts w:ascii="Consolas" w:hAnsi="Consolas" w:cs="Consolas"/>
+          <w:color w:val="000000"/>
+          <w:sz w:val="19"/>
+          <w:szCs w:val="19"/>
+          <w:highlight w:val="white"/>
+        </w:rPr>
+        <w:t>)]</w:t>
+      </w:r>
+      <w:r>
+        <w:rPr>
+          <w:rFonts w:ascii="Consolas" w:hAnsi="Consolas" w:cs="Consolas"/>
+          <w:color w:val="000000"/>
+          <w:sz w:val="19"/>
+          <w:szCs w:val="19"/>
+        </w:rPr>
+        <w:t xml:space="preserve"> predefined route</w:t>
+      </w:r>
+    </w:p>
+    <w:p>
+      <w:pPr>
+        <w:pStyle w:val="ListParagraph"/>
+        <w:numPr>
+          <w:ilvl w:val="1"/>
+          <w:numId w:val="2"/>
+        </w:numPr>
+      </w:pPr>
+      <w:r>
+        <w:rPr>
+          <w:rFonts w:ascii="Consolas" w:hAnsi="Consolas" w:cs="Consolas"/>
+          <w:color w:val="000000"/>
+          <w:sz w:val="19"/>
+          <w:szCs w:val="19"/>
+        </w:rPr>
+        <w:t>Create Folder “Somethings” for the transfer objects</w:t>
+      </w:r>
+    </w:p>
+    <w:p>
+      <w:pPr>
+        <w:pStyle w:val="ListParagraph"/>
+        <w:numPr>
+          <w:ilvl w:val="2"/>
+          <w:numId w:val="2"/>
+        </w:numPr>
+      </w:pPr>
+      <w:r>
+        <w:t>SomethingDetailsResponseModel</w:t>
+      </w:r>
+    </w:p>
+    <w:p>
+      <w:pPr>
+        <w:pStyle w:val="ListParagraph"/>
+        <w:numPr>
+          <w:ilvl w:val="2"/>
+          <w:numId w:val="2"/>
+        </w:numPr>
+      </w:pPr>
+      <w:r>
+        <w:t>SaveSomethingRequestModel</w:t>
+      </w:r>
+      <w:r>
+        <w:tab/>
+      </w:r>
     </w:p>
     <w:p>
       <w:pPr>
@@ -989,7 +984,7 @@
         <w:rFonts w:hint="default"/>
       </w:rPr>
     </w:lvl>
-    <w:lvl w:ilvl="1" w:tplc="04090019" w:tentative="1">
+    <w:lvl w:ilvl="1" w:tplc="04090019">
       <w:start w:val="1"/>
       <w:numFmt w:val="lowerLetter"/>
       <w:lvlText w:val="%2."/>
@@ -998,7 +993,7 @@
         <w:ind w:left="1440" w:hanging="360"/>
       </w:pPr>
     </w:lvl>
-    <w:lvl w:ilvl="2" w:tplc="0409001B" w:tentative="1">
+    <w:lvl w:ilvl="2" w:tplc="0409001B">
       <w:start w:val="1"/>
       <w:numFmt w:val="lowerRoman"/>
       <w:lvlText w:val="%3."/>

</xml_diff>

<commit_message>
Implemented Automapper on Album, Created ObjectFactory, Updated tutorial, Configured more ninject
</commit_message>
<xml_diff>
--- a/Web Services and Cloud/Developing a WebApi application - Step by step tutorial.docx
+++ b/Web Services and Cloud/Developing a WebApi application - Step by step tutorial.docx
@@ -6,9 +6,47 @@
       <w:pPr>
         <w:pStyle w:val="Heading1"/>
         <w:jc w:val="center"/>
-      </w:pPr>
-      <w:r>
-        <w:t>Developing a WebApi application - Step by step tutorial</w:t>
+        <w:rPr>
+          <w:sz w:val="44"/>
+        </w:rPr>
+      </w:pPr>
+      <w:r>
+        <w:rPr>
+          <w:sz w:val="44"/>
+        </w:rPr>
+        <w:t xml:space="preserve">Developing a </w:t>
+      </w:r>
+      <w:proofErr w:type="spellStart"/>
+      <w:r>
+        <w:rPr>
+          <w:sz w:val="44"/>
+        </w:rPr>
+        <w:t>WebApi</w:t>
+      </w:r>
+      <w:proofErr w:type="spellEnd"/>
+      <w:r>
+        <w:rPr>
+          <w:sz w:val="44"/>
+        </w:rPr>
+        <w:t xml:space="preserve"> application </w:t>
+      </w:r>
+      <w:r>
+        <w:rPr>
+          <w:sz w:val="44"/>
+        </w:rPr>
+        <w:t>–</w:t>
+      </w:r>
+      <w:r>
+        <w:rPr>
+          <w:sz w:val="44"/>
+        </w:rPr>
+        <w:br/>
+      </w:r>
+      <w:r>
+        <w:rPr>
+          <w:sz w:val="44"/>
+        </w:rPr>
+        <w:t>Step by step tutorial</w:t>
       </w:r>
     </w:p>
     <w:p/>
@@ -45,7 +83,15 @@
         </w:numPr>
       </w:pPr>
       <w:r>
-        <w:t xml:space="preserve">Create new ASP.NET  Web application -&gt; Web Api </w:t>
+        <w:t xml:space="preserve">Create new ASP.NET  Web application -&gt; Web </w:t>
+      </w:r>
+      <w:proofErr w:type="spellStart"/>
+      <w:r>
+        <w:t>Api</w:t>
+      </w:r>
+      <w:proofErr w:type="spellEnd"/>
+      <w:r>
+        <w:t xml:space="preserve"> </w:t>
       </w:r>
     </w:p>
     <w:p>
@@ -128,9 +174,11 @@
           <w:numId w:val="1"/>
         </w:numPr>
       </w:pPr>
+      <w:proofErr w:type="spellStart"/>
       <w:r>
         <w:t>App_Data</w:t>
       </w:r>
+      <w:proofErr w:type="spellEnd"/>
     </w:p>
     <w:p>
       <w:pPr>
@@ -141,7 +189,15 @@
         </w:numPr>
       </w:pPr>
       <w:r>
-        <w:t>In AppStart:</w:t>
+        <w:t xml:space="preserve">In </w:t>
+      </w:r>
+      <w:proofErr w:type="spellStart"/>
+      <w:r>
+        <w:t>AppStart</w:t>
+      </w:r>
+      <w:proofErr w:type="spellEnd"/>
+      <w:r>
+        <w:t>:</w:t>
       </w:r>
     </w:p>
     <w:p>
@@ -152,9 +208,11 @@
           <w:numId w:val="1"/>
         </w:numPr>
       </w:pPr>
+      <w:proofErr w:type="spellStart"/>
       <w:r>
         <w:t>BundleConfig</w:t>
       </w:r>
+      <w:proofErr w:type="spellEnd"/>
     </w:p>
     <w:p>
       <w:pPr>
@@ -164,9 +222,11 @@
           <w:numId w:val="1"/>
         </w:numPr>
       </w:pPr>
+      <w:proofErr w:type="spellStart"/>
       <w:r>
         <w:t>FilterConfig</w:t>
       </w:r>
+      <w:proofErr w:type="spellEnd"/>
     </w:p>
     <w:p>
       <w:pPr>
@@ -176,9 +236,11 @@
           <w:numId w:val="1"/>
         </w:numPr>
       </w:pPr>
+      <w:proofErr w:type="spellStart"/>
       <w:r>
         <w:t>RouteConfig</w:t>
       </w:r>
+      <w:proofErr w:type="spellEnd"/>
     </w:p>
     <w:p>
       <w:pPr>
@@ -189,8 +251,13 @@
         </w:numPr>
       </w:pPr>
       <w:r>
-        <w:t>Controllers -&gt; HomeController.cs</w:t>
-      </w:r>
+        <w:t xml:space="preserve">Controllers -&gt; </w:t>
+      </w:r>
+      <w:proofErr w:type="spellStart"/>
+      <w:r>
+        <w:t>HomeController.cs</w:t>
+      </w:r>
+      <w:proofErr w:type="spellEnd"/>
     </w:p>
     <w:p>
       <w:pPr>
@@ -237,7 +304,15 @@
         </w:numPr>
       </w:pPr>
       <w:r>
-        <w:t xml:space="preserve">In Global.asax.cs </w:t>
+        <w:t xml:space="preserve">In </w:t>
+      </w:r>
+      <w:proofErr w:type="spellStart"/>
+      <w:r>
+        <w:t>Global.asax.cs</w:t>
+      </w:r>
+      <w:proofErr w:type="spellEnd"/>
+      <w:r>
+        <w:t xml:space="preserve"> </w:t>
       </w:r>
     </w:p>
     <w:p>
@@ -248,8 +323,13 @@
           <w:numId w:val="1"/>
         </w:numPr>
       </w:pPr>
-      <w:r>
-        <w:t>FilterConfig…</w:t>
+      <w:proofErr w:type="spellStart"/>
+      <w:r>
+        <w:t>FilterConfig</w:t>
+      </w:r>
+      <w:proofErr w:type="spellEnd"/>
+      <w:r>
+        <w:t>…</w:t>
       </w:r>
     </w:p>
     <w:p>
@@ -260,8 +340,13 @@
           <w:numId w:val="1"/>
         </w:numPr>
       </w:pPr>
-      <w:r>
-        <w:t>BundleConfig…</w:t>
+      <w:proofErr w:type="spellStart"/>
+      <w:r>
+        <w:t>BundleConfig</w:t>
+      </w:r>
+      <w:proofErr w:type="spellEnd"/>
+      <w:r>
+        <w:t>…</w:t>
       </w:r>
     </w:p>
     <w:p>
@@ -272,8 +357,13 @@
           <w:numId w:val="1"/>
         </w:numPr>
       </w:pPr>
-      <w:r>
-        <w:t>RouteConfig…</w:t>
+      <w:proofErr w:type="spellStart"/>
+      <w:r>
+        <w:t>RouteConfig</w:t>
+      </w:r>
+      <w:proofErr w:type="spellEnd"/>
+      <w:r>
+        <w:t>…</w:t>
       </w:r>
     </w:p>
     <w:p>
@@ -284,8 +374,13 @@
           <w:numId w:val="1"/>
         </w:numPr>
       </w:pPr>
-      <w:r>
-        <w:t>Area.Registration…</w:t>
+      <w:proofErr w:type="spellStart"/>
+      <w:r>
+        <w:t>Area.Registration</w:t>
+      </w:r>
+      <w:proofErr w:type="spellEnd"/>
+      <w:r>
+        <w:t>…</w:t>
       </w:r>
     </w:p>
     <w:p>
@@ -324,8 +419,21 @@
         </w:numPr>
       </w:pPr>
       <w:r>
-        <w:t>In App_Start – DatabaseConfig.cs</w:t>
-      </w:r>
+        <w:t xml:space="preserve">In </w:t>
+      </w:r>
+      <w:proofErr w:type="spellStart"/>
+      <w:r>
+        <w:t>App_Start</w:t>
+      </w:r>
+      <w:proofErr w:type="spellEnd"/>
+      <w:r>
+        <w:t xml:space="preserve"> – </w:t>
+      </w:r>
+      <w:proofErr w:type="spellStart"/>
+      <w:r>
+        <w:t>DatabaseConfig.cs</w:t>
+      </w:r>
+      <w:proofErr w:type="spellEnd"/>
     </w:p>
     <w:p>
       <w:pPr>
@@ -342,6 +450,7 @@
           <w:highlight w:val="white"/>
         </w:rPr>
       </w:pPr>
+      <w:proofErr w:type="gramStart"/>
       <w:r>
         <w:rPr>
           <w:rFonts w:ascii="Consolas" w:hAnsi="Consolas" w:cs="Consolas"/>
@@ -352,6 +461,7 @@
         </w:rPr>
         <w:t>public</w:t>
       </w:r>
+      <w:proofErr w:type="gramEnd"/>
       <w:r>
         <w:rPr>
           <w:rFonts w:ascii="Consolas" w:hAnsi="Consolas" w:cs="Consolas"/>
@@ -453,6 +563,8 @@
         </w:rPr>
         <w:t xml:space="preserve">            </w:t>
       </w:r>
+      <w:proofErr w:type="spellStart"/>
+      <w:proofErr w:type="gramStart"/>
       <w:r>
         <w:rPr>
           <w:rFonts w:ascii="Consolas" w:hAnsi="Consolas" w:cs="Consolas"/>
@@ -471,8 +583,20 @@
           <w:szCs w:val="19"/>
           <w:highlight w:val="white"/>
         </w:rPr>
-        <w:t>.SetInitializer(</w:t>
-      </w:r>
+        <w:t>.SetInitializer</w:t>
+      </w:r>
+      <w:proofErr w:type="spellEnd"/>
+      <w:r>
+        <w:rPr>
+          <w:rFonts w:ascii="Consolas" w:hAnsi="Consolas" w:cs="Consolas"/>
+          <w:color w:val="000000"/>
+          <w:sz w:val="19"/>
+          <w:szCs w:val="19"/>
+          <w:highlight w:val="white"/>
+        </w:rPr>
+        <w:t>(</w:t>
+      </w:r>
+      <w:proofErr w:type="gramEnd"/>
       <w:r>
         <w:rPr>
           <w:rFonts w:ascii="Consolas" w:hAnsi="Consolas" w:cs="Consolas"/>
@@ -493,6 +617,7 @@
         </w:rPr>
         <w:t xml:space="preserve"> </w:t>
       </w:r>
+      <w:proofErr w:type="spellStart"/>
       <w:r>
         <w:rPr>
           <w:rFonts w:ascii="Consolas" w:hAnsi="Consolas" w:cs="Consolas"/>
@@ -503,6 +628,7 @@
         </w:rPr>
         <w:t>MigrateDatabaseToLatestVersion</w:t>
       </w:r>
+      <w:proofErr w:type="spellEnd"/>
       <w:r>
         <w:rPr>
           <w:rFonts w:ascii="Consolas" w:hAnsi="Consolas" w:cs="Consolas"/>
@@ -513,6 +639,7 @@
         </w:rPr>
         <w:t>&lt;</w:t>
       </w:r>
+      <w:proofErr w:type="spellStart"/>
       <w:r>
         <w:rPr>
           <w:rFonts w:ascii="Consolas" w:hAnsi="Consolas" w:cs="Consolas"/>
@@ -523,6 +650,7 @@
         </w:rPr>
         <w:t>MusicSystemDbContext</w:t>
       </w:r>
+      <w:proofErr w:type="spellEnd"/>
       <w:r>
         <w:rPr>
           <w:rFonts w:ascii="Consolas" w:hAnsi="Consolas" w:cs="Consolas"/>
@@ -585,6 +713,8 @@
           <w:highlight w:val="white"/>
         </w:rPr>
       </w:pPr>
+      <w:proofErr w:type="spellStart"/>
+      <w:proofErr w:type="gramStart"/>
       <w:r>
         <w:rPr>
           <w:rFonts w:ascii="Consolas" w:hAnsi="Consolas" w:cs="Consolas"/>
@@ -603,7 +733,51 @@
           <w:szCs w:val="19"/>
           <w:highlight w:val="white"/>
         </w:rPr>
-        <w:t>.Create().Database.Initialize(</w:t>
+        <w:t>.Create</w:t>
+      </w:r>
+      <w:proofErr w:type="spellEnd"/>
+      <w:r>
+        <w:rPr>
+          <w:rFonts w:ascii="Consolas" w:hAnsi="Consolas" w:cs="Consolas"/>
+          <w:color w:val="000000"/>
+          <w:sz w:val="19"/>
+          <w:szCs w:val="19"/>
+          <w:highlight w:val="white"/>
+        </w:rPr>
+        <w:t>(</w:t>
+      </w:r>
+      <w:proofErr w:type="gramEnd"/>
+      <w:r>
+        <w:rPr>
+          <w:rFonts w:ascii="Consolas" w:hAnsi="Consolas" w:cs="Consolas"/>
+          <w:color w:val="000000"/>
+          <w:sz w:val="19"/>
+          <w:szCs w:val="19"/>
+          <w:highlight w:val="white"/>
+        </w:rPr>
+        <w:t>).</w:t>
+      </w:r>
+      <w:proofErr w:type="spellStart"/>
+      <w:r>
+        <w:rPr>
+          <w:rFonts w:ascii="Consolas" w:hAnsi="Consolas" w:cs="Consolas"/>
+          <w:color w:val="000000"/>
+          <w:sz w:val="19"/>
+          <w:szCs w:val="19"/>
+          <w:highlight w:val="white"/>
+        </w:rPr>
+        <w:t>Database.Initialize</w:t>
+      </w:r>
+      <w:proofErr w:type="spellEnd"/>
+      <w:r>
+        <w:rPr>
+          <w:rFonts w:ascii="Consolas" w:hAnsi="Consolas" w:cs="Consolas"/>
+          <w:color w:val="000000"/>
+          <w:sz w:val="19"/>
+          <w:szCs w:val="19"/>
+          <w:highlight w:val="white"/>
+        </w:rPr>
+        <w:t>(</w:t>
       </w:r>
       <w:r>
         <w:rPr>
@@ -658,8 +832,13 @@
         </w:rPr>
       </w:pPr>
       <w:r>
-        <w:t>In Global.asax.cs</w:t>
-      </w:r>
+        <w:t xml:space="preserve">In </w:t>
+      </w:r>
+      <w:proofErr w:type="spellStart"/>
+      <w:r>
+        <w:t>Global.asax.cs</w:t>
+      </w:r>
+      <w:proofErr w:type="spellEnd"/>
     </w:p>
     <w:p>
       <w:pPr>
@@ -669,6 +848,7 @@
           <w:numId w:val="1"/>
         </w:numPr>
       </w:pPr>
+      <w:proofErr w:type="spellStart"/>
       <w:r>
         <w:rPr>
           <w:rFonts w:ascii="Consolas" w:hAnsi="Consolas" w:cs="Consolas"/>
@@ -687,11 +867,33 @@
           <w:szCs w:val="19"/>
           <w:highlight w:val="white"/>
         </w:rPr>
-        <w:t>.Initialize();</w:t>
-      </w:r>
-    </w:p>
-    <w:p>
-      <w:r>
+        <w:t>.Initialize</w:t>
+      </w:r>
+      <w:proofErr w:type="spellEnd"/>
+      <w:r>
+        <w:rPr>
+          <w:rFonts w:ascii="Consolas" w:hAnsi="Consolas" w:cs="Consolas"/>
+          <w:color w:val="000000"/>
+          <w:sz w:val="19"/>
+          <w:szCs w:val="19"/>
+          <w:highlight w:val="white"/>
+        </w:rPr>
+        <w:t>();</w:t>
+      </w:r>
+    </w:p>
+    <w:p>
+      <w:pPr>
+        <w:pStyle w:val="Heading2"/>
+        <w:jc w:val="center"/>
+        <w:rPr>
+          <w:sz w:val="44"/>
+        </w:rPr>
+      </w:pPr>
+      <w:r>
+        <w:rPr>
+          <w:sz w:val="44"/>
+        </w:rPr>
+        <w:lastRenderedPageBreak/>
         <w:t>Creating Controllers</w:t>
       </w:r>
     </w:p>
@@ -715,9 +917,13 @@
           <w:numId w:val="2"/>
         </w:numPr>
       </w:pPr>
-      <w:r>
-        <w:lastRenderedPageBreak/>
-        <w:t>This.User is the currently logged user</w:t>
+      <w:proofErr w:type="spellStart"/>
+      <w:r>
+        <w:t>This.User</w:t>
+      </w:r>
+      <w:proofErr w:type="spellEnd"/>
+      <w:r>
+        <w:t xml:space="preserve"> is the currently logged user</w:t>
       </w:r>
     </w:p>
     <w:p>
@@ -728,9 +934,11 @@
           <w:numId w:val="2"/>
         </w:numPr>
       </w:pPr>
+      <w:proofErr w:type="spellStart"/>
       <w:r>
         <w:t>This.User.Identity.Name</w:t>
       </w:r>
+      <w:proofErr w:type="spellEnd"/>
       <w:r>
         <w:t xml:space="preserve"> – username </w:t>
       </w:r>
@@ -743,8 +951,3021 @@
           <w:numId w:val="2"/>
         </w:numPr>
       </w:pPr>
-      <w:r>
-        <w:t>This.User.Identity.IsAuthenticated – is the user authenticated</w:t>
+      <w:proofErr w:type="spellStart"/>
+      <w:r>
+        <w:t>This.User.Identity.IsAuthenticated</w:t>
+      </w:r>
+      <w:proofErr w:type="spellEnd"/>
+      <w:r>
+        <w:t xml:space="preserve"> – is the user authenticated</w:t>
+      </w:r>
+    </w:p>
+    <w:p>
+      <w:pPr>
+        <w:pStyle w:val="ListParagraph"/>
+        <w:numPr>
+          <w:ilvl w:val="1"/>
+          <w:numId w:val="2"/>
+        </w:numPr>
+      </w:pPr>
+      <w:r>
+        <w:rPr>
+          <w:rFonts w:ascii="Consolas" w:hAnsi="Consolas" w:cs="Consolas"/>
+          <w:color w:val="000000"/>
+          <w:sz w:val="19"/>
+          <w:szCs w:val="19"/>
+          <w:highlight w:val="white"/>
+        </w:rPr>
+        <w:t>[</w:t>
+      </w:r>
+      <w:r>
+        <w:rPr>
+          <w:rFonts w:ascii="Consolas" w:hAnsi="Consolas" w:cs="Consolas"/>
+          <w:color w:val="2B91AF"/>
+          <w:sz w:val="19"/>
+          <w:szCs w:val="19"/>
+          <w:highlight w:val="white"/>
+        </w:rPr>
+        <w:t>Route</w:t>
+      </w:r>
+      <w:r>
+        <w:rPr>
+          <w:rFonts w:ascii="Consolas" w:hAnsi="Consolas" w:cs="Consolas"/>
+          <w:color w:val="000000"/>
+          <w:sz w:val="19"/>
+          <w:szCs w:val="19"/>
+          <w:highlight w:val="white"/>
+        </w:rPr>
+        <w:t>(</w:t>
+      </w:r>
+      <w:r>
+        <w:rPr>
+          <w:rFonts w:ascii="Consolas" w:hAnsi="Consolas" w:cs="Consolas"/>
+          <w:color w:val="A31515"/>
+          <w:sz w:val="19"/>
+          <w:szCs w:val="19"/>
+          <w:highlight w:val="white"/>
+        </w:rPr>
+        <w:t>"</w:t>
+      </w:r>
+      <w:proofErr w:type="spellStart"/>
+      <w:r>
+        <w:rPr>
+          <w:rFonts w:ascii="Consolas" w:hAnsi="Consolas" w:cs="Consolas"/>
+          <w:color w:val="A31515"/>
+          <w:sz w:val="19"/>
+          <w:szCs w:val="19"/>
+          <w:highlight w:val="white"/>
+        </w:rPr>
+        <w:t>api</w:t>
+      </w:r>
+      <w:proofErr w:type="spellEnd"/>
+      <w:r>
+        <w:rPr>
+          <w:rFonts w:ascii="Consolas" w:hAnsi="Consolas" w:cs="Consolas"/>
+          <w:color w:val="A31515"/>
+          <w:sz w:val="19"/>
+          <w:szCs w:val="19"/>
+          <w:highlight w:val="white"/>
+        </w:rPr>
+        <w:t>/artists/all"</w:t>
+      </w:r>
+      <w:r>
+        <w:rPr>
+          <w:rFonts w:ascii="Consolas" w:hAnsi="Consolas" w:cs="Consolas"/>
+          <w:color w:val="000000"/>
+          <w:sz w:val="19"/>
+          <w:szCs w:val="19"/>
+          <w:highlight w:val="white"/>
+        </w:rPr>
+        <w:t>)]</w:t>
+      </w:r>
+      <w:r>
+        <w:rPr>
+          <w:rFonts w:ascii="Consolas" w:hAnsi="Consolas" w:cs="Consolas"/>
+          <w:color w:val="000000"/>
+          <w:sz w:val="19"/>
+          <w:szCs w:val="19"/>
+        </w:rPr>
+        <w:t xml:space="preserve"> predefined route</w:t>
+      </w:r>
+    </w:p>
+    <w:p>
+      <w:pPr>
+        <w:pStyle w:val="ListParagraph"/>
+        <w:numPr>
+          <w:ilvl w:val="1"/>
+          <w:numId w:val="2"/>
+        </w:numPr>
+      </w:pPr>
+      <w:r>
+        <w:rPr>
+          <w:rFonts w:ascii="Consolas" w:hAnsi="Consolas" w:cs="Consolas"/>
+          <w:color w:val="000000"/>
+          <w:sz w:val="19"/>
+          <w:szCs w:val="19"/>
+        </w:rPr>
+        <w:t>Create Folder “</w:t>
+      </w:r>
+      <w:proofErr w:type="spellStart"/>
+      <w:r>
+        <w:rPr>
+          <w:rFonts w:ascii="Consolas" w:hAnsi="Consolas" w:cs="Consolas"/>
+          <w:color w:val="000000"/>
+          <w:sz w:val="19"/>
+          <w:szCs w:val="19"/>
+        </w:rPr>
+        <w:t>Somethings</w:t>
+      </w:r>
+      <w:proofErr w:type="spellEnd"/>
+      <w:r>
+        <w:rPr>
+          <w:rFonts w:ascii="Consolas" w:hAnsi="Consolas" w:cs="Consolas"/>
+          <w:color w:val="000000"/>
+          <w:sz w:val="19"/>
+          <w:szCs w:val="19"/>
+        </w:rPr>
+        <w:t>” for the transfer objects</w:t>
+      </w:r>
+    </w:p>
+    <w:p>
+      <w:pPr>
+        <w:pStyle w:val="ListParagraph"/>
+        <w:numPr>
+          <w:ilvl w:val="2"/>
+          <w:numId w:val="2"/>
+        </w:numPr>
+      </w:pPr>
+      <w:proofErr w:type="spellStart"/>
+      <w:r>
+        <w:t>SomethingDetailsResponseModel</w:t>
+      </w:r>
+      <w:proofErr w:type="spellEnd"/>
+    </w:p>
+    <w:p>
+      <w:pPr>
+        <w:pStyle w:val="ListParagraph"/>
+        <w:numPr>
+          <w:ilvl w:val="2"/>
+          <w:numId w:val="2"/>
+        </w:numPr>
+      </w:pPr>
+      <w:proofErr w:type="spellStart"/>
+      <w:r>
+        <w:t>SaveSomethingRequestModel</w:t>
+      </w:r>
+      <w:proofErr w:type="spellEnd"/>
+      <w:r>
+        <w:tab/>
+      </w:r>
+    </w:p>
+    <w:p>
+      <w:pPr>
+        <w:pStyle w:val="Heading2"/>
+        <w:jc w:val="center"/>
+        <w:rPr>
+          <w:sz w:val="72"/>
+        </w:rPr>
+      </w:pPr>
+      <w:r>
+        <w:rPr>
+          <w:sz w:val="44"/>
+        </w:rPr>
+        <w:t>Repository Pattern</w:t>
+      </w:r>
+    </w:p>
+    <w:p>
+      <w:pPr>
+        <w:pStyle w:val="ListParagraph"/>
+        <w:numPr>
+          <w:ilvl w:val="0"/>
+          <w:numId w:val="3"/>
+        </w:numPr>
+      </w:pPr>
+      <w:r>
+        <w:t xml:space="preserve">Create </w:t>
+      </w:r>
+      <w:proofErr w:type="spellStart"/>
+      <w:r>
+        <w:t>IRepository</w:t>
+      </w:r>
+      <w:proofErr w:type="spellEnd"/>
+      <w:r>
+        <w:t xml:space="preserve"> interface </w:t>
+      </w:r>
+    </w:p>
+    <w:p>
+      <w:pPr>
+        <w:pStyle w:val="ListParagraph"/>
+        <w:numPr>
+          <w:ilvl w:val="0"/>
+          <w:numId w:val="3"/>
+        </w:numPr>
+      </w:pPr>
+      <w:r>
+        <w:t xml:space="preserve">Create </w:t>
+      </w:r>
+      <w:proofErr w:type="spellStart"/>
+      <w:r>
+        <w:t>EfGenericRepository</w:t>
+      </w:r>
+      <w:proofErr w:type="spellEnd"/>
+    </w:p>
+    <w:p>
+      <w:pPr>
+        <w:pStyle w:val="ListParagraph"/>
+        <w:numPr>
+          <w:ilvl w:val="0"/>
+          <w:numId w:val="3"/>
+        </w:numPr>
+      </w:pPr>
+      <w:r>
+        <w:t xml:space="preserve">In controller </w:t>
+      </w:r>
+    </w:p>
+    <w:p>
+      <w:pPr>
+        <w:pStyle w:val="ListParagraph"/>
+        <w:numPr>
+          <w:ilvl w:val="1"/>
+          <w:numId w:val="3"/>
+        </w:numPr>
+      </w:pPr>
+      <w:r>
+        <w:rPr>
+          <w:rFonts w:ascii="Consolas" w:hAnsi="Consolas" w:cs="Consolas"/>
+          <w:color w:val="0000FF"/>
+          <w:sz w:val="19"/>
+          <w:szCs w:val="19"/>
+          <w:highlight w:val="white"/>
+        </w:rPr>
+        <w:t>private</w:t>
+      </w:r>
+      <w:r>
+        <w:rPr>
+          <w:rFonts w:ascii="Consolas" w:hAnsi="Consolas" w:cs="Consolas"/>
+          <w:color w:val="000000"/>
+          <w:sz w:val="19"/>
+          <w:szCs w:val="19"/>
+          <w:highlight w:val="white"/>
+        </w:rPr>
+        <w:t xml:space="preserve"> </w:t>
+      </w:r>
+      <w:proofErr w:type="spellStart"/>
+      <w:r>
+        <w:rPr>
+          <w:rFonts w:ascii="Consolas" w:hAnsi="Consolas" w:cs="Consolas"/>
+          <w:color w:val="0000FF"/>
+          <w:sz w:val="19"/>
+          <w:szCs w:val="19"/>
+          <w:highlight w:val="white"/>
+        </w:rPr>
+        <w:t>readonly</w:t>
+      </w:r>
+      <w:proofErr w:type="spellEnd"/>
+      <w:r>
+        <w:rPr>
+          <w:rFonts w:ascii="Consolas" w:hAnsi="Consolas" w:cs="Consolas"/>
+          <w:color w:val="000000"/>
+          <w:sz w:val="19"/>
+          <w:szCs w:val="19"/>
+          <w:highlight w:val="white"/>
+        </w:rPr>
+        <w:t xml:space="preserve"> </w:t>
+      </w:r>
+      <w:proofErr w:type="spellStart"/>
+      <w:r>
+        <w:rPr>
+          <w:rFonts w:ascii="Consolas" w:hAnsi="Consolas" w:cs="Consolas"/>
+          <w:color w:val="2B91AF"/>
+          <w:sz w:val="19"/>
+          <w:szCs w:val="19"/>
+          <w:highlight w:val="white"/>
+        </w:rPr>
+        <w:t>IRepository</w:t>
+      </w:r>
+      <w:proofErr w:type="spellEnd"/>
+      <w:r>
+        <w:rPr>
+          <w:rFonts w:ascii="Consolas" w:hAnsi="Consolas" w:cs="Consolas"/>
+          <w:color w:val="000000"/>
+          <w:sz w:val="19"/>
+          <w:szCs w:val="19"/>
+          <w:highlight w:val="white"/>
+        </w:rPr>
+        <w:t>&lt;</w:t>
+      </w:r>
+      <w:r>
+        <w:rPr>
+          <w:rFonts w:ascii="Consolas" w:hAnsi="Consolas" w:cs="Consolas"/>
+          <w:color w:val="2B91AF"/>
+          <w:sz w:val="19"/>
+          <w:szCs w:val="19"/>
+          <w:highlight w:val="white"/>
+        </w:rPr>
+        <w:t>Something</w:t>
+      </w:r>
+      <w:r>
+        <w:rPr>
+          <w:rFonts w:ascii="Consolas" w:hAnsi="Consolas" w:cs="Consolas"/>
+          <w:color w:val="000000"/>
+          <w:sz w:val="19"/>
+          <w:szCs w:val="19"/>
+          <w:highlight w:val="white"/>
+        </w:rPr>
+        <w:t>&gt; data;</w:t>
+      </w:r>
+    </w:p>
+    <w:p>
+      <w:pPr>
+        <w:pStyle w:val="ListParagraph"/>
+        <w:numPr>
+          <w:ilvl w:val="1"/>
+          <w:numId w:val="3"/>
+        </w:numPr>
+      </w:pPr>
+      <w:r>
+        <w:rPr>
+          <w:rFonts w:ascii="Consolas" w:hAnsi="Consolas" w:cs="Consolas"/>
+          <w:color w:val="0000FF"/>
+          <w:sz w:val="19"/>
+          <w:szCs w:val="19"/>
+        </w:rPr>
+        <w:t xml:space="preserve">in Constructor </w:t>
+      </w:r>
+    </w:p>
+    <w:p>
+      <w:pPr>
+        <w:pStyle w:val="ListParagraph"/>
+        <w:numPr>
+          <w:ilvl w:val="2"/>
+          <w:numId w:val="3"/>
+        </w:numPr>
+      </w:pPr>
+      <w:proofErr w:type="spellStart"/>
+      <w:r>
+        <w:rPr>
+          <w:rFonts w:ascii="Consolas" w:hAnsi="Consolas" w:cs="Consolas"/>
+          <w:color w:val="0000FF"/>
+          <w:sz w:val="19"/>
+          <w:szCs w:val="19"/>
+          <w:highlight w:val="white"/>
+        </w:rPr>
+        <w:t>this</w:t>
+      </w:r>
+      <w:r>
+        <w:rPr>
+          <w:rFonts w:ascii="Consolas" w:hAnsi="Consolas" w:cs="Consolas"/>
+          <w:color w:val="000000"/>
+          <w:sz w:val="19"/>
+          <w:szCs w:val="19"/>
+          <w:highlight w:val="white"/>
+        </w:rPr>
+        <w:t>.data</w:t>
+      </w:r>
+      <w:proofErr w:type="spellEnd"/>
+      <w:r>
+        <w:rPr>
+          <w:rFonts w:ascii="Consolas" w:hAnsi="Consolas" w:cs="Consolas"/>
+          <w:color w:val="000000"/>
+          <w:sz w:val="19"/>
+          <w:szCs w:val="19"/>
+          <w:highlight w:val="white"/>
+        </w:rPr>
+        <w:t xml:space="preserve"> = </w:t>
+      </w:r>
+      <w:r>
+        <w:rPr>
+          <w:rFonts w:ascii="Consolas" w:hAnsi="Consolas" w:cs="Consolas"/>
+          <w:color w:val="0000FF"/>
+          <w:sz w:val="19"/>
+          <w:szCs w:val="19"/>
+          <w:highlight w:val="white"/>
+        </w:rPr>
+        <w:t>new</w:t>
+      </w:r>
+      <w:r>
+        <w:rPr>
+          <w:rFonts w:ascii="Consolas" w:hAnsi="Consolas" w:cs="Consolas"/>
+          <w:color w:val="000000"/>
+          <w:sz w:val="19"/>
+          <w:szCs w:val="19"/>
+          <w:highlight w:val="white"/>
+        </w:rPr>
+        <w:t xml:space="preserve"> </w:t>
+      </w:r>
+      <w:proofErr w:type="spellStart"/>
+      <w:r>
+        <w:rPr>
+          <w:rFonts w:ascii="Consolas" w:hAnsi="Consolas" w:cs="Consolas"/>
+          <w:color w:val="2B91AF"/>
+          <w:sz w:val="19"/>
+          <w:szCs w:val="19"/>
+          <w:highlight w:val="white"/>
+        </w:rPr>
+        <w:t>EfGenericRepository</w:t>
+      </w:r>
+      <w:proofErr w:type="spellEnd"/>
+      <w:r>
+        <w:rPr>
+          <w:rFonts w:ascii="Consolas" w:hAnsi="Consolas" w:cs="Consolas"/>
+          <w:color w:val="000000"/>
+          <w:sz w:val="19"/>
+          <w:szCs w:val="19"/>
+          <w:highlight w:val="white"/>
+        </w:rPr>
+        <w:t>&lt;</w:t>
+      </w:r>
+      <w:r>
+        <w:rPr>
+          <w:rFonts w:ascii="Consolas" w:hAnsi="Consolas" w:cs="Consolas"/>
+          <w:color w:val="2B91AF"/>
+          <w:sz w:val="19"/>
+          <w:szCs w:val="19"/>
+          <w:highlight w:val="white"/>
+        </w:rPr>
+        <w:t>Artist</w:t>
+      </w:r>
+      <w:r>
+        <w:rPr>
+          <w:rFonts w:ascii="Consolas" w:hAnsi="Consolas" w:cs="Consolas"/>
+          <w:color w:val="000000"/>
+          <w:sz w:val="19"/>
+          <w:szCs w:val="19"/>
+          <w:highlight w:val="white"/>
+        </w:rPr>
+        <w:t>&gt;(</w:t>
+      </w:r>
+      <w:r>
+        <w:rPr>
+          <w:rFonts w:ascii="Consolas" w:hAnsi="Consolas" w:cs="Consolas"/>
+          <w:color w:val="0000FF"/>
+          <w:sz w:val="19"/>
+          <w:szCs w:val="19"/>
+          <w:highlight w:val="white"/>
+        </w:rPr>
+        <w:t>new</w:t>
+      </w:r>
+      <w:r>
+        <w:rPr>
+          <w:rFonts w:ascii="Consolas" w:hAnsi="Consolas" w:cs="Consolas"/>
+          <w:color w:val="000000"/>
+          <w:sz w:val="19"/>
+          <w:szCs w:val="19"/>
+          <w:highlight w:val="white"/>
+        </w:rPr>
+        <w:t xml:space="preserve"> </w:t>
+      </w:r>
+      <w:proofErr w:type="spellStart"/>
+      <w:r>
+        <w:rPr>
+          <w:rFonts w:ascii="Consolas" w:hAnsi="Consolas" w:cs="Consolas"/>
+          <w:color w:val="2B91AF"/>
+          <w:sz w:val="19"/>
+          <w:szCs w:val="19"/>
+          <w:highlight w:val="white"/>
+        </w:rPr>
+        <w:t>MusicSystemDbContext</w:t>
+      </w:r>
+      <w:proofErr w:type="spellEnd"/>
+      <w:r>
+        <w:rPr>
+          <w:rFonts w:ascii="Consolas" w:hAnsi="Consolas" w:cs="Consolas"/>
+          <w:color w:val="000000"/>
+          <w:sz w:val="19"/>
+          <w:szCs w:val="19"/>
+          <w:highlight w:val="white"/>
+        </w:rPr>
+        <w:t>())</w:t>
+      </w:r>
+      <w:r>
+        <w:rPr>
+          <w:rFonts w:ascii="Consolas" w:hAnsi="Consolas" w:cs="Consolas"/>
+          <w:sz w:val="19"/>
+          <w:szCs w:val="19"/>
+        </w:rPr>
+        <w:t>;</w:t>
+      </w:r>
+    </w:p>
+    <w:p>
+      <w:pPr>
+        <w:pStyle w:val="ListParagraph"/>
+        <w:numPr>
+          <w:ilvl w:val="1"/>
+          <w:numId w:val="3"/>
+        </w:numPr>
+      </w:pPr>
+      <w:r>
+        <w:rPr>
+          <w:rFonts w:ascii="Consolas" w:hAnsi="Consolas" w:cs="Consolas"/>
+          <w:color w:val="0000FF"/>
+          <w:sz w:val="19"/>
+          <w:szCs w:val="19"/>
+        </w:rPr>
+        <w:t>NB</w:t>
+      </w:r>
+      <w:r>
+        <w:rPr>
+          <w:rFonts w:ascii="Consolas" w:hAnsi="Consolas" w:cs="Consolas"/>
+          <w:sz w:val="19"/>
+          <w:szCs w:val="19"/>
+        </w:rPr>
+        <w:t>!</w:t>
+      </w:r>
+      <w:r>
+        <w:t xml:space="preserve"> When requesting multiple generic repositories, the </w:t>
+      </w:r>
+      <w:proofErr w:type="spellStart"/>
+      <w:r>
+        <w:t>dbContext</w:t>
+      </w:r>
+      <w:proofErr w:type="spellEnd"/>
+      <w:r>
+        <w:t xml:space="preserve"> has to be the same</w:t>
+      </w:r>
+    </w:p>
+    <w:p>
+      <w:pPr>
+        <w:autoSpaceDE w:val="0"/>
+        <w:autoSpaceDN w:val="0"/>
+        <w:adjustRightInd w:val="0"/>
+        <w:spacing w:after="0" w:line="240" w:lineRule="auto"/>
+        <w:ind w:left="1440" w:firstLine="720"/>
+        <w:rPr>
+          <w:rFonts w:ascii="Consolas" w:hAnsi="Consolas" w:cs="Consolas"/>
+          <w:color w:val="000000"/>
+          <w:sz w:val="19"/>
+          <w:szCs w:val="19"/>
+          <w:highlight w:val="white"/>
+        </w:rPr>
+      </w:pPr>
+      <w:proofErr w:type="spellStart"/>
+      <w:proofErr w:type="gramStart"/>
+      <w:r>
+        <w:rPr>
+          <w:rFonts w:ascii="Consolas" w:hAnsi="Consolas" w:cs="Consolas"/>
+          <w:color w:val="0000FF"/>
+          <w:sz w:val="19"/>
+          <w:szCs w:val="19"/>
+          <w:highlight w:val="white"/>
+        </w:rPr>
+        <w:t>var</w:t>
+      </w:r>
+      <w:proofErr w:type="spellEnd"/>
+      <w:proofErr w:type="gramEnd"/>
+      <w:r>
+        <w:rPr>
+          <w:rFonts w:ascii="Consolas" w:hAnsi="Consolas" w:cs="Consolas"/>
+          <w:color w:val="000000"/>
+          <w:sz w:val="19"/>
+          <w:szCs w:val="19"/>
+          <w:highlight w:val="white"/>
+        </w:rPr>
+        <w:t xml:space="preserve"> </w:t>
+      </w:r>
+      <w:proofErr w:type="spellStart"/>
+      <w:r>
+        <w:rPr>
+          <w:rFonts w:ascii="Consolas" w:hAnsi="Consolas" w:cs="Consolas"/>
+          <w:color w:val="000000"/>
+          <w:sz w:val="19"/>
+          <w:szCs w:val="19"/>
+          <w:highlight w:val="white"/>
+        </w:rPr>
+        <w:t>db</w:t>
+      </w:r>
+      <w:proofErr w:type="spellEnd"/>
+      <w:r>
+        <w:rPr>
+          <w:rFonts w:ascii="Consolas" w:hAnsi="Consolas" w:cs="Consolas"/>
+          <w:color w:val="000000"/>
+          <w:sz w:val="19"/>
+          <w:szCs w:val="19"/>
+          <w:highlight w:val="white"/>
+        </w:rPr>
+        <w:t xml:space="preserve"> = </w:t>
+      </w:r>
+      <w:r>
+        <w:rPr>
+          <w:rFonts w:ascii="Consolas" w:hAnsi="Consolas" w:cs="Consolas"/>
+          <w:color w:val="0000FF"/>
+          <w:sz w:val="19"/>
+          <w:szCs w:val="19"/>
+          <w:highlight w:val="white"/>
+        </w:rPr>
+        <w:t>new</w:t>
+      </w:r>
+      <w:r>
+        <w:rPr>
+          <w:rFonts w:ascii="Consolas" w:hAnsi="Consolas" w:cs="Consolas"/>
+          <w:color w:val="000000"/>
+          <w:sz w:val="19"/>
+          <w:szCs w:val="19"/>
+          <w:highlight w:val="white"/>
+        </w:rPr>
+        <w:t xml:space="preserve"> </w:t>
+      </w:r>
+      <w:proofErr w:type="spellStart"/>
+      <w:r>
+        <w:rPr>
+          <w:rFonts w:ascii="Consolas" w:hAnsi="Consolas" w:cs="Consolas"/>
+          <w:color w:val="2B91AF"/>
+          <w:sz w:val="19"/>
+          <w:szCs w:val="19"/>
+          <w:highlight w:val="white"/>
+        </w:rPr>
+        <w:t>Something</w:t>
+      </w:r>
+      <w:r>
+        <w:rPr>
+          <w:rFonts w:ascii="Consolas" w:hAnsi="Consolas" w:cs="Consolas"/>
+          <w:color w:val="2B91AF"/>
+          <w:sz w:val="19"/>
+          <w:szCs w:val="19"/>
+          <w:highlight w:val="white"/>
+        </w:rPr>
+        <w:t>DbContext</w:t>
+      </w:r>
+      <w:proofErr w:type="spellEnd"/>
+      <w:r>
+        <w:rPr>
+          <w:rFonts w:ascii="Consolas" w:hAnsi="Consolas" w:cs="Consolas"/>
+          <w:color w:val="000000"/>
+          <w:sz w:val="19"/>
+          <w:szCs w:val="19"/>
+          <w:highlight w:val="white"/>
+        </w:rPr>
+        <w:t>();</w:t>
+      </w:r>
+    </w:p>
+    <w:p>
+      <w:pPr>
+        <w:autoSpaceDE w:val="0"/>
+        <w:autoSpaceDN w:val="0"/>
+        <w:adjustRightInd w:val="0"/>
+        <w:spacing w:after="0" w:line="240" w:lineRule="auto"/>
+        <w:rPr>
+          <w:rFonts w:ascii="Consolas" w:hAnsi="Consolas" w:cs="Consolas"/>
+          <w:color w:val="000000"/>
+          <w:sz w:val="19"/>
+          <w:szCs w:val="19"/>
+          <w:highlight w:val="white"/>
+        </w:rPr>
+      </w:pPr>
+      <w:r>
+        <w:rPr>
+          <w:rFonts w:ascii="Consolas" w:hAnsi="Consolas" w:cs="Consolas"/>
+          <w:color w:val="000000"/>
+          <w:sz w:val="19"/>
+          <w:szCs w:val="19"/>
+          <w:highlight w:val="white"/>
+        </w:rPr>
+        <w:t xml:space="preserve">            </w:t>
+      </w:r>
+      <w:r>
+        <w:rPr>
+          <w:rFonts w:ascii="Consolas" w:hAnsi="Consolas" w:cs="Consolas"/>
+          <w:color w:val="000000"/>
+          <w:sz w:val="19"/>
+          <w:szCs w:val="19"/>
+          <w:highlight w:val="white"/>
+        </w:rPr>
+        <w:tab/>
+      </w:r>
+      <w:r>
+        <w:rPr>
+          <w:rFonts w:ascii="Consolas" w:hAnsi="Consolas" w:cs="Consolas"/>
+          <w:color w:val="000000"/>
+          <w:sz w:val="19"/>
+          <w:szCs w:val="19"/>
+          <w:highlight w:val="white"/>
+        </w:rPr>
+        <w:tab/>
+      </w:r>
+      <w:proofErr w:type="spellStart"/>
+      <w:r>
+        <w:rPr>
+          <w:rFonts w:ascii="Consolas" w:hAnsi="Consolas" w:cs="Consolas"/>
+          <w:color w:val="0000FF"/>
+          <w:sz w:val="19"/>
+          <w:szCs w:val="19"/>
+          <w:highlight w:val="white"/>
+        </w:rPr>
+        <w:t>this</w:t>
+      </w:r>
+      <w:r>
+        <w:rPr>
+          <w:rFonts w:ascii="Consolas" w:hAnsi="Consolas" w:cs="Consolas"/>
+          <w:color w:val="000000"/>
+          <w:sz w:val="19"/>
+          <w:szCs w:val="19"/>
+          <w:highlight w:val="white"/>
+        </w:rPr>
+        <w:t>.</w:t>
+      </w:r>
+      <w:r>
+        <w:rPr>
+          <w:rFonts w:ascii="Consolas" w:hAnsi="Consolas" w:cs="Consolas"/>
+          <w:color w:val="000000"/>
+          <w:sz w:val="19"/>
+          <w:szCs w:val="19"/>
+          <w:highlight w:val="white"/>
+        </w:rPr>
+        <w:t>somethings</w:t>
+      </w:r>
+      <w:proofErr w:type="spellEnd"/>
+      <w:r>
+        <w:rPr>
+          <w:rFonts w:ascii="Consolas" w:hAnsi="Consolas" w:cs="Consolas"/>
+          <w:color w:val="000000"/>
+          <w:sz w:val="19"/>
+          <w:szCs w:val="19"/>
+          <w:highlight w:val="white"/>
+        </w:rPr>
+        <w:t xml:space="preserve"> = </w:t>
+      </w:r>
+      <w:r>
+        <w:rPr>
+          <w:rFonts w:ascii="Consolas" w:hAnsi="Consolas" w:cs="Consolas"/>
+          <w:color w:val="0000FF"/>
+          <w:sz w:val="19"/>
+          <w:szCs w:val="19"/>
+          <w:highlight w:val="white"/>
+        </w:rPr>
+        <w:t>new</w:t>
+      </w:r>
+      <w:r>
+        <w:rPr>
+          <w:rFonts w:ascii="Consolas" w:hAnsi="Consolas" w:cs="Consolas"/>
+          <w:color w:val="000000"/>
+          <w:sz w:val="19"/>
+          <w:szCs w:val="19"/>
+          <w:highlight w:val="white"/>
+        </w:rPr>
+        <w:t xml:space="preserve"> </w:t>
+      </w:r>
+      <w:proofErr w:type="spellStart"/>
+      <w:r>
+        <w:rPr>
+          <w:rFonts w:ascii="Consolas" w:hAnsi="Consolas" w:cs="Consolas"/>
+          <w:color w:val="2B91AF"/>
+          <w:sz w:val="19"/>
+          <w:szCs w:val="19"/>
+          <w:highlight w:val="white"/>
+        </w:rPr>
+        <w:t>EfGenericRepository</w:t>
+      </w:r>
+      <w:proofErr w:type="spellEnd"/>
+      <w:r>
+        <w:rPr>
+          <w:rFonts w:ascii="Consolas" w:hAnsi="Consolas" w:cs="Consolas"/>
+          <w:color w:val="000000"/>
+          <w:sz w:val="19"/>
+          <w:szCs w:val="19"/>
+          <w:highlight w:val="white"/>
+        </w:rPr>
+        <w:t>&lt;</w:t>
+      </w:r>
+      <w:r>
+        <w:rPr>
+          <w:rFonts w:ascii="Consolas" w:hAnsi="Consolas" w:cs="Consolas"/>
+          <w:color w:val="2B91AF"/>
+          <w:sz w:val="19"/>
+          <w:szCs w:val="19"/>
+          <w:highlight w:val="white"/>
+        </w:rPr>
+        <w:t>Something</w:t>
+      </w:r>
+      <w:proofErr w:type="gramStart"/>
+      <w:r>
+        <w:rPr>
+          <w:rFonts w:ascii="Consolas" w:hAnsi="Consolas" w:cs="Consolas"/>
+          <w:color w:val="000000"/>
+          <w:sz w:val="19"/>
+          <w:szCs w:val="19"/>
+          <w:highlight w:val="white"/>
+        </w:rPr>
+        <w:t>&gt;(</w:t>
+      </w:r>
+      <w:proofErr w:type="spellStart"/>
+      <w:proofErr w:type="gramEnd"/>
+      <w:r>
+        <w:rPr>
+          <w:rFonts w:ascii="Consolas" w:hAnsi="Consolas" w:cs="Consolas"/>
+          <w:color w:val="000000"/>
+          <w:sz w:val="19"/>
+          <w:szCs w:val="19"/>
+          <w:highlight w:val="white"/>
+        </w:rPr>
+        <w:t>db</w:t>
+      </w:r>
+      <w:proofErr w:type="spellEnd"/>
+      <w:r>
+        <w:rPr>
+          <w:rFonts w:ascii="Consolas" w:hAnsi="Consolas" w:cs="Consolas"/>
+          <w:color w:val="000000"/>
+          <w:sz w:val="19"/>
+          <w:szCs w:val="19"/>
+          <w:highlight w:val="white"/>
+        </w:rPr>
+        <w:t>);</w:t>
+      </w:r>
+    </w:p>
+    <w:p>
+      <w:pPr>
+        <w:pStyle w:val="ListParagraph"/>
+        <w:ind w:left="2160"/>
+        <w:rPr>
+          <w:rFonts w:ascii="Consolas" w:hAnsi="Consolas" w:cs="Consolas"/>
+          <w:color w:val="000000"/>
+          <w:sz w:val="19"/>
+          <w:szCs w:val="19"/>
+        </w:rPr>
+      </w:pPr>
+      <w:proofErr w:type="spellStart"/>
+      <w:r>
+        <w:rPr>
+          <w:rFonts w:ascii="Consolas" w:hAnsi="Consolas" w:cs="Consolas"/>
+          <w:color w:val="0000FF"/>
+          <w:sz w:val="19"/>
+          <w:szCs w:val="19"/>
+          <w:highlight w:val="white"/>
+        </w:rPr>
+        <w:t>this</w:t>
+      </w:r>
+      <w:r>
+        <w:rPr>
+          <w:rFonts w:ascii="Consolas" w:hAnsi="Consolas" w:cs="Consolas"/>
+          <w:color w:val="000000"/>
+          <w:sz w:val="19"/>
+          <w:szCs w:val="19"/>
+          <w:highlight w:val="white"/>
+        </w:rPr>
+        <w:t>.</w:t>
+      </w:r>
+      <w:r>
+        <w:rPr>
+          <w:rFonts w:ascii="Consolas" w:hAnsi="Consolas" w:cs="Consolas"/>
+          <w:color w:val="000000"/>
+          <w:sz w:val="19"/>
+          <w:szCs w:val="19"/>
+          <w:highlight w:val="white"/>
+        </w:rPr>
+        <w:t>otherThings</w:t>
+      </w:r>
+      <w:proofErr w:type="spellEnd"/>
+      <w:r>
+        <w:rPr>
+          <w:rFonts w:ascii="Consolas" w:hAnsi="Consolas" w:cs="Consolas"/>
+          <w:color w:val="000000"/>
+          <w:sz w:val="19"/>
+          <w:szCs w:val="19"/>
+          <w:highlight w:val="white"/>
+        </w:rPr>
+        <w:t xml:space="preserve"> = </w:t>
+      </w:r>
+      <w:r>
+        <w:rPr>
+          <w:rFonts w:ascii="Consolas" w:hAnsi="Consolas" w:cs="Consolas"/>
+          <w:color w:val="0000FF"/>
+          <w:sz w:val="19"/>
+          <w:szCs w:val="19"/>
+          <w:highlight w:val="white"/>
+        </w:rPr>
+        <w:t>new</w:t>
+      </w:r>
+      <w:r>
+        <w:rPr>
+          <w:rFonts w:ascii="Consolas" w:hAnsi="Consolas" w:cs="Consolas"/>
+          <w:color w:val="000000"/>
+          <w:sz w:val="19"/>
+          <w:szCs w:val="19"/>
+          <w:highlight w:val="white"/>
+        </w:rPr>
+        <w:t xml:space="preserve"> </w:t>
+      </w:r>
+      <w:proofErr w:type="spellStart"/>
+      <w:r>
+        <w:rPr>
+          <w:rFonts w:ascii="Consolas" w:hAnsi="Consolas" w:cs="Consolas"/>
+          <w:color w:val="2B91AF"/>
+          <w:sz w:val="19"/>
+          <w:szCs w:val="19"/>
+          <w:highlight w:val="white"/>
+        </w:rPr>
+        <w:t>EfGenericRepository</w:t>
+      </w:r>
+      <w:proofErr w:type="spellEnd"/>
+      <w:r>
+        <w:rPr>
+          <w:rFonts w:ascii="Consolas" w:hAnsi="Consolas" w:cs="Consolas"/>
+          <w:color w:val="000000"/>
+          <w:sz w:val="19"/>
+          <w:szCs w:val="19"/>
+          <w:highlight w:val="white"/>
+        </w:rPr>
+        <w:t>&lt;</w:t>
+      </w:r>
+      <w:proofErr w:type="spellStart"/>
+      <w:r>
+        <w:rPr>
+          <w:rFonts w:ascii="Consolas" w:hAnsi="Consolas" w:cs="Consolas"/>
+          <w:color w:val="2B91AF"/>
+          <w:sz w:val="19"/>
+          <w:szCs w:val="19"/>
+          <w:highlight w:val="white"/>
+        </w:rPr>
+        <w:t>OtherThing</w:t>
+      </w:r>
+      <w:proofErr w:type="spellEnd"/>
+      <w:proofErr w:type="gramStart"/>
+      <w:r>
+        <w:rPr>
+          <w:rFonts w:ascii="Consolas" w:hAnsi="Consolas" w:cs="Consolas"/>
+          <w:color w:val="000000"/>
+          <w:sz w:val="19"/>
+          <w:szCs w:val="19"/>
+          <w:highlight w:val="white"/>
+        </w:rPr>
+        <w:t>&gt;(</w:t>
+      </w:r>
+      <w:proofErr w:type="spellStart"/>
+      <w:proofErr w:type="gramEnd"/>
+      <w:r>
+        <w:rPr>
+          <w:rFonts w:ascii="Consolas" w:hAnsi="Consolas" w:cs="Consolas"/>
+          <w:color w:val="000000"/>
+          <w:sz w:val="19"/>
+          <w:szCs w:val="19"/>
+          <w:highlight w:val="white"/>
+        </w:rPr>
+        <w:t>db</w:t>
+      </w:r>
+      <w:proofErr w:type="spellEnd"/>
+      <w:r>
+        <w:rPr>
+          <w:rFonts w:ascii="Consolas" w:hAnsi="Consolas" w:cs="Consolas"/>
+          <w:color w:val="000000"/>
+          <w:sz w:val="19"/>
+          <w:szCs w:val="19"/>
+          <w:highlight w:val="white"/>
+        </w:rPr>
+        <w:t>);</w:t>
+      </w:r>
+    </w:p>
+    <w:p>
+      <w:pPr>
+        <w:pStyle w:val="ListParagraph"/>
+        <w:ind w:left="2160"/>
+      </w:pPr>
+    </w:p>
+    <w:p>
+      <w:pPr>
+        <w:pStyle w:val="Heading2"/>
+        <w:jc w:val="center"/>
+        <w:rPr>
+          <w:sz w:val="44"/>
+        </w:rPr>
+      </w:pPr>
+      <w:r>
+        <w:rPr>
+          <w:sz w:val="44"/>
+        </w:rPr>
+        <w:t xml:space="preserve">Dependency Inversion with </w:t>
+      </w:r>
+      <w:proofErr w:type="spellStart"/>
+      <w:r>
+        <w:rPr>
+          <w:sz w:val="44"/>
+        </w:rPr>
+        <w:t>Ninject</w:t>
+      </w:r>
+      <w:proofErr w:type="spellEnd"/>
+    </w:p>
+    <w:p/>
+    <w:p>
+      <w:pPr>
+        <w:pStyle w:val="ListParagraph"/>
+        <w:numPr>
+          <w:ilvl w:val="0"/>
+          <w:numId w:val="4"/>
+        </w:numPr>
+      </w:pPr>
+      <w:r>
+        <w:t xml:space="preserve">Install </w:t>
+      </w:r>
+      <w:proofErr w:type="spellStart"/>
+      <w:r>
+        <w:t>Ninject.Web.WebApi.WebHost</w:t>
+      </w:r>
+      <w:proofErr w:type="spellEnd"/>
+    </w:p>
+    <w:p>
+      <w:pPr>
+        <w:pStyle w:val="ListParagraph"/>
+        <w:numPr>
+          <w:ilvl w:val="0"/>
+          <w:numId w:val="4"/>
+        </w:numPr>
+      </w:pPr>
+      <w:r>
+        <w:t xml:space="preserve">Rename </w:t>
+      </w:r>
+      <w:proofErr w:type="spellStart"/>
+      <w:r>
+        <w:t>NinjectWebCommon</w:t>
+      </w:r>
+      <w:proofErr w:type="spellEnd"/>
+      <w:r>
+        <w:t xml:space="preserve"> to </w:t>
+      </w:r>
+      <w:proofErr w:type="spellStart"/>
+      <w:r>
+        <w:t>NinjectConfig</w:t>
+      </w:r>
+      <w:proofErr w:type="spellEnd"/>
+    </w:p>
+    <w:p>
+      <w:pPr>
+        <w:pStyle w:val="ListParagraph"/>
+        <w:numPr>
+          <w:ilvl w:val="0"/>
+          <w:numId w:val="4"/>
+        </w:numPr>
+      </w:pPr>
+      <w:r>
+        <w:t xml:space="preserve">In </w:t>
+      </w:r>
+      <w:proofErr w:type="spellStart"/>
+      <w:r>
+        <w:t>RegisterServices</w:t>
+      </w:r>
+      <w:proofErr w:type="spellEnd"/>
+      <w:r>
+        <w:t xml:space="preserve"> </w:t>
+      </w:r>
+    </w:p>
+    <w:p>
+      <w:pPr>
+        <w:pStyle w:val="ListParagraph"/>
+        <w:numPr>
+          <w:ilvl w:val="1"/>
+          <w:numId w:val="4"/>
+        </w:numPr>
+      </w:pPr>
+      <w:proofErr w:type="spellStart"/>
+      <w:r>
+        <w:rPr>
+          <w:rFonts w:ascii="Consolas" w:hAnsi="Consolas" w:cs="Consolas"/>
+          <w:color w:val="000000"/>
+          <w:sz w:val="19"/>
+          <w:szCs w:val="19"/>
+          <w:highlight w:val="white"/>
+        </w:rPr>
+        <w:t>kernel.Bind</w:t>
+      </w:r>
+      <w:proofErr w:type="spellEnd"/>
+      <w:r>
+        <w:rPr>
+          <w:rFonts w:ascii="Consolas" w:hAnsi="Consolas" w:cs="Consolas"/>
+          <w:color w:val="000000"/>
+          <w:sz w:val="19"/>
+          <w:szCs w:val="19"/>
+          <w:highlight w:val="white"/>
+        </w:rPr>
+        <w:t>&lt;</w:t>
+      </w:r>
+      <w:proofErr w:type="spellStart"/>
+      <w:r>
+        <w:rPr>
+          <w:rFonts w:ascii="Consolas" w:hAnsi="Consolas" w:cs="Consolas"/>
+          <w:color w:val="2B91AF"/>
+          <w:sz w:val="19"/>
+          <w:szCs w:val="19"/>
+          <w:highlight w:val="white"/>
+        </w:rPr>
+        <w:t>IMusicSystemDbContext</w:t>
+      </w:r>
+      <w:proofErr w:type="spellEnd"/>
+      <w:r>
+        <w:rPr>
+          <w:rFonts w:ascii="Consolas" w:hAnsi="Consolas" w:cs="Consolas"/>
+          <w:color w:val="000000"/>
+          <w:sz w:val="19"/>
+          <w:szCs w:val="19"/>
+          <w:highlight w:val="white"/>
+        </w:rPr>
+        <w:t>&gt;().To&lt;</w:t>
+      </w:r>
+      <w:proofErr w:type="spellStart"/>
+      <w:r>
+        <w:rPr>
+          <w:rFonts w:ascii="Consolas" w:hAnsi="Consolas" w:cs="Consolas"/>
+          <w:color w:val="2B91AF"/>
+          <w:sz w:val="19"/>
+          <w:szCs w:val="19"/>
+          <w:highlight w:val="white"/>
+        </w:rPr>
+        <w:t>MusicSystemDbContext</w:t>
+      </w:r>
+      <w:proofErr w:type="spellEnd"/>
+      <w:r>
+        <w:rPr>
+          <w:rFonts w:ascii="Consolas" w:hAnsi="Consolas" w:cs="Consolas"/>
+          <w:color w:val="000000"/>
+          <w:sz w:val="19"/>
+          <w:szCs w:val="19"/>
+          <w:highlight w:val="white"/>
+        </w:rPr>
+        <w:t>&gt;();</w:t>
+      </w:r>
+      <w:r>
+        <w:rPr>
+          <w:rFonts w:ascii="Consolas" w:hAnsi="Consolas" w:cs="Consolas"/>
+          <w:color w:val="000000"/>
+          <w:sz w:val="19"/>
+          <w:szCs w:val="19"/>
+        </w:rPr>
+        <w:t xml:space="preserve"> kernel.Bind(typeof(IRepository&lt;&gt;)).To(typeof(EfGenericRepository&lt;&gt;));</w:t>
+      </w:r>
+    </w:p>
+    <w:p>
+      <w:pPr>
+        <w:pStyle w:val="ListParagraph"/>
+        <w:numPr>
+          <w:ilvl w:val="0"/>
+          <w:numId w:val="4"/>
+        </w:numPr>
+      </w:pPr>
+      <w:r>
+        <w:rPr>
+          <w:rFonts w:ascii="Consolas" w:hAnsi="Consolas" w:cs="Consolas"/>
+          <w:color w:val="000000"/>
+          <w:sz w:val="19"/>
+          <w:szCs w:val="19"/>
+        </w:rPr>
+        <w:t>Multiple binding something Exception</w:t>
+      </w:r>
+    </w:p>
+    <w:p>
+      <w:pPr>
+        <w:pStyle w:val="ListParagraph"/>
+        <w:numPr>
+          <w:ilvl w:val="1"/>
+          <w:numId w:val="4"/>
+        </w:numPr>
+      </w:pPr>
+      <w:r>
+        <w:rPr>
+          <w:rFonts w:ascii="Consolas" w:hAnsi="Consolas" w:cs="Consolas"/>
+          <w:color w:val="000000"/>
+          <w:sz w:val="19"/>
+          <w:szCs w:val="19"/>
+        </w:rPr>
+        <w:t xml:space="preserve">Update all </w:t>
+      </w:r>
+      <w:proofErr w:type="spellStart"/>
+      <w:r>
+        <w:rPr>
+          <w:rFonts w:ascii="Consolas" w:hAnsi="Consolas" w:cs="Consolas"/>
+          <w:color w:val="000000"/>
+          <w:sz w:val="19"/>
+          <w:szCs w:val="19"/>
+        </w:rPr>
+        <w:t>ninject</w:t>
+      </w:r>
+      <w:proofErr w:type="spellEnd"/>
+      <w:r>
+        <w:rPr>
+          <w:rFonts w:ascii="Consolas" w:hAnsi="Consolas" w:cs="Consolas"/>
+          <w:color w:val="000000"/>
+          <w:sz w:val="19"/>
+          <w:szCs w:val="19"/>
+        </w:rPr>
+        <w:t xml:space="preserve"> related packets</w:t>
+      </w:r>
+    </w:p>
+    <w:p>
+      <w:pPr>
+        <w:pStyle w:val="ListParagraph"/>
+        <w:numPr>
+          <w:ilvl w:val="0"/>
+          <w:numId w:val="4"/>
+        </w:numPr>
+      </w:pPr>
+      <w:r>
+        <w:rPr>
+          <w:rFonts w:ascii="Consolas" w:hAnsi="Consolas" w:cs="Consolas"/>
+          <w:color w:val="000000"/>
+          <w:sz w:val="19"/>
+          <w:szCs w:val="19"/>
+        </w:rPr>
+        <w:t>Multiple Context exception – because there are more than one contexts (just like in the repository pattern the NB!)</w:t>
+      </w:r>
+    </w:p>
+    <w:p>
+      <w:pPr>
+        <w:pStyle w:val="ListParagraph"/>
+        <w:numPr>
+          <w:ilvl w:val="1"/>
+          <w:numId w:val="4"/>
+        </w:numPr>
+      </w:pPr>
+      <w:r>
+        <w:rPr>
+          <w:rFonts w:ascii="Consolas" w:hAnsi="Consolas" w:cs="Consolas"/>
+          <w:color w:val="000000"/>
+          <w:sz w:val="19"/>
+          <w:szCs w:val="19"/>
+        </w:rPr>
+        <w:t xml:space="preserve">Install </w:t>
+      </w:r>
+      <w:proofErr w:type="spellStart"/>
+      <w:r>
+        <w:rPr>
+          <w:rFonts w:ascii="Consolas" w:hAnsi="Consolas" w:cs="Consolas"/>
+          <w:color w:val="000000"/>
+          <w:sz w:val="19"/>
+          <w:szCs w:val="19"/>
+        </w:rPr>
+        <w:t>Ninject.Extensions.Conventions</w:t>
+      </w:r>
+      <w:proofErr w:type="spellEnd"/>
+    </w:p>
+    <w:p>
+      <w:pPr>
+        <w:pStyle w:val="ListParagraph"/>
+        <w:numPr>
+          <w:ilvl w:val="1"/>
+          <w:numId w:val="4"/>
+        </w:numPr>
+      </w:pPr>
+      <w:proofErr w:type="spellStart"/>
+      <w:r>
+        <w:rPr>
+          <w:rFonts w:ascii="Consolas" w:hAnsi="Consolas" w:cs="Consolas"/>
+          <w:color w:val="000000"/>
+          <w:sz w:val="19"/>
+          <w:szCs w:val="19"/>
+          <w:highlight w:val="white"/>
+        </w:rPr>
+        <w:t>kernel.Bind</w:t>
+      </w:r>
+      <w:proofErr w:type="spellEnd"/>
+      <w:r>
+        <w:rPr>
+          <w:rFonts w:ascii="Consolas" w:hAnsi="Consolas" w:cs="Consolas"/>
+          <w:color w:val="000000"/>
+          <w:sz w:val="19"/>
+          <w:szCs w:val="19"/>
+          <w:highlight w:val="white"/>
+        </w:rPr>
+        <w:t>&lt;</w:t>
+      </w:r>
+      <w:proofErr w:type="spellStart"/>
+      <w:r>
+        <w:rPr>
+          <w:rFonts w:ascii="Consolas" w:hAnsi="Consolas" w:cs="Consolas"/>
+          <w:color w:val="2B91AF"/>
+          <w:sz w:val="19"/>
+          <w:szCs w:val="19"/>
+          <w:highlight w:val="white"/>
+        </w:rPr>
+        <w:t>IMusicSystemDbContext</w:t>
+      </w:r>
+      <w:proofErr w:type="spellEnd"/>
+      <w:r>
+        <w:rPr>
+          <w:rFonts w:ascii="Consolas" w:hAnsi="Consolas" w:cs="Consolas"/>
+          <w:color w:val="000000"/>
+          <w:sz w:val="19"/>
+          <w:szCs w:val="19"/>
+          <w:highlight w:val="white"/>
+        </w:rPr>
+        <w:t>&gt;().To&lt;</w:t>
+      </w:r>
+      <w:proofErr w:type="spellStart"/>
+      <w:r>
+        <w:rPr>
+          <w:rFonts w:ascii="Consolas" w:hAnsi="Consolas" w:cs="Consolas"/>
+          <w:color w:val="2B91AF"/>
+          <w:sz w:val="19"/>
+          <w:szCs w:val="19"/>
+          <w:highlight w:val="white"/>
+        </w:rPr>
+        <w:t>MusicSystemDbContext</w:t>
+      </w:r>
+      <w:proofErr w:type="spellEnd"/>
+      <w:r>
+        <w:rPr>
+          <w:rFonts w:ascii="Consolas" w:hAnsi="Consolas" w:cs="Consolas"/>
+          <w:color w:val="000000"/>
+          <w:sz w:val="19"/>
+          <w:szCs w:val="19"/>
+          <w:highlight w:val="white"/>
+        </w:rPr>
+        <w:t>&gt;()</w:t>
+      </w:r>
+    </w:p>
+    <w:p>
+      <w:pPr>
+        <w:pStyle w:val="ListParagraph"/>
+        <w:numPr>
+          <w:ilvl w:val="2"/>
+          <w:numId w:val="4"/>
+        </w:numPr>
+      </w:pPr>
+      <w:r>
+        <w:rPr>
+          <w:rFonts w:ascii="Consolas" w:hAnsi="Consolas" w:cs="Consolas"/>
+          <w:color w:val="000000"/>
+          <w:sz w:val="19"/>
+          <w:szCs w:val="19"/>
+        </w:rPr>
+        <w:t>.</w:t>
+      </w:r>
+      <w:proofErr w:type="spellStart"/>
+      <w:r>
+        <w:rPr>
+          <w:rFonts w:ascii="Consolas" w:hAnsi="Consolas" w:cs="Consolas"/>
+          <w:color w:val="000000"/>
+          <w:sz w:val="19"/>
+          <w:szCs w:val="19"/>
+        </w:rPr>
+        <w:t>InRequestScope</w:t>
+      </w:r>
+      <w:proofErr w:type="spellEnd"/>
+      <w:r>
+        <w:rPr>
+          <w:rFonts w:ascii="Consolas" w:hAnsi="Consolas" w:cs="Consolas"/>
+          <w:color w:val="000000"/>
+          <w:sz w:val="19"/>
+          <w:szCs w:val="19"/>
+        </w:rPr>
+        <w:t xml:space="preserve">() – every request has its own </w:t>
+      </w:r>
+      <w:proofErr w:type="spellStart"/>
+      <w:r>
+        <w:rPr>
+          <w:rFonts w:ascii="Consolas" w:hAnsi="Consolas" w:cs="Consolas"/>
+          <w:color w:val="000000"/>
+          <w:sz w:val="19"/>
+          <w:szCs w:val="19"/>
+        </w:rPr>
+        <w:t>dbContext</w:t>
+      </w:r>
+      <w:proofErr w:type="spellEnd"/>
+    </w:p>
+    <w:p>
+      <w:pPr>
+        <w:pStyle w:val="ListParagraph"/>
+        <w:numPr>
+          <w:ilvl w:val="2"/>
+          <w:numId w:val="4"/>
+        </w:numPr>
+      </w:pPr>
+      <w:r>
+        <w:rPr>
+          <w:rFonts w:ascii="Consolas" w:hAnsi="Consolas" w:cs="Consolas"/>
+          <w:color w:val="000000"/>
+          <w:sz w:val="19"/>
+          <w:szCs w:val="19"/>
+        </w:rPr>
+        <w:t>.</w:t>
+      </w:r>
+      <w:proofErr w:type="spellStart"/>
+      <w:r>
+        <w:rPr>
+          <w:rFonts w:ascii="Consolas" w:hAnsi="Consolas" w:cs="Consolas"/>
+          <w:color w:val="000000"/>
+          <w:sz w:val="19"/>
+          <w:szCs w:val="19"/>
+        </w:rPr>
+        <w:t>InSingletonScope</w:t>
+      </w:r>
+      <w:proofErr w:type="spellEnd"/>
+      <w:r>
+        <w:rPr>
+          <w:rFonts w:ascii="Consolas" w:hAnsi="Consolas" w:cs="Consolas"/>
+          <w:color w:val="000000"/>
+          <w:sz w:val="19"/>
+          <w:szCs w:val="19"/>
+        </w:rPr>
+        <w:t>() – Only one context for the application</w:t>
+      </w:r>
+    </w:p>
+    <w:p>
+      <w:pPr>
+        <w:pStyle w:val="ListParagraph"/>
+        <w:numPr>
+          <w:ilvl w:val="2"/>
+          <w:numId w:val="4"/>
+        </w:numPr>
+      </w:pPr>
+      <w:r>
+        <w:rPr>
+          <w:rFonts w:ascii="Consolas" w:hAnsi="Consolas" w:cs="Consolas"/>
+          <w:color w:val="000000"/>
+          <w:sz w:val="19"/>
+          <w:szCs w:val="19"/>
+        </w:rPr>
+        <w:t>.</w:t>
+      </w:r>
+      <w:proofErr w:type="spellStart"/>
+      <w:r>
+        <w:rPr>
+          <w:rFonts w:ascii="Consolas" w:hAnsi="Consolas" w:cs="Consolas"/>
+          <w:color w:val="000000"/>
+          <w:sz w:val="19"/>
+          <w:szCs w:val="19"/>
+        </w:rPr>
+        <w:t>InThreadScope</w:t>
+      </w:r>
+      <w:proofErr w:type="spellEnd"/>
+      <w:r>
+        <w:rPr>
+          <w:rFonts w:ascii="Consolas" w:hAnsi="Consolas" w:cs="Consolas"/>
+          <w:color w:val="000000"/>
+          <w:sz w:val="19"/>
+          <w:szCs w:val="19"/>
+        </w:rPr>
+        <w:t xml:space="preserve">() – for multithreading applications </w:t>
+      </w:r>
+    </w:p>
+    <w:p>
+      <w:pPr>
+        <w:pStyle w:val="ListParagraph"/>
+        <w:numPr>
+          <w:ilvl w:val="1"/>
+          <w:numId w:val="4"/>
+        </w:numPr>
+      </w:pPr>
+      <w:proofErr w:type="spellStart"/>
+      <w:r>
+        <w:rPr>
+          <w:rFonts w:ascii="Consolas" w:hAnsi="Consolas" w:cs="Consolas"/>
+          <w:color w:val="000000"/>
+          <w:sz w:val="19"/>
+          <w:szCs w:val="19"/>
+        </w:rPr>
+        <w:lastRenderedPageBreak/>
+        <w:t>Kernel.Bind</w:t>
+      </w:r>
+      <w:proofErr w:type="spellEnd"/>
+      <w:r>
+        <w:rPr>
+          <w:rFonts w:ascii="Consolas" w:hAnsi="Consolas" w:cs="Consolas"/>
+          <w:color w:val="000000"/>
+          <w:sz w:val="19"/>
+          <w:szCs w:val="19"/>
+        </w:rPr>
+        <w:t xml:space="preserve">(b =&gt; </w:t>
+      </w:r>
+      <w:proofErr w:type="spellStart"/>
+      <w:r>
+        <w:rPr>
+          <w:rFonts w:ascii="Consolas" w:hAnsi="Consolas" w:cs="Consolas"/>
+          <w:color w:val="000000"/>
+          <w:sz w:val="19"/>
+          <w:szCs w:val="19"/>
+        </w:rPr>
+        <w:t>b.From</w:t>
+      </w:r>
+      <w:proofErr w:type="spellEnd"/>
+      <w:r>
+        <w:rPr>
+          <w:rFonts w:ascii="Consolas" w:hAnsi="Consolas" w:cs="Consolas"/>
+          <w:color w:val="000000"/>
+          <w:sz w:val="19"/>
+          <w:szCs w:val="19"/>
+        </w:rPr>
+        <w:t>(“</w:t>
+      </w:r>
+      <w:proofErr w:type="spellStart"/>
+      <w:r>
+        <w:rPr>
+          <w:rFonts w:ascii="Consolas" w:hAnsi="Consolas" w:cs="Consolas"/>
+          <w:color w:val="000000"/>
+          <w:sz w:val="19"/>
+          <w:szCs w:val="19"/>
+        </w:rPr>
+        <w:t>MusicSystem.Data</w:t>
+      </w:r>
+      <w:proofErr w:type="spellEnd"/>
+      <w:r>
+        <w:rPr>
+          <w:rFonts w:ascii="Consolas" w:hAnsi="Consolas" w:cs="Consolas"/>
+          <w:color w:val="000000"/>
+          <w:sz w:val="19"/>
+          <w:szCs w:val="19"/>
+        </w:rPr>
+        <w:t>”)</w:t>
+      </w:r>
+    </w:p>
+    <w:p>
+      <w:pPr>
+        <w:ind w:left="2160" w:firstLine="720"/>
+        <w:rPr>
+          <w:rFonts w:ascii="Consolas" w:hAnsi="Consolas" w:cs="Consolas"/>
+          <w:color w:val="000000"/>
+          <w:sz w:val="19"/>
+          <w:szCs w:val="19"/>
+        </w:rPr>
+      </w:pPr>
+      <w:r>
+        <w:rPr>
+          <w:rFonts w:ascii="Consolas" w:hAnsi="Consolas" w:cs="Consolas"/>
+          <w:color w:val="000000"/>
+          <w:sz w:val="19"/>
+          <w:szCs w:val="19"/>
+        </w:rPr>
+        <w:t>.</w:t>
+      </w:r>
+      <w:proofErr w:type="spellStart"/>
+      <w:proofErr w:type="gramStart"/>
+      <w:r>
+        <w:rPr>
+          <w:rFonts w:ascii="Consolas" w:hAnsi="Consolas" w:cs="Consolas"/>
+          <w:color w:val="000000"/>
+          <w:sz w:val="19"/>
+          <w:szCs w:val="19"/>
+        </w:rPr>
+        <w:t>SelectAllClasses</w:t>
+      </w:r>
+      <w:proofErr w:type="spellEnd"/>
+      <w:r>
+        <w:rPr>
+          <w:rFonts w:ascii="Consolas" w:hAnsi="Consolas" w:cs="Consolas"/>
+          <w:color w:val="000000"/>
+          <w:sz w:val="19"/>
+          <w:szCs w:val="19"/>
+        </w:rPr>
+        <w:t>()</w:t>
+      </w:r>
+      <w:proofErr w:type="gramEnd"/>
+    </w:p>
+    <w:p>
+      <w:pPr>
+        <w:ind w:left="2160" w:firstLine="720"/>
+        <w:rPr>
+          <w:rFonts w:ascii="Consolas" w:hAnsi="Consolas" w:cs="Consolas"/>
+          <w:color w:val="000000"/>
+          <w:sz w:val="19"/>
+          <w:szCs w:val="19"/>
+        </w:rPr>
+      </w:pPr>
+      <w:r>
+        <w:rPr>
+          <w:rFonts w:ascii="Consolas" w:hAnsi="Consolas" w:cs="Consolas"/>
+          <w:color w:val="000000"/>
+          <w:sz w:val="19"/>
+          <w:szCs w:val="19"/>
+        </w:rPr>
+        <w:t>.</w:t>
+      </w:r>
+      <w:proofErr w:type="spellStart"/>
+      <w:proofErr w:type="gramStart"/>
+      <w:r>
+        <w:rPr>
+          <w:rFonts w:ascii="Consolas" w:hAnsi="Consolas" w:cs="Consolas"/>
+          <w:color w:val="000000"/>
+          <w:sz w:val="19"/>
+          <w:szCs w:val="19"/>
+        </w:rPr>
+        <w:t>BindDefaultInterface</w:t>
+      </w:r>
+      <w:proofErr w:type="spellEnd"/>
+      <w:r>
+        <w:rPr>
+          <w:rFonts w:ascii="Consolas" w:hAnsi="Consolas" w:cs="Consolas"/>
+          <w:color w:val="000000"/>
+          <w:sz w:val="19"/>
+          <w:szCs w:val="19"/>
+        </w:rPr>
+        <w:t>(</w:t>
+      </w:r>
+      <w:proofErr w:type="gramEnd"/>
+      <w:r>
+        <w:rPr>
+          <w:rFonts w:ascii="Consolas" w:hAnsi="Consolas" w:cs="Consolas"/>
+          <w:color w:val="000000"/>
+          <w:sz w:val="19"/>
+          <w:szCs w:val="19"/>
+        </w:rPr>
+        <w:t>)</w:t>
+      </w:r>
+      <w:r>
+        <w:rPr>
+          <w:rFonts w:ascii="Consolas" w:hAnsi="Consolas" w:cs="Consolas"/>
+          <w:color w:val="000000"/>
+          <w:sz w:val="19"/>
+          <w:szCs w:val="19"/>
+        </w:rPr>
+        <w:t>)</w:t>
+      </w:r>
+      <w:r>
+        <w:rPr>
+          <w:rFonts w:ascii="Consolas" w:hAnsi="Consolas" w:cs="Consolas"/>
+          <w:color w:val="000000"/>
+          <w:sz w:val="19"/>
+          <w:szCs w:val="19"/>
+        </w:rPr>
+        <w:t>;</w:t>
+      </w:r>
+    </w:p>
+    <w:p>
+      <w:pPr>
+        <w:rPr>
+          <w:rFonts w:ascii="Consolas" w:hAnsi="Consolas" w:cs="Consolas"/>
+          <w:color w:val="000000"/>
+          <w:sz w:val="19"/>
+          <w:szCs w:val="19"/>
+        </w:rPr>
+      </w:pPr>
+      <w:r>
+        <w:rPr>
+          <w:rFonts w:ascii="Consolas" w:hAnsi="Consolas" w:cs="Consolas"/>
+          <w:color w:val="000000"/>
+          <w:sz w:val="19"/>
+          <w:szCs w:val="19"/>
+        </w:rPr>
+        <w:tab/>
+      </w:r>
+      <w:r>
+        <w:rPr>
+          <w:rFonts w:ascii="Consolas" w:hAnsi="Consolas" w:cs="Consolas"/>
+          <w:color w:val="000000"/>
+          <w:sz w:val="19"/>
+          <w:szCs w:val="19"/>
+        </w:rPr>
+        <w:tab/>
+        <w:t>Needs Using Sys</w:t>
+      </w:r>
+    </w:p>
+    <w:p>
+      <w:pPr>
+        <w:pStyle w:val="Heading2"/>
+        <w:jc w:val="center"/>
+        <w:rPr>
+          <w:sz w:val="44"/>
+        </w:rPr>
+      </w:pPr>
+      <w:r>
+        <w:rPr>
+          <w:sz w:val="44"/>
+        </w:rPr>
+        <w:t>Enable CORS</w:t>
+      </w:r>
+    </w:p>
+    <w:p>
+      <w:pPr>
+        <w:pStyle w:val="ListParagraph"/>
+        <w:numPr>
+          <w:ilvl w:val="0"/>
+          <w:numId w:val="5"/>
+        </w:numPr>
+      </w:pPr>
+      <w:r>
+        <w:t xml:space="preserve">Install </w:t>
+      </w:r>
+      <w:proofErr w:type="spellStart"/>
+      <w:r>
+        <w:t>Microsoft.AspNet.WebApi.Cors</w:t>
+      </w:r>
+      <w:proofErr w:type="spellEnd"/>
+    </w:p>
+    <w:p>
+      <w:pPr>
+        <w:pStyle w:val="ListParagraph"/>
+        <w:numPr>
+          <w:ilvl w:val="0"/>
+          <w:numId w:val="5"/>
+        </w:numPr>
+      </w:pPr>
+      <w:r>
+        <w:t xml:space="preserve">In </w:t>
+      </w:r>
+      <w:proofErr w:type="spellStart"/>
+      <w:r>
+        <w:t>WebApiConfig</w:t>
+      </w:r>
+      <w:proofErr w:type="spellEnd"/>
+      <w:r>
+        <w:t xml:space="preserve"> </w:t>
+      </w:r>
+    </w:p>
+    <w:p>
+      <w:pPr>
+        <w:pStyle w:val="ListParagraph"/>
+        <w:numPr>
+          <w:ilvl w:val="1"/>
+          <w:numId w:val="5"/>
+        </w:numPr>
+      </w:pPr>
+      <w:r>
+        <w:t xml:space="preserve">Add </w:t>
+      </w:r>
+      <w:proofErr w:type="spellStart"/>
+      <w:r>
+        <w:t>config.EnableCors</w:t>
+      </w:r>
+      <w:proofErr w:type="spellEnd"/>
+      <w:r>
+        <w:t>();</w:t>
+      </w:r>
+    </w:p>
+    <w:p>
+      <w:pPr>
+        <w:pStyle w:val="ListParagraph"/>
+        <w:numPr>
+          <w:ilvl w:val="1"/>
+          <w:numId w:val="5"/>
+        </w:numPr>
+      </w:pPr>
+      <w:r>
+        <w:t>[</w:t>
+      </w:r>
+      <w:proofErr w:type="spellStart"/>
+      <w:r>
+        <w:t>EnableCors</w:t>
+      </w:r>
+      <w:proofErr w:type="spellEnd"/>
+      <w:r>
+        <w:t>(“*”,</w:t>
+      </w:r>
+      <w:r>
+        <w:t>“*”</w:t>
+      </w:r>
+      <w:r>
+        <w:t>,</w:t>
+      </w:r>
+      <w:r>
+        <w:t>“*”</w:t>
+      </w:r>
+      <w:r>
+        <w:t>)]</w:t>
+      </w:r>
+    </w:p>
+    <w:p>
+      <w:pPr>
+        <w:pStyle w:val="Heading2"/>
+        <w:jc w:val="center"/>
+        <w:rPr>
+          <w:sz w:val="44"/>
+        </w:rPr>
+      </w:pPr>
+      <w:proofErr w:type="spellStart"/>
+      <w:proofErr w:type="gramStart"/>
+      <w:r>
+        <w:rPr>
+          <w:sz w:val="44"/>
+        </w:rPr>
+        <w:t>AutoMapper</w:t>
+      </w:r>
+      <w:proofErr w:type="spellEnd"/>
+      <w:r>
+        <w:rPr>
+          <w:sz w:val="44"/>
+        </w:rPr>
+        <w:t xml:space="preserve">  -</w:t>
+      </w:r>
+      <w:proofErr w:type="gramEnd"/>
+      <w:r>
+        <w:rPr>
+          <w:sz w:val="44"/>
+        </w:rPr>
+        <w:t xml:space="preserve"> Configuration and usage</w:t>
+      </w:r>
+    </w:p>
+    <w:p/>
+    <w:p>
+      <w:pPr>
+        <w:pStyle w:val="ListParagraph"/>
+        <w:numPr>
+          <w:ilvl w:val="0"/>
+          <w:numId w:val="6"/>
+        </w:numPr>
+      </w:pPr>
+      <w:r>
+        <w:t xml:space="preserve">Install </w:t>
+      </w:r>
+      <w:proofErr w:type="spellStart"/>
+      <w:r>
+        <w:t>AutoMapper</w:t>
+      </w:r>
+      <w:proofErr w:type="spellEnd"/>
+    </w:p>
+    <w:p>
+      <w:pPr>
+        <w:pStyle w:val="ListParagraph"/>
+        <w:numPr>
+          <w:ilvl w:val="0"/>
+          <w:numId w:val="6"/>
+        </w:numPr>
+      </w:pPr>
+      <w:r>
+        <w:t xml:space="preserve">In controller </w:t>
+      </w:r>
+    </w:p>
+    <w:p>
+      <w:pPr>
+        <w:pStyle w:val="ListParagraph"/>
+        <w:numPr>
+          <w:ilvl w:val="1"/>
+          <w:numId w:val="6"/>
+        </w:numPr>
+      </w:pPr>
+      <w:r>
+        <w:t xml:space="preserve">Using </w:t>
+      </w:r>
+      <w:proofErr w:type="spellStart"/>
+      <w:r>
+        <w:t>Automapper.QueriableExtensions</w:t>
+      </w:r>
+      <w:proofErr w:type="spellEnd"/>
+    </w:p>
+    <w:p>
+      <w:pPr>
+        <w:autoSpaceDE w:val="0"/>
+        <w:autoSpaceDN w:val="0"/>
+        <w:adjustRightInd w:val="0"/>
+        <w:spacing w:after="0" w:line="240" w:lineRule="auto"/>
+        <w:ind w:left="720" w:firstLine="720"/>
+        <w:rPr>
+          <w:rFonts w:ascii="Consolas" w:hAnsi="Consolas" w:cs="Consolas"/>
+          <w:color w:val="000000"/>
+          <w:sz w:val="19"/>
+          <w:szCs w:val="19"/>
+          <w:highlight w:val="white"/>
+        </w:rPr>
+      </w:pPr>
+      <w:proofErr w:type="spellStart"/>
+      <w:r>
+        <w:rPr>
+          <w:rFonts w:ascii="Consolas" w:hAnsi="Consolas" w:cs="Consolas"/>
+          <w:color w:val="2B91AF"/>
+          <w:sz w:val="19"/>
+          <w:szCs w:val="19"/>
+          <w:highlight w:val="white"/>
+        </w:rPr>
+        <w:t>Mapper</w:t>
+      </w:r>
+      <w:r>
+        <w:rPr>
+          <w:rFonts w:ascii="Consolas" w:hAnsi="Consolas" w:cs="Consolas"/>
+          <w:color w:val="000000"/>
+          <w:sz w:val="19"/>
+          <w:szCs w:val="19"/>
+          <w:highlight w:val="white"/>
+        </w:rPr>
+        <w:t>.CreateMap</w:t>
+      </w:r>
+      <w:proofErr w:type="spellEnd"/>
+      <w:r>
+        <w:rPr>
+          <w:rFonts w:ascii="Consolas" w:hAnsi="Consolas" w:cs="Consolas"/>
+          <w:color w:val="000000"/>
+          <w:sz w:val="19"/>
+          <w:szCs w:val="19"/>
+          <w:highlight w:val="white"/>
+        </w:rPr>
+        <w:t>&lt;</w:t>
+      </w:r>
+      <w:r>
+        <w:rPr>
+          <w:rFonts w:ascii="Consolas" w:hAnsi="Consolas" w:cs="Consolas"/>
+          <w:color w:val="2B91AF"/>
+          <w:sz w:val="19"/>
+          <w:szCs w:val="19"/>
+          <w:highlight w:val="white"/>
+        </w:rPr>
+        <w:t>Album</w:t>
+      </w:r>
+      <w:r>
+        <w:rPr>
+          <w:rFonts w:ascii="Consolas" w:hAnsi="Consolas" w:cs="Consolas"/>
+          <w:color w:val="000000"/>
+          <w:sz w:val="19"/>
+          <w:szCs w:val="19"/>
+          <w:highlight w:val="white"/>
+        </w:rPr>
+        <w:t xml:space="preserve">, </w:t>
+      </w:r>
+      <w:proofErr w:type="spellStart"/>
+      <w:r>
+        <w:rPr>
+          <w:rFonts w:ascii="Consolas" w:hAnsi="Consolas" w:cs="Consolas"/>
+          <w:color w:val="2B91AF"/>
+          <w:sz w:val="19"/>
+          <w:szCs w:val="19"/>
+          <w:highlight w:val="white"/>
+        </w:rPr>
+        <w:t>AlbumDetailsResponseModel</w:t>
+      </w:r>
+      <w:proofErr w:type="spellEnd"/>
+      <w:proofErr w:type="gramStart"/>
+      <w:r>
+        <w:rPr>
+          <w:rFonts w:ascii="Consolas" w:hAnsi="Consolas" w:cs="Consolas"/>
+          <w:color w:val="000000"/>
+          <w:sz w:val="19"/>
+          <w:szCs w:val="19"/>
+          <w:highlight w:val="white"/>
+        </w:rPr>
+        <w:t>&gt;()</w:t>
+      </w:r>
+      <w:proofErr w:type="gramEnd"/>
+    </w:p>
+    <w:p>
+      <w:pPr>
+        <w:autoSpaceDE w:val="0"/>
+        <w:autoSpaceDN w:val="0"/>
+        <w:adjustRightInd w:val="0"/>
+        <w:spacing w:after="0" w:line="240" w:lineRule="auto"/>
+        <w:rPr>
+          <w:rFonts w:ascii="Consolas" w:hAnsi="Consolas" w:cs="Consolas"/>
+          <w:color w:val="000000"/>
+          <w:sz w:val="19"/>
+          <w:szCs w:val="19"/>
+          <w:highlight w:val="white"/>
+        </w:rPr>
+      </w:pPr>
+      <w:r>
+        <w:rPr>
+          <w:rFonts w:ascii="Consolas" w:hAnsi="Consolas" w:cs="Consolas"/>
+          <w:color w:val="000000"/>
+          <w:sz w:val="19"/>
+          <w:szCs w:val="19"/>
+          <w:highlight w:val="white"/>
+        </w:rPr>
+        <w:t xml:space="preserve">                .</w:t>
+      </w:r>
+      <w:proofErr w:type="spellStart"/>
+      <w:proofErr w:type="gramStart"/>
+      <w:r>
+        <w:rPr>
+          <w:rFonts w:ascii="Consolas" w:hAnsi="Consolas" w:cs="Consolas"/>
+          <w:color w:val="000000"/>
+          <w:sz w:val="19"/>
+          <w:szCs w:val="19"/>
+          <w:highlight w:val="white"/>
+        </w:rPr>
+        <w:t>ForMember</w:t>
+      </w:r>
+      <w:proofErr w:type="spellEnd"/>
+      <w:r>
+        <w:rPr>
+          <w:rFonts w:ascii="Consolas" w:hAnsi="Consolas" w:cs="Consolas"/>
+          <w:color w:val="000000"/>
+          <w:sz w:val="19"/>
+          <w:szCs w:val="19"/>
+          <w:highlight w:val="white"/>
+        </w:rPr>
+        <w:t>(</w:t>
+      </w:r>
+      <w:proofErr w:type="gramEnd"/>
+    </w:p>
+    <w:p>
+      <w:pPr>
+        <w:autoSpaceDE w:val="0"/>
+        <w:autoSpaceDN w:val="0"/>
+        <w:adjustRightInd w:val="0"/>
+        <w:spacing w:after="0" w:line="240" w:lineRule="auto"/>
+        <w:ind w:left="1440" w:firstLine="720"/>
+        <w:rPr>
+          <w:rFonts w:ascii="Consolas" w:hAnsi="Consolas" w:cs="Consolas"/>
+          <w:color w:val="000000"/>
+          <w:sz w:val="19"/>
+          <w:szCs w:val="19"/>
+          <w:highlight w:val="white"/>
+        </w:rPr>
+      </w:pPr>
+      <w:proofErr w:type="gramStart"/>
+      <w:r>
+        <w:rPr>
+          <w:rFonts w:ascii="Consolas" w:hAnsi="Consolas" w:cs="Consolas"/>
+          <w:color w:val="000000"/>
+          <w:sz w:val="19"/>
+          <w:szCs w:val="19"/>
+          <w:highlight w:val="white"/>
+        </w:rPr>
+        <w:t>a</w:t>
+      </w:r>
+      <w:proofErr w:type="gramEnd"/>
+      <w:r>
+        <w:rPr>
+          <w:rFonts w:ascii="Consolas" w:hAnsi="Consolas" w:cs="Consolas"/>
+          <w:color w:val="000000"/>
+          <w:sz w:val="19"/>
+          <w:szCs w:val="19"/>
+          <w:highlight w:val="white"/>
+        </w:rPr>
+        <w:t xml:space="preserve"> =&gt; </w:t>
+      </w:r>
+      <w:proofErr w:type="spellStart"/>
+      <w:r>
+        <w:rPr>
+          <w:rFonts w:ascii="Consolas" w:hAnsi="Consolas" w:cs="Consolas"/>
+          <w:color w:val="000000"/>
+          <w:sz w:val="19"/>
+          <w:szCs w:val="19"/>
+          <w:highlight w:val="white"/>
+        </w:rPr>
+        <w:t>a.Artists</w:t>
+      </w:r>
+      <w:proofErr w:type="spellEnd"/>
+      <w:r>
+        <w:rPr>
+          <w:rFonts w:ascii="Consolas" w:hAnsi="Consolas" w:cs="Consolas"/>
+          <w:color w:val="000000"/>
+          <w:sz w:val="19"/>
+          <w:szCs w:val="19"/>
+          <w:highlight w:val="white"/>
+        </w:rPr>
+        <w:t>,</w:t>
+      </w:r>
+    </w:p>
+    <w:p>
+      <w:pPr>
+        <w:autoSpaceDE w:val="0"/>
+        <w:autoSpaceDN w:val="0"/>
+        <w:adjustRightInd w:val="0"/>
+        <w:spacing w:after="0" w:line="240" w:lineRule="auto"/>
+        <w:ind w:left="1440" w:firstLine="720"/>
+        <w:rPr>
+          <w:rFonts w:ascii="Consolas" w:hAnsi="Consolas" w:cs="Consolas"/>
+          <w:color w:val="000000"/>
+          <w:sz w:val="19"/>
+          <w:szCs w:val="19"/>
+          <w:highlight w:val="white"/>
+        </w:rPr>
+      </w:pPr>
+      <w:proofErr w:type="gramStart"/>
+      <w:r>
+        <w:rPr>
+          <w:rFonts w:ascii="Consolas" w:hAnsi="Consolas" w:cs="Consolas"/>
+          <w:color w:val="000000"/>
+          <w:sz w:val="19"/>
+          <w:szCs w:val="19"/>
+          <w:highlight w:val="white"/>
+        </w:rPr>
+        <w:t>opts</w:t>
+      </w:r>
+      <w:proofErr w:type="gramEnd"/>
+      <w:r>
+        <w:rPr>
+          <w:rFonts w:ascii="Consolas" w:hAnsi="Consolas" w:cs="Consolas"/>
+          <w:color w:val="000000"/>
+          <w:sz w:val="19"/>
+          <w:szCs w:val="19"/>
+          <w:highlight w:val="white"/>
+        </w:rPr>
+        <w:t xml:space="preserve"> =&gt; </w:t>
+      </w:r>
+      <w:proofErr w:type="spellStart"/>
+      <w:r>
+        <w:rPr>
+          <w:rFonts w:ascii="Consolas" w:hAnsi="Consolas" w:cs="Consolas"/>
+          <w:color w:val="000000"/>
+          <w:sz w:val="19"/>
+          <w:szCs w:val="19"/>
+          <w:highlight w:val="white"/>
+        </w:rPr>
+        <w:t>opts.MapFrom</w:t>
+      </w:r>
+      <w:proofErr w:type="spellEnd"/>
+      <w:r>
+        <w:rPr>
+          <w:rFonts w:ascii="Consolas" w:hAnsi="Consolas" w:cs="Consolas"/>
+          <w:color w:val="000000"/>
+          <w:sz w:val="19"/>
+          <w:szCs w:val="19"/>
+          <w:highlight w:val="white"/>
+        </w:rPr>
+        <w:t xml:space="preserve">(a =&gt; </w:t>
+      </w:r>
+      <w:proofErr w:type="spellStart"/>
+      <w:r>
+        <w:rPr>
+          <w:rFonts w:ascii="Consolas" w:hAnsi="Consolas" w:cs="Consolas"/>
+          <w:color w:val="000000"/>
+          <w:sz w:val="19"/>
+          <w:szCs w:val="19"/>
+          <w:highlight w:val="white"/>
+        </w:rPr>
+        <w:t>a.Artists.Select</w:t>
+      </w:r>
+      <w:proofErr w:type="spellEnd"/>
+      <w:r>
+        <w:rPr>
+          <w:rFonts w:ascii="Consolas" w:hAnsi="Consolas" w:cs="Consolas"/>
+          <w:color w:val="000000"/>
+          <w:sz w:val="19"/>
+          <w:szCs w:val="19"/>
+          <w:highlight w:val="white"/>
+        </w:rPr>
+        <w:t>(</w:t>
+      </w:r>
+      <w:proofErr w:type="spellStart"/>
+      <w:r>
+        <w:rPr>
+          <w:rFonts w:ascii="Consolas" w:hAnsi="Consolas" w:cs="Consolas"/>
+          <w:color w:val="000000"/>
+          <w:sz w:val="19"/>
+          <w:szCs w:val="19"/>
+          <w:highlight w:val="white"/>
+        </w:rPr>
+        <w:t>ar</w:t>
+      </w:r>
+      <w:proofErr w:type="spellEnd"/>
+      <w:r>
+        <w:rPr>
+          <w:rFonts w:ascii="Consolas" w:hAnsi="Consolas" w:cs="Consolas"/>
+          <w:color w:val="000000"/>
+          <w:sz w:val="19"/>
+          <w:szCs w:val="19"/>
+          <w:highlight w:val="white"/>
+        </w:rPr>
+        <w:t xml:space="preserve"> =&gt; </w:t>
+      </w:r>
+      <w:proofErr w:type="spellStart"/>
+      <w:r>
+        <w:rPr>
+          <w:rFonts w:ascii="Consolas" w:hAnsi="Consolas" w:cs="Consolas"/>
+          <w:color w:val="000000"/>
+          <w:sz w:val="19"/>
+          <w:szCs w:val="19"/>
+          <w:highlight w:val="white"/>
+        </w:rPr>
+        <w:t>ar.Name</w:t>
+      </w:r>
+      <w:proofErr w:type="spellEnd"/>
+      <w:r>
+        <w:rPr>
+          <w:rFonts w:ascii="Consolas" w:hAnsi="Consolas" w:cs="Consolas"/>
+          <w:color w:val="000000"/>
+          <w:sz w:val="19"/>
+          <w:szCs w:val="19"/>
+          <w:highlight w:val="white"/>
+        </w:rPr>
+        <w:t>)))</w:t>
+      </w:r>
+    </w:p>
+    <w:p>
+      <w:pPr>
+        <w:ind w:left="2160"/>
+        <w:rPr>
+          <w:rFonts w:ascii="Consolas" w:hAnsi="Consolas" w:cs="Consolas"/>
+          <w:color w:val="000000"/>
+          <w:sz w:val="19"/>
+          <w:szCs w:val="19"/>
+        </w:rPr>
+      </w:pPr>
+      <w:r>
+        <w:rPr>
+          <w:rFonts w:ascii="Consolas" w:hAnsi="Consolas" w:cs="Consolas"/>
+          <w:color w:val="000000"/>
+          <w:sz w:val="19"/>
+          <w:szCs w:val="19"/>
+          <w:highlight w:val="white"/>
+        </w:rPr>
+        <w:t>.</w:t>
+      </w:r>
+      <w:proofErr w:type="spellStart"/>
+      <w:proofErr w:type="gramStart"/>
+      <w:r>
+        <w:rPr>
+          <w:rFonts w:ascii="Consolas" w:hAnsi="Consolas" w:cs="Consolas"/>
+          <w:color w:val="000000"/>
+          <w:sz w:val="19"/>
+          <w:szCs w:val="19"/>
+          <w:highlight w:val="white"/>
+        </w:rPr>
+        <w:t>ForMember</w:t>
+      </w:r>
+      <w:proofErr w:type="spellEnd"/>
+      <w:r>
+        <w:rPr>
+          <w:rFonts w:ascii="Consolas" w:hAnsi="Consolas" w:cs="Consolas"/>
+          <w:color w:val="000000"/>
+          <w:sz w:val="19"/>
+          <w:szCs w:val="19"/>
+          <w:highlight w:val="white"/>
+        </w:rPr>
+        <w:t>(</w:t>
+      </w:r>
+      <w:proofErr w:type="gramEnd"/>
+      <w:r>
+        <w:rPr>
+          <w:rFonts w:ascii="Consolas" w:hAnsi="Consolas" w:cs="Consolas"/>
+          <w:color w:val="000000"/>
+          <w:sz w:val="19"/>
+          <w:szCs w:val="19"/>
+          <w:highlight w:val="white"/>
+        </w:rPr>
+        <w:br/>
+      </w:r>
+      <w:r>
+        <w:rPr>
+          <w:rFonts w:ascii="Consolas" w:hAnsi="Consolas" w:cs="Consolas"/>
+          <w:color w:val="000000"/>
+          <w:sz w:val="19"/>
+          <w:szCs w:val="19"/>
+          <w:highlight w:val="white"/>
+        </w:rPr>
+        <w:t xml:space="preserve">a =&gt; </w:t>
+      </w:r>
+      <w:proofErr w:type="spellStart"/>
+      <w:r>
+        <w:rPr>
+          <w:rFonts w:ascii="Consolas" w:hAnsi="Consolas" w:cs="Consolas"/>
+          <w:color w:val="000000"/>
+          <w:sz w:val="19"/>
+          <w:szCs w:val="19"/>
+          <w:highlight w:val="white"/>
+        </w:rPr>
+        <w:t>a.Songs</w:t>
+      </w:r>
+      <w:proofErr w:type="spellEnd"/>
+      <w:r>
+        <w:rPr>
+          <w:rFonts w:ascii="Consolas" w:hAnsi="Consolas" w:cs="Consolas"/>
+          <w:color w:val="000000"/>
+          <w:sz w:val="19"/>
+          <w:szCs w:val="19"/>
+          <w:highlight w:val="white"/>
+        </w:rPr>
+        <w:t xml:space="preserve">, </w:t>
+      </w:r>
+      <w:r>
+        <w:rPr>
+          <w:rFonts w:ascii="Consolas" w:hAnsi="Consolas" w:cs="Consolas"/>
+          <w:color w:val="000000"/>
+          <w:sz w:val="19"/>
+          <w:szCs w:val="19"/>
+          <w:highlight w:val="white"/>
+        </w:rPr>
+        <w:br/>
+      </w:r>
+      <w:r>
+        <w:rPr>
+          <w:rFonts w:ascii="Consolas" w:hAnsi="Consolas" w:cs="Consolas"/>
+          <w:color w:val="000000"/>
+          <w:sz w:val="19"/>
+          <w:szCs w:val="19"/>
+          <w:highlight w:val="white"/>
+        </w:rPr>
+        <w:t xml:space="preserve">opts =&gt; </w:t>
+      </w:r>
+      <w:proofErr w:type="spellStart"/>
+      <w:r>
+        <w:rPr>
+          <w:rFonts w:ascii="Consolas" w:hAnsi="Consolas" w:cs="Consolas"/>
+          <w:color w:val="000000"/>
+          <w:sz w:val="19"/>
+          <w:szCs w:val="19"/>
+          <w:highlight w:val="white"/>
+        </w:rPr>
+        <w:t>opts.MapFrom</w:t>
+      </w:r>
+      <w:proofErr w:type="spellEnd"/>
+      <w:r>
+        <w:rPr>
+          <w:rFonts w:ascii="Consolas" w:hAnsi="Consolas" w:cs="Consolas"/>
+          <w:color w:val="000000"/>
+          <w:sz w:val="19"/>
+          <w:szCs w:val="19"/>
+          <w:highlight w:val="white"/>
+        </w:rPr>
+        <w:t xml:space="preserve">(a =&gt; </w:t>
+      </w:r>
+      <w:proofErr w:type="spellStart"/>
+      <w:r>
+        <w:rPr>
+          <w:rFonts w:ascii="Consolas" w:hAnsi="Consolas" w:cs="Consolas"/>
+          <w:color w:val="000000"/>
+          <w:sz w:val="19"/>
+          <w:szCs w:val="19"/>
+          <w:highlight w:val="white"/>
+        </w:rPr>
+        <w:t>a.Songs.Select</w:t>
+      </w:r>
+      <w:proofErr w:type="spellEnd"/>
+      <w:r>
+        <w:rPr>
+          <w:rFonts w:ascii="Consolas" w:hAnsi="Consolas" w:cs="Consolas"/>
+          <w:color w:val="000000"/>
+          <w:sz w:val="19"/>
+          <w:szCs w:val="19"/>
+          <w:highlight w:val="white"/>
+        </w:rPr>
+        <w:t xml:space="preserve">(s =&gt; </w:t>
+      </w:r>
+      <w:proofErr w:type="spellStart"/>
+      <w:r>
+        <w:rPr>
+          <w:rFonts w:ascii="Consolas" w:hAnsi="Consolas" w:cs="Consolas"/>
+          <w:color w:val="000000"/>
+          <w:sz w:val="19"/>
+          <w:szCs w:val="19"/>
+          <w:highlight w:val="white"/>
+        </w:rPr>
+        <w:t>s.Title</w:t>
+      </w:r>
+      <w:proofErr w:type="spellEnd"/>
+      <w:r>
+        <w:rPr>
+          <w:rFonts w:ascii="Consolas" w:hAnsi="Consolas" w:cs="Consolas"/>
+          <w:color w:val="000000"/>
+          <w:sz w:val="19"/>
+          <w:szCs w:val="19"/>
+          <w:highlight w:val="white"/>
+        </w:rPr>
+        <w:t>)));</w:t>
+      </w:r>
+    </w:p>
+    <w:p>
+      <w:pPr>
+        <w:autoSpaceDE w:val="0"/>
+        <w:autoSpaceDN w:val="0"/>
+        <w:adjustRightInd w:val="0"/>
+        <w:spacing w:after="0" w:line="240" w:lineRule="auto"/>
+        <w:ind w:left="720" w:firstLine="720"/>
+        <w:rPr>
+          <w:rFonts w:ascii="Consolas" w:hAnsi="Consolas" w:cs="Consolas"/>
+          <w:color w:val="000000"/>
+          <w:sz w:val="19"/>
+          <w:szCs w:val="19"/>
+        </w:rPr>
+      </w:pPr>
+      <w:proofErr w:type="spellStart"/>
+      <w:proofErr w:type="gramStart"/>
+      <w:r>
+        <w:rPr>
+          <w:rFonts w:ascii="Consolas" w:hAnsi="Consolas" w:cs="Consolas"/>
+          <w:color w:val="0000FF"/>
+          <w:sz w:val="19"/>
+          <w:szCs w:val="19"/>
+          <w:highlight w:val="white"/>
+        </w:rPr>
+        <w:t>var</w:t>
+      </w:r>
+      <w:proofErr w:type="spellEnd"/>
+      <w:proofErr w:type="gramEnd"/>
+      <w:r>
+        <w:rPr>
+          <w:rFonts w:ascii="Consolas" w:hAnsi="Consolas" w:cs="Consolas"/>
+          <w:color w:val="000000"/>
+          <w:sz w:val="19"/>
+          <w:szCs w:val="19"/>
+          <w:highlight w:val="white"/>
+        </w:rPr>
+        <w:t xml:space="preserve"> album = </w:t>
+      </w:r>
+      <w:proofErr w:type="spellStart"/>
+      <w:r>
+        <w:rPr>
+          <w:rFonts w:ascii="Consolas" w:hAnsi="Consolas" w:cs="Consolas"/>
+          <w:color w:val="000000"/>
+          <w:sz w:val="19"/>
+          <w:szCs w:val="19"/>
+          <w:highlight w:val="white"/>
+        </w:rPr>
+        <w:t>data.All</w:t>
+      </w:r>
+      <w:proofErr w:type="spellEnd"/>
+      <w:r>
+        <w:rPr>
+          <w:rFonts w:ascii="Consolas" w:hAnsi="Consolas" w:cs="Consolas"/>
+          <w:color w:val="000000"/>
+          <w:sz w:val="19"/>
+          <w:szCs w:val="19"/>
+          <w:highlight w:val="white"/>
+        </w:rPr>
+        <w:t>().</w:t>
+      </w:r>
+      <w:proofErr w:type="spellStart"/>
+      <w:r>
+        <w:rPr>
+          <w:rFonts w:ascii="Consolas" w:hAnsi="Consolas" w:cs="Consolas"/>
+          <w:color w:val="000000"/>
+          <w:sz w:val="19"/>
+          <w:szCs w:val="19"/>
+          <w:highlight w:val="white"/>
+        </w:rPr>
+        <w:t>ProjectTo</w:t>
+      </w:r>
+      <w:proofErr w:type="spellEnd"/>
+      <w:r>
+        <w:rPr>
+          <w:rFonts w:ascii="Consolas" w:hAnsi="Consolas" w:cs="Consolas"/>
+          <w:color w:val="000000"/>
+          <w:sz w:val="19"/>
+          <w:szCs w:val="19"/>
+          <w:highlight w:val="white"/>
+        </w:rPr>
+        <w:t>&lt;</w:t>
+      </w:r>
+      <w:proofErr w:type="spellStart"/>
+      <w:r>
+        <w:rPr>
+          <w:rFonts w:ascii="Consolas" w:hAnsi="Consolas" w:cs="Consolas"/>
+          <w:color w:val="2B91AF"/>
+          <w:sz w:val="19"/>
+          <w:szCs w:val="19"/>
+          <w:highlight w:val="white"/>
+        </w:rPr>
+        <w:t>AlbumDetailsResponseModel</w:t>
+      </w:r>
+      <w:proofErr w:type="spellEnd"/>
+      <w:r>
+        <w:rPr>
+          <w:rFonts w:ascii="Consolas" w:hAnsi="Consolas" w:cs="Consolas"/>
+          <w:color w:val="000000"/>
+          <w:sz w:val="19"/>
+          <w:szCs w:val="19"/>
+          <w:highlight w:val="white"/>
+        </w:rPr>
+        <w:t>&gt;()</w:t>
+      </w:r>
+      <w:r>
+        <w:rPr>
+          <w:rFonts w:ascii="Consolas" w:hAnsi="Consolas" w:cs="Consolas"/>
+          <w:color w:val="000000"/>
+          <w:sz w:val="19"/>
+          <w:szCs w:val="19"/>
+        </w:rPr>
+        <w:t>…</w:t>
+      </w:r>
+    </w:p>
+    <w:p>
+      <w:pPr>
+        <w:autoSpaceDE w:val="0"/>
+        <w:autoSpaceDN w:val="0"/>
+        <w:adjustRightInd w:val="0"/>
+        <w:spacing w:after="0" w:line="240" w:lineRule="auto"/>
+        <w:ind w:left="720" w:firstLine="720"/>
+      </w:pPr>
+    </w:p>
+    <w:p>
+      <w:pPr>
+        <w:autoSpaceDE w:val="0"/>
+        <w:autoSpaceDN w:val="0"/>
+        <w:adjustRightInd w:val="0"/>
+        <w:spacing w:after="0" w:line="240" w:lineRule="auto"/>
+        <w:ind w:left="720" w:firstLine="720"/>
+      </w:pPr>
+      <w:r>
+        <w:t>Create map is a slow operation, so we need to refactor</w:t>
+      </w:r>
+    </w:p>
+    <w:p>
+      <w:pPr>
+        <w:pStyle w:val="ListParagraph"/>
+        <w:numPr>
+          <w:ilvl w:val="0"/>
+          <w:numId w:val="6"/>
+        </w:numPr>
+        <w:autoSpaceDE w:val="0"/>
+        <w:autoSpaceDN w:val="0"/>
+        <w:adjustRightInd w:val="0"/>
+        <w:spacing w:after="0" w:line="240" w:lineRule="auto"/>
+      </w:pPr>
+      <w:r>
+        <w:t xml:space="preserve">In </w:t>
+      </w:r>
+      <w:proofErr w:type="spellStart"/>
+      <w:r>
+        <w:t>App_Start</w:t>
+      </w:r>
+      <w:proofErr w:type="spellEnd"/>
+    </w:p>
+    <w:p>
+      <w:pPr>
+        <w:pStyle w:val="ListParagraph"/>
+        <w:numPr>
+          <w:ilvl w:val="1"/>
+          <w:numId w:val="6"/>
+        </w:numPr>
+        <w:autoSpaceDE w:val="0"/>
+        <w:autoSpaceDN w:val="0"/>
+        <w:adjustRightInd w:val="0"/>
+        <w:spacing w:after="0" w:line="240" w:lineRule="auto"/>
+      </w:pPr>
+      <w:proofErr w:type="spellStart"/>
+      <w:r>
+        <w:t>AutoMapperConfig.cs</w:t>
+      </w:r>
+      <w:proofErr w:type="spellEnd"/>
+    </w:p>
+    <w:p>
+      <w:pPr>
+        <w:pStyle w:val="ListParagraph"/>
+        <w:numPr>
+          <w:ilvl w:val="0"/>
+          <w:numId w:val="6"/>
+        </w:numPr>
+        <w:autoSpaceDE w:val="0"/>
+        <w:autoSpaceDN w:val="0"/>
+        <w:adjustRightInd w:val="0"/>
+        <w:spacing w:after="0" w:line="240" w:lineRule="auto"/>
+      </w:pPr>
+      <w:r>
+        <w:t>Create Folder Infrastructure</w:t>
+      </w:r>
+      <w:r>
+        <w:t>/Mappings</w:t>
+      </w:r>
+    </w:p>
+    <w:p>
+      <w:pPr>
+        <w:pStyle w:val="ListParagraph"/>
+        <w:numPr>
+          <w:ilvl w:val="1"/>
+          <w:numId w:val="6"/>
+        </w:numPr>
+        <w:autoSpaceDE w:val="0"/>
+        <w:autoSpaceDN w:val="0"/>
+        <w:adjustRightInd w:val="0"/>
+        <w:spacing w:after="0" w:line="240" w:lineRule="auto"/>
+      </w:pPr>
+      <w:r>
+        <w:t xml:space="preserve">Create </w:t>
+      </w:r>
+      <w:proofErr w:type="spellStart"/>
+      <w:r>
+        <w:t>IMapFrom</w:t>
+      </w:r>
+      <w:proofErr w:type="spellEnd"/>
+      <w:r>
+        <w:t xml:space="preserve"> interface</w:t>
+      </w:r>
+    </w:p>
+    <w:p>
+      <w:pPr>
+        <w:pStyle w:val="ListParagraph"/>
+        <w:numPr>
+          <w:ilvl w:val="2"/>
+          <w:numId w:val="6"/>
+        </w:numPr>
+        <w:autoSpaceDE w:val="0"/>
+        <w:autoSpaceDN w:val="0"/>
+        <w:adjustRightInd w:val="0"/>
+        <w:spacing w:after="0" w:line="240" w:lineRule="auto"/>
+      </w:pPr>
+      <w:r>
+        <w:t>Used for repeated members in the both classes</w:t>
+      </w:r>
+    </w:p>
+    <w:p>
+      <w:pPr>
+        <w:pStyle w:val="ListParagraph"/>
+        <w:numPr>
+          <w:ilvl w:val="1"/>
+          <w:numId w:val="6"/>
+        </w:numPr>
+        <w:autoSpaceDE w:val="0"/>
+        <w:autoSpaceDN w:val="0"/>
+        <w:adjustRightInd w:val="0"/>
+        <w:spacing w:after="0" w:line="240" w:lineRule="auto"/>
+      </w:pPr>
+      <w:r>
+        <w:t xml:space="preserve">Create </w:t>
+      </w:r>
+      <w:proofErr w:type="spellStart"/>
+      <w:r>
+        <w:t>IHaveCustomMappings</w:t>
+      </w:r>
+      <w:proofErr w:type="spellEnd"/>
+      <w:r>
+        <w:t xml:space="preserve"> interface</w:t>
+      </w:r>
+    </w:p>
+    <w:p>
+      <w:pPr>
+        <w:pStyle w:val="ListParagraph"/>
+        <w:numPr>
+          <w:ilvl w:val="2"/>
+          <w:numId w:val="6"/>
+        </w:numPr>
+        <w:autoSpaceDE w:val="0"/>
+        <w:autoSpaceDN w:val="0"/>
+        <w:adjustRightInd w:val="0"/>
+        <w:spacing w:after="0" w:line="240" w:lineRule="auto"/>
+      </w:pPr>
+      <w:r>
+        <w:t>Used for Different members in the classes</w:t>
+      </w:r>
+    </w:p>
+    <w:p>
+      <w:pPr>
+        <w:pStyle w:val="ListParagraph"/>
+        <w:numPr>
+          <w:ilvl w:val="0"/>
+          <w:numId w:val="6"/>
+        </w:numPr>
+        <w:autoSpaceDE w:val="0"/>
+        <w:autoSpaceDN w:val="0"/>
+        <w:adjustRightInd w:val="0"/>
+        <w:spacing w:after="0" w:line="240" w:lineRule="auto"/>
+      </w:pPr>
+      <w:r>
+        <w:t>In Global.</w:t>
+      </w:r>
+      <w:proofErr w:type="spellStart"/>
+      <w:r>
+        <w:t>asax</w:t>
+      </w:r>
+      <w:proofErr w:type="spellEnd"/>
+      <w:proofErr w:type="gramStart"/>
+      <w:r>
+        <w:t>..</w:t>
+      </w:r>
+      <w:proofErr w:type="spellStart"/>
+      <w:proofErr w:type="gramEnd"/>
+      <w:r>
+        <w:t>cs</w:t>
+      </w:r>
+      <w:proofErr w:type="spellEnd"/>
+    </w:p>
+    <w:p>
+      <w:pPr>
+        <w:pStyle w:val="ListParagraph"/>
+        <w:numPr>
+          <w:ilvl w:val="1"/>
+          <w:numId w:val="6"/>
+        </w:numPr>
+        <w:autoSpaceDE w:val="0"/>
+        <w:autoSpaceDN w:val="0"/>
+        <w:adjustRightInd w:val="0"/>
+        <w:spacing w:after="0" w:line="240" w:lineRule="auto"/>
+        <w:rPr>
+          <w:rFonts w:ascii="Consolas" w:hAnsi="Consolas" w:cs="Consolas"/>
+          <w:color w:val="000000"/>
+          <w:sz w:val="19"/>
+          <w:szCs w:val="19"/>
+          <w:highlight w:val="white"/>
+        </w:rPr>
+      </w:pPr>
+      <w:r>
+        <w:rPr>
+          <w:rFonts w:ascii="Consolas" w:hAnsi="Consolas" w:cs="Consolas"/>
+          <w:color w:val="2B91AF"/>
+          <w:sz w:val="19"/>
+          <w:szCs w:val="19"/>
+          <w:highlight w:val="white"/>
+        </w:rPr>
+        <w:t>AutoMapperConfig</w:t>
+      </w:r>
+      <w:r>
+        <w:rPr>
+          <w:rFonts w:ascii="Consolas" w:hAnsi="Consolas" w:cs="Consolas"/>
+          <w:color w:val="000000"/>
+          <w:sz w:val="19"/>
+          <w:szCs w:val="19"/>
+          <w:highlight w:val="white"/>
+        </w:rPr>
+        <w:t>.RegisterMappings(</w:t>
+      </w:r>
+      <w:r>
+        <w:rPr>
+          <w:rFonts w:ascii="Consolas" w:hAnsi="Consolas" w:cs="Consolas"/>
+          <w:color w:val="2B91AF"/>
+          <w:sz w:val="19"/>
+          <w:szCs w:val="19"/>
+          <w:highlight w:val="white"/>
+        </w:rPr>
+        <w:t>Assembly</w:t>
+      </w:r>
+      <w:r>
+        <w:rPr>
+          <w:rFonts w:ascii="Consolas" w:hAnsi="Consolas" w:cs="Consolas"/>
+          <w:color w:val="000000"/>
+          <w:sz w:val="19"/>
+          <w:szCs w:val="19"/>
+          <w:highlight w:val="white"/>
+        </w:rPr>
+        <w:t>.Load(</w:t>
+      </w:r>
+      <w:r>
+        <w:rPr>
+          <w:rFonts w:ascii="Consolas" w:hAnsi="Consolas" w:cs="Consolas"/>
+          <w:color w:val="A31515"/>
+          <w:sz w:val="19"/>
+          <w:szCs w:val="19"/>
+          <w:highlight w:val="white"/>
+        </w:rPr>
+        <w:t>"MusicSystem.Api"</w:t>
+      </w:r>
+      <w:r>
+        <w:rPr>
+          <w:rFonts w:ascii="Consolas" w:hAnsi="Consolas" w:cs="Consolas"/>
+          <w:color w:val="000000"/>
+          <w:sz w:val="19"/>
+          <w:szCs w:val="19"/>
+          <w:highlight w:val="white"/>
+        </w:rPr>
+        <w:t>));</w:t>
+      </w:r>
+    </w:p>
+    <w:p>
+      <w:pPr>
+        <w:pStyle w:val="ListParagraph"/>
+        <w:numPr>
+          <w:ilvl w:val="0"/>
+          <w:numId w:val="6"/>
+        </w:numPr>
+        <w:autoSpaceDE w:val="0"/>
+        <w:autoSpaceDN w:val="0"/>
+        <w:adjustRightInd w:val="0"/>
+        <w:spacing w:after="0" w:line="240" w:lineRule="auto"/>
+        <w:rPr>
+          <w:rFonts w:ascii="Consolas" w:hAnsi="Consolas" w:cs="Consolas"/>
+          <w:color w:val="000000"/>
+          <w:sz w:val="19"/>
+          <w:szCs w:val="19"/>
+          <w:highlight w:val="white"/>
+        </w:rPr>
+      </w:pPr>
+      <w:r>
+        <w:rPr>
+          <w:rFonts w:ascii="Consolas" w:hAnsi="Consolas" w:cs="Consolas"/>
+          <w:color w:val="000000"/>
+          <w:sz w:val="19"/>
+          <w:szCs w:val="19"/>
+          <w:highlight w:val="white"/>
+        </w:rPr>
+        <w:t xml:space="preserve">For Reverse mapping </w:t>
+      </w:r>
+    </w:p>
+    <w:p>
+      <w:pPr>
+        <w:pStyle w:val="ListParagraph"/>
+        <w:numPr>
+          <w:ilvl w:val="1"/>
+          <w:numId w:val="6"/>
+        </w:numPr>
+        <w:autoSpaceDE w:val="0"/>
+        <w:autoSpaceDN w:val="0"/>
+        <w:adjustRightInd w:val="0"/>
+        <w:spacing w:after="0" w:line="240" w:lineRule="auto"/>
+        <w:rPr>
+          <w:rFonts w:ascii="Consolas" w:hAnsi="Consolas" w:cs="Consolas"/>
+          <w:color w:val="000000"/>
+          <w:sz w:val="19"/>
+          <w:szCs w:val="19"/>
+          <w:highlight w:val="white"/>
+        </w:rPr>
+      </w:pPr>
+      <w:proofErr w:type="spellStart"/>
+      <w:r>
+        <w:rPr>
+          <w:rFonts w:ascii="Consolas" w:hAnsi="Consolas" w:cs="Consolas"/>
+          <w:color w:val="0000FF"/>
+          <w:sz w:val="19"/>
+          <w:szCs w:val="19"/>
+          <w:highlight w:val="white"/>
+        </w:rPr>
+        <w:t>var</w:t>
+      </w:r>
+      <w:proofErr w:type="spellEnd"/>
+      <w:r>
+        <w:rPr>
+          <w:rFonts w:ascii="Consolas" w:hAnsi="Consolas" w:cs="Consolas"/>
+          <w:color w:val="000000"/>
+          <w:sz w:val="19"/>
+          <w:szCs w:val="19"/>
+          <w:highlight w:val="white"/>
+        </w:rPr>
+        <w:t xml:space="preserve"> </w:t>
+      </w:r>
+      <w:proofErr w:type="spellStart"/>
+      <w:r>
+        <w:rPr>
+          <w:rFonts w:ascii="Consolas" w:hAnsi="Consolas" w:cs="Consolas"/>
+          <w:color w:val="000000"/>
+          <w:sz w:val="19"/>
+          <w:szCs w:val="19"/>
+          <w:highlight w:val="white"/>
+        </w:rPr>
+        <w:t>dbAlbum</w:t>
+      </w:r>
+      <w:proofErr w:type="spellEnd"/>
+      <w:r>
+        <w:rPr>
+          <w:rFonts w:ascii="Consolas" w:hAnsi="Consolas" w:cs="Consolas"/>
+          <w:color w:val="000000"/>
+          <w:sz w:val="19"/>
+          <w:szCs w:val="19"/>
+          <w:highlight w:val="white"/>
+        </w:rPr>
+        <w:t xml:space="preserve"> = </w:t>
+      </w:r>
+      <w:proofErr w:type="spellStart"/>
+      <w:r>
+        <w:rPr>
+          <w:rFonts w:ascii="Consolas" w:hAnsi="Consolas" w:cs="Consolas"/>
+          <w:color w:val="2B91AF"/>
+          <w:sz w:val="19"/>
+          <w:szCs w:val="19"/>
+          <w:highlight w:val="white"/>
+        </w:rPr>
+        <w:t>Mapper</w:t>
+      </w:r>
+      <w:r>
+        <w:rPr>
+          <w:rFonts w:ascii="Consolas" w:hAnsi="Consolas" w:cs="Consolas"/>
+          <w:color w:val="000000"/>
+          <w:sz w:val="19"/>
+          <w:szCs w:val="19"/>
+          <w:highlight w:val="white"/>
+        </w:rPr>
+        <w:t>.Map</w:t>
+      </w:r>
+      <w:proofErr w:type="spellEnd"/>
+      <w:r>
+        <w:rPr>
+          <w:rFonts w:ascii="Consolas" w:hAnsi="Consolas" w:cs="Consolas"/>
+          <w:color w:val="000000"/>
+          <w:sz w:val="19"/>
+          <w:szCs w:val="19"/>
+          <w:highlight w:val="white"/>
+        </w:rPr>
+        <w:t>&lt;</w:t>
+      </w:r>
+      <w:r>
+        <w:rPr>
+          <w:rFonts w:ascii="Consolas" w:hAnsi="Consolas" w:cs="Consolas"/>
+          <w:color w:val="2B91AF"/>
+          <w:sz w:val="19"/>
+          <w:szCs w:val="19"/>
+          <w:highlight w:val="white"/>
+        </w:rPr>
+        <w:t>Album</w:t>
+      </w:r>
+      <w:r>
+        <w:rPr>
+          <w:rFonts w:ascii="Consolas" w:hAnsi="Consolas" w:cs="Consolas"/>
+          <w:color w:val="000000"/>
+          <w:sz w:val="19"/>
+          <w:szCs w:val="19"/>
+          <w:highlight w:val="white"/>
+        </w:rPr>
+        <w:t>&gt;(model);</w:t>
+      </w:r>
+    </w:p>
+    <w:p>
+      <w:pPr>
+        <w:autoSpaceDE w:val="0"/>
+        <w:autoSpaceDN w:val="0"/>
+        <w:adjustRightInd w:val="0"/>
+        <w:spacing w:after="0" w:line="240" w:lineRule="auto"/>
+        <w:rPr>
+          <w:rFonts w:ascii="Consolas" w:hAnsi="Consolas" w:cs="Consolas"/>
+          <w:color w:val="000000"/>
+          <w:sz w:val="19"/>
+          <w:szCs w:val="19"/>
+          <w:highlight w:val="white"/>
+        </w:rPr>
+      </w:pPr>
+    </w:p>
+    <w:p>
+      <w:pPr>
+        <w:pStyle w:val="Heading2"/>
+        <w:rPr>
+          <w:sz w:val="44"/>
+          <w:highlight w:val="white"/>
+        </w:rPr>
+      </w:pPr>
+    </w:p>
+    <w:p>
+      <w:pPr>
+        <w:pStyle w:val="Heading2"/>
+        <w:jc w:val="center"/>
+        <w:rPr>
+          <w:sz w:val="44"/>
+          <w:highlight w:val="white"/>
+        </w:rPr>
+      </w:pPr>
+      <w:r>
+        <w:rPr>
+          <w:sz w:val="44"/>
+          <w:highlight w:val="white"/>
+        </w:rPr>
+        <w:t>Object Factory</w:t>
+      </w:r>
+    </w:p>
+    <w:p>
+      <w:pPr>
+        <w:pStyle w:val="ListParagraph"/>
+        <w:numPr>
+          <w:ilvl w:val="0"/>
+          <w:numId w:val="8"/>
+        </w:numPr>
+      </w:pPr>
+      <w:r>
+        <w:t>In Infrastructure</w:t>
+      </w:r>
+    </w:p>
+    <w:p>
+      <w:pPr>
+        <w:pStyle w:val="ListParagraph"/>
+        <w:numPr>
+          <w:ilvl w:val="1"/>
+          <w:numId w:val="8"/>
+        </w:numPr>
+      </w:pPr>
+      <w:r>
+        <w:t xml:space="preserve">Create </w:t>
+      </w:r>
+      <w:proofErr w:type="spellStart"/>
+      <w:r>
+        <w:t>ObjectFactory.cs</w:t>
+      </w:r>
+      <w:proofErr w:type="spellEnd"/>
+    </w:p>
+    <w:p>
+      <w:pPr>
+        <w:pStyle w:val="ListParagraph"/>
+        <w:numPr>
+          <w:ilvl w:val="1"/>
+          <w:numId w:val="8"/>
+        </w:numPr>
+      </w:pPr>
+      <w:r>
+        <w:t xml:space="preserve">In </w:t>
+      </w:r>
+      <w:proofErr w:type="spellStart"/>
+      <w:r>
+        <w:t>NinjectConfig.cs</w:t>
+      </w:r>
+      <w:proofErr w:type="spellEnd"/>
+      <w:r>
+        <w:t xml:space="preserve"> </w:t>
+      </w:r>
+      <w:r>
+        <w:t xml:space="preserve"> -&gt; </w:t>
+      </w:r>
+      <w:proofErr w:type="spellStart"/>
+      <w:r>
+        <w:rPr>
+          <w:rFonts w:ascii="Consolas" w:hAnsi="Consolas" w:cs="Consolas"/>
+          <w:color w:val="000000"/>
+          <w:sz w:val="19"/>
+          <w:szCs w:val="19"/>
+          <w:highlight w:val="white"/>
+        </w:rPr>
+        <w:t>CreateKernel</w:t>
+      </w:r>
+      <w:proofErr w:type="spellEnd"/>
+      <w:r>
+        <w:rPr>
+          <w:rFonts w:ascii="Consolas" w:hAnsi="Consolas" w:cs="Consolas"/>
+          <w:color w:val="000000"/>
+          <w:sz w:val="19"/>
+          <w:szCs w:val="19"/>
+          <w:highlight w:val="white"/>
+        </w:rPr>
+        <w:t>()</w:t>
+      </w:r>
+    </w:p>
+    <w:p>
+      <w:pPr>
+        <w:pStyle w:val="ListParagraph"/>
+        <w:numPr>
+          <w:ilvl w:val="2"/>
+          <w:numId w:val="8"/>
+        </w:numPr>
+      </w:pPr>
+      <w:r>
+        <w:rPr>
+          <w:rFonts w:ascii="Consolas" w:hAnsi="Consolas" w:cs="Consolas"/>
+          <w:color w:val="000000"/>
+          <w:sz w:val="19"/>
+          <w:szCs w:val="19"/>
+          <w:highlight w:val="white"/>
+        </w:rPr>
+        <w:t>Infrastructure.</w:t>
+      </w:r>
+      <w:r>
+        <w:rPr>
+          <w:rFonts w:ascii="Consolas" w:hAnsi="Consolas" w:cs="Consolas"/>
+          <w:color w:val="2B91AF"/>
+          <w:sz w:val="19"/>
+          <w:szCs w:val="19"/>
+          <w:highlight w:val="white"/>
+        </w:rPr>
+        <w:t>ObjectFactory</w:t>
+      </w:r>
+      <w:r>
+        <w:rPr>
+          <w:rFonts w:ascii="Consolas" w:hAnsi="Consolas" w:cs="Consolas"/>
+          <w:color w:val="000000"/>
+          <w:sz w:val="19"/>
+          <w:szCs w:val="19"/>
+          <w:highlight w:val="white"/>
+        </w:rPr>
+        <w:t>.Initialize(kernel);</w:t>
       </w:r>
       <w:bookmarkStart w:id="0" w:name="_GoBack"/>
       <w:bookmarkEnd w:id="0"/>
@@ -754,119 +3975,14 @@
         <w:pStyle w:val="ListParagraph"/>
         <w:numPr>
           <w:ilvl w:val="1"/>
-          <w:numId w:val="2"/>
-        </w:numPr>
-      </w:pPr>
-      <w:r>
-        <w:rPr>
-          <w:rFonts w:ascii="Consolas" w:hAnsi="Consolas" w:cs="Consolas"/>
-          <w:color w:val="000000"/>
-          <w:sz w:val="19"/>
-          <w:szCs w:val="19"/>
-          <w:highlight w:val="white"/>
-        </w:rPr>
-        <w:t>[</w:t>
-      </w:r>
-      <w:r>
-        <w:rPr>
-          <w:rFonts w:ascii="Consolas" w:hAnsi="Consolas" w:cs="Consolas"/>
-          <w:color w:val="2B91AF"/>
-          <w:sz w:val="19"/>
-          <w:szCs w:val="19"/>
-          <w:highlight w:val="white"/>
-        </w:rPr>
-        <w:t>Route</w:t>
-      </w:r>
-      <w:r>
-        <w:rPr>
-          <w:rFonts w:ascii="Consolas" w:hAnsi="Consolas" w:cs="Consolas"/>
-          <w:color w:val="000000"/>
-          <w:sz w:val="19"/>
-          <w:szCs w:val="19"/>
-          <w:highlight w:val="white"/>
-        </w:rPr>
-        <w:t>(</w:t>
-      </w:r>
-      <w:r>
-        <w:rPr>
-          <w:rFonts w:ascii="Consolas" w:hAnsi="Consolas" w:cs="Consolas"/>
-          <w:color w:val="A31515"/>
-          <w:sz w:val="19"/>
-          <w:szCs w:val="19"/>
-          <w:highlight w:val="white"/>
-        </w:rPr>
-        <w:t>"api/artists/all"</w:t>
-      </w:r>
-      <w:r>
-        <w:rPr>
-          <w:rFonts w:ascii="Consolas" w:hAnsi="Consolas" w:cs="Consolas"/>
-          <w:color w:val="000000"/>
-          <w:sz w:val="19"/>
-          <w:szCs w:val="19"/>
-          <w:highlight w:val="white"/>
-        </w:rPr>
-        <w:t>)]</w:t>
-      </w:r>
-      <w:r>
-        <w:rPr>
-          <w:rFonts w:ascii="Consolas" w:hAnsi="Consolas" w:cs="Consolas"/>
-          <w:color w:val="000000"/>
-          <w:sz w:val="19"/>
-          <w:szCs w:val="19"/>
-        </w:rPr>
-        <w:t xml:space="preserve"> predefined route</w:t>
-      </w:r>
-    </w:p>
-    <w:p>
-      <w:pPr>
-        <w:pStyle w:val="ListParagraph"/>
-        <w:numPr>
-          <w:ilvl w:val="1"/>
-          <w:numId w:val="2"/>
-        </w:numPr>
-      </w:pPr>
-      <w:r>
-        <w:rPr>
-          <w:rFonts w:ascii="Consolas" w:hAnsi="Consolas" w:cs="Consolas"/>
-          <w:color w:val="000000"/>
-          <w:sz w:val="19"/>
-          <w:szCs w:val="19"/>
-        </w:rPr>
-        <w:t>Create Folder “Somethings” for the transfer objects</w:t>
-      </w:r>
-    </w:p>
-    <w:p>
-      <w:pPr>
-        <w:pStyle w:val="ListParagraph"/>
-        <w:numPr>
-          <w:ilvl w:val="2"/>
-          <w:numId w:val="2"/>
-        </w:numPr>
-      </w:pPr>
-      <w:r>
-        <w:t>SomethingDetailsResponseModel</w:t>
-      </w:r>
-    </w:p>
-    <w:p>
-      <w:pPr>
-        <w:pStyle w:val="ListParagraph"/>
-        <w:numPr>
-          <w:ilvl w:val="2"/>
-          <w:numId w:val="2"/>
-        </w:numPr>
-      </w:pPr>
-      <w:r>
-        <w:t>SaveSomethingRequestModel</w:t>
-      </w:r>
-      <w:r>
-        <w:tab/>
-      </w:r>
-    </w:p>
-    <w:p>
-      <w:pPr>
-        <w:ind w:left="1080"/>
-      </w:pPr>
-    </w:p>
+          <w:numId w:val="8"/>
+        </w:numPr>
+      </w:pPr>
+      <w:r>
+        <w:t>Used where you cannot use Dependency Injection, but we need an instance of that type</w:t>
+      </w:r>
+    </w:p>
+    <w:p/>
     <w:sectPr>
       <w:pgSz w:w="12240" w:h="15840"/>
       <w:pgMar w:top="1440" w:right="1440" w:bottom="1440" w:left="1440" w:header="708" w:footer="708" w:gutter="0"/>
@@ -969,6 +4085,359 @@
     </w:lvl>
   </w:abstractNum>
   <w:abstractNum w:abstractNumId="1">
+    <w:nsid w:val="0A1A2A1B"/>
+    <w:multiLevelType w:val="hybridMultilevel"/>
+    <w:tmpl w:val="2FA89D50"/>
+    <w:lvl w:ilvl="0" w:tplc="04090019">
+      <w:start w:val="1"/>
+      <w:numFmt w:val="lowerLetter"/>
+      <w:lvlText w:val="%1."/>
+      <w:lvlJc w:val="left"/>
+      <w:pPr>
+        <w:ind w:left="1440" w:hanging="360"/>
+      </w:pPr>
+    </w:lvl>
+    <w:lvl w:ilvl="1" w:tplc="04090019" w:tentative="1">
+      <w:start w:val="1"/>
+      <w:numFmt w:val="lowerLetter"/>
+      <w:lvlText w:val="%2."/>
+      <w:lvlJc w:val="left"/>
+      <w:pPr>
+        <w:ind w:left="2160" w:hanging="360"/>
+      </w:pPr>
+    </w:lvl>
+    <w:lvl w:ilvl="2" w:tplc="0409001B" w:tentative="1">
+      <w:start w:val="1"/>
+      <w:numFmt w:val="lowerRoman"/>
+      <w:lvlText w:val="%3."/>
+      <w:lvlJc w:val="right"/>
+      <w:pPr>
+        <w:ind w:left="2880" w:hanging="180"/>
+      </w:pPr>
+    </w:lvl>
+    <w:lvl w:ilvl="3" w:tplc="0409000F" w:tentative="1">
+      <w:start w:val="1"/>
+      <w:numFmt w:val="decimal"/>
+      <w:lvlText w:val="%4."/>
+      <w:lvlJc w:val="left"/>
+      <w:pPr>
+        <w:ind w:left="3600" w:hanging="360"/>
+      </w:pPr>
+    </w:lvl>
+    <w:lvl w:ilvl="4" w:tplc="04090019" w:tentative="1">
+      <w:start w:val="1"/>
+      <w:numFmt w:val="lowerLetter"/>
+      <w:lvlText w:val="%5."/>
+      <w:lvlJc w:val="left"/>
+      <w:pPr>
+        <w:ind w:left="4320" w:hanging="360"/>
+      </w:pPr>
+    </w:lvl>
+    <w:lvl w:ilvl="5" w:tplc="0409001B" w:tentative="1">
+      <w:start w:val="1"/>
+      <w:numFmt w:val="lowerRoman"/>
+      <w:lvlText w:val="%6."/>
+      <w:lvlJc w:val="right"/>
+      <w:pPr>
+        <w:ind w:left="5040" w:hanging="180"/>
+      </w:pPr>
+    </w:lvl>
+    <w:lvl w:ilvl="6" w:tplc="0409000F" w:tentative="1">
+      <w:start w:val="1"/>
+      <w:numFmt w:val="decimal"/>
+      <w:lvlText w:val="%7."/>
+      <w:lvlJc w:val="left"/>
+      <w:pPr>
+        <w:ind w:left="5760" w:hanging="360"/>
+      </w:pPr>
+    </w:lvl>
+    <w:lvl w:ilvl="7" w:tplc="04090019" w:tentative="1">
+      <w:start w:val="1"/>
+      <w:numFmt w:val="lowerLetter"/>
+      <w:lvlText w:val="%8."/>
+      <w:lvlJc w:val="left"/>
+      <w:pPr>
+        <w:ind w:left="6480" w:hanging="360"/>
+      </w:pPr>
+    </w:lvl>
+    <w:lvl w:ilvl="8" w:tplc="0409001B" w:tentative="1">
+      <w:start w:val="1"/>
+      <w:numFmt w:val="lowerRoman"/>
+      <w:lvlText w:val="%9."/>
+      <w:lvlJc w:val="right"/>
+      <w:pPr>
+        <w:ind w:left="7200" w:hanging="180"/>
+      </w:pPr>
+    </w:lvl>
+  </w:abstractNum>
+  <w:abstractNum w:abstractNumId="2">
+    <w:nsid w:val="13B52D26"/>
+    <w:multiLevelType w:val="hybridMultilevel"/>
+    <w:tmpl w:val="6FDA975C"/>
+    <w:lvl w:ilvl="0" w:tplc="0409000F">
+      <w:start w:val="1"/>
+      <w:numFmt w:val="decimal"/>
+      <w:lvlText w:val="%1."/>
+      <w:lvlJc w:val="left"/>
+      <w:pPr>
+        <w:ind w:left="720" w:hanging="360"/>
+      </w:pPr>
+      <w:rPr>
+        <w:rFonts w:hint="default"/>
+      </w:rPr>
+    </w:lvl>
+    <w:lvl w:ilvl="1" w:tplc="04090019">
+      <w:start w:val="1"/>
+      <w:numFmt w:val="lowerLetter"/>
+      <w:lvlText w:val="%2."/>
+      <w:lvlJc w:val="left"/>
+      <w:pPr>
+        <w:ind w:left="1440" w:hanging="360"/>
+      </w:pPr>
+    </w:lvl>
+    <w:lvl w:ilvl="2" w:tplc="0409001B" w:tentative="1">
+      <w:start w:val="1"/>
+      <w:numFmt w:val="lowerRoman"/>
+      <w:lvlText w:val="%3."/>
+      <w:lvlJc w:val="right"/>
+      <w:pPr>
+        <w:ind w:left="2160" w:hanging="180"/>
+      </w:pPr>
+    </w:lvl>
+    <w:lvl w:ilvl="3" w:tplc="0409000F" w:tentative="1">
+      <w:start w:val="1"/>
+      <w:numFmt w:val="decimal"/>
+      <w:lvlText w:val="%4."/>
+      <w:lvlJc w:val="left"/>
+      <w:pPr>
+        <w:ind w:left="2880" w:hanging="360"/>
+      </w:pPr>
+    </w:lvl>
+    <w:lvl w:ilvl="4" w:tplc="04090019" w:tentative="1">
+      <w:start w:val="1"/>
+      <w:numFmt w:val="lowerLetter"/>
+      <w:lvlText w:val="%5."/>
+      <w:lvlJc w:val="left"/>
+      <w:pPr>
+        <w:ind w:left="3600" w:hanging="360"/>
+      </w:pPr>
+    </w:lvl>
+    <w:lvl w:ilvl="5" w:tplc="0409001B" w:tentative="1">
+      <w:start w:val="1"/>
+      <w:numFmt w:val="lowerRoman"/>
+      <w:lvlText w:val="%6."/>
+      <w:lvlJc w:val="right"/>
+      <w:pPr>
+        <w:ind w:left="4320" w:hanging="180"/>
+      </w:pPr>
+    </w:lvl>
+    <w:lvl w:ilvl="6" w:tplc="0409000F" w:tentative="1">
+      <w:start w:val="1"/>
+      <w:numFmt w:val="decimal"/>
+      <w:lvlText w:val="%7."/>
+      <w:lvlJc w:val="left"/>
+      <w:pPr>
+        <w:ind w:left="5040" w:hanging="360"/>
+      </w:pPr>
+    </w:lvl>
+    <w:lvl w:ilvl="7" w:tplc="04090019" w:tentative="1">
+      <w:start w:val="1"/>
+      <w:numFmt w:val="lowerLetter"/>
+      <w:lvlText w:val="%8."/>
+      <w:lvlJc w:val="left"/>
+      <w:pPr>
+        <w:ind w:left="5760" w:hanging="360"/>
+      </w:pPr>
+    </w:lvl>
+    <w:lvl w:ilvl="8" w:tplc="0409001B" w:tentative="1">
+      <w:start w:val="1"/>
+      <w:numFmt w:val="lowerRoman"/>
+      <w:lvlText w:val="%9."/>
+      <w:lvlJc w:val="right"/>
+      <w:pPr>
+        <w:ind w:left="6480" w:hanging="180"/>
+      </w:pPr>
+    </w:lvl>
+  </w:abstractNum>
+  <w:abstractNum w:abstractNumId="3">
+    <w:nsid w:val="233303BF"/>
+    <w:multiLevelType w:val="hybridMultilevel"/>
+    <w:tmpl w:val="E9EEEF08"/>
+    <w:lvl w:ilvl="0" w:tplc="0409000F">
+      <w:start w:val="1"/>
+      <w:numFmt w:val="decimal"/>
+      <w:lvlText w:val="%1."/>
+      <w:lvlJc w:val="left"/>
+      <w:pPr>
+        <w:ind w:left="720" w:hanging="360"/>
+      </w:pPr>
+      <w:rPr>
+        <w:rFonts w:hint="default"/>
+      </w:rPr>
+    </w:lvl>
+    <w:lvl w:ilvl="1" w:tplc="04090019">
+      <w:start w:val="1"/>
+      <w:numFmt w:val="lowerLetter"/>
+      <w:lvlText w:val="%2."/>
+      <w:lvlJc w:val="left"/>
+      <w:pPr>
+        <w:ind w:left="1440" w:hanging="360"/>
+      </w:pPr>
+    </w:lvl>
+    <w:lvl w:ilvl="2" w:tplc="0409001B">
+      <w:start w:val="1"/>
+      <w:numFmt w:val="lowerRoman"/>
+      <w:lvlText w:val="%3."/>
+      <w:lvlJc w:val="right"/>
+      <w:pPr>
+        <w:ind w:left="2160" w:hanging="180"/>
+      </w:pPr>
+    </w:lvl>
+    <w:lvl w:ilvl="3" w:tplc="0409000F" w:tentative="1">
+      <w:start w:val="1"/>
+      <w:numFmt w:val="decimal"/>
+      <w:lvlText w:val="%4."/>
+      <w:lvlJc w:val="left"/>
+      <w:pPr>
+        <w:ind w:left="2880" w:hanging="360"/>
+      </w:pPr>
+    </w:lvl>
+    <w:lvl w:ilvl="4" w:tplc="04090019" w:tentative="1">
+      <w:start w:val="1"/>
+      <w:numFmt w:val="lowerLetter"/>
+      <w:lvlText w:val="%5."/>
+      <w:lvlJc w:val="left"/>
+      <w:pPr>
+        <w:ind w:left="3600" w:hanging="360"/>
+      </w:pPr>
+    </w:lvl>
+    <w:lvl w:ilvl="5" w:tplc="0409001B" w:tentative="1">
+      <w:start w:val="1"/>
+      <w:numFmt w:val="lowerRoman"/>
+      <w:lvlText w:val="%6."/>
+      <w:lvlJc w:val="right"/>
+      <w:pPr>
+        <w:ind w:left="4320" w:hanging="180"/>
+      </w:pPr>
+    </w:lvl>
+    <w:lvl w:ilvl="6" w:tplc="0409000F" w:tentative="1">
+      <w:start w:val="1"/>
+      <w:numFmt w:val="decimal"/>
+      <w:lvlText w:val="%7."/>
+      <w:lvlJc w:val="left"/>
+      <w:pPr>
+        <w:ind w:left="5040" w:hanging="360"/>
+      </w:pPr>
+    </w:lvl>
+    <w:lvl w:ilvl="7" w:tplc="04090019" w:tentative="1">
+      <w:start w:val="1"/>
+      <w:numFmt w:val="lowerLetter"/>
+      <w:lvlText w:val="%8."/>
+      <w:lvlJc w:val="left"/>
+      <w:pPr>
+        <w:ind w:left="5760" w:hanging="360"/>
+      </w:pPr>
+    </w:lvl>
+    <w:lvl w:ilvl="8" w:tplc="0409001B" w:tentative="1">
+      <w:start w:val="1"/>
+      <w:numFmt w:val="lowerRoman"/>
+      <w:lvlText w:val="%9."/>
+      <w:lvlJc w:val="right"/>
+      <w:pPr>
+        <w:ind w:left="6480" w:hanging="180"/>
+      </w:pPr>
+    </w:lvl>
+  </w:abstractNum>
+  <w:abstractNum w:abstractNumId="4">
+    <w:nsid w:val="3A173F49"/>
+    <w:multiLevelType w:val="hybridMultilevel"/>
+    <w:tmpl w:val="C534042A"/>
+    <w:lvl w:ilvl="0" w:tplc="0409000F">
+      <w:start w:val="1"/>
+      <w:numFmt w:val="decimal"/>
+      <w:lvlText w:val="%1."/>
+      <w:lvlJc w:val="left"/>
+      <w:pPr>
+        <w:ind w:left="720" w:hanging="360"/>
+      </w:pPr>
+      <w:rPr>
+        <w:rFonts w:hint="default"/>
+      </w:rPr>
+    </w:lvl>
+    <w:lvl w:ilvl="1" w:tplc="04090019">
+      <w:start w:val="1"/>
+      <w:numFmt w:val="lowerLetter"/>
+      <w:lvlText w:val="%2."/>
+      <w:lvlJc w:val="left"/>
+      <w:pPr>
+        <w:ind w:left="1440" w:hanging="360"/>
+      </w:pPr>
+    </w:lvl>
+    <w:lvl w:ilvl="2" w:tplc="0409001B">
+      <w:start w:val="1"/>
+      <w:numFmt w:val="lowerRoman"/>
+      <w:lvlText w:val="%3."/>
+      <w:lvlJc w:val="right"/>
+      <w:pPr>
+        <w:ind w:left="2160" w:hanging="180"/>
+      </w:pPr>
+    </w:lvl>
+    <w:lvl w:ilvl="3" w:tplc="0409000F" w:tentative="1">
+      <w:start w:val="1"/>
+      <w:numFmt w:val="decimal"/>
+      <w:lvlText w:val="%4."/>
+      <w:lvlJc w:val="left"/>
+      <w:pPr>
+        <w:ind w:left="2880" w:hanging="360"/>
+      </w:pPr>
+    </w:lvl>
+    <w:lvl w:ilvl="4" w:tplc="04090019" w:tentative="1">
+      <w:start w:val="1"/>
+      <w:numFmt w:val="lowerLetter"/>
+      <w:lvlText w:val="%5."/>
+      <w:lvlJc w:val="left"/>
+      <w:pPr>
+        <w:ind w:left="3600" w:hanging="360"/>
+      </w:pPr>
+    </w:lvl>
+    <w:lvl w:ilvl="5" w:tplc="0409001B" w:tentative="1">
+      <w:start w:val="1"/>
+      <w:numFmt w:val="lowerRoman"/>
+      <w:lvlText w:val="%6."/>
+      <w:lvlJc w:val="right"/>
+      <w:pPr>
+        <w:ind w:left="4320" w:hanging="180"/>
+      </w:pPr>
+    </w:lvl>
+    <w:lvl w:ilvl="6" w:tplc="0409000F" w:tentative="1">
+      <w:start w:val="1"/>
+      <w:numFmt w:val="decimal"/>
+      <w:lvlText w:val="%7."/>
+      <w:lvlJc w:val="left"/>
+      <w:pPr>
+        <w:ind w:left="5040" w:hanging="360"/>
+      </w:pPr>
+    </w:lvl>
+    <w:lvl w:ilvl="7" w:tplc="04090019" w:tentative="1">
+      <w:start w:val="1"/>
+      <w:numFmt w:val="lowerLetter"/>
+      <w:lvlText w:val="%8."/>
+      <w:lvlJc w:val="left"/>
+      <w:pPr>
+        <w:ind w:left="5760" w:hanging="360"/>
+      </w:pPr>
+    </w:lvl>
+    <w:lvl w:ilvl="8" w:tplc="0409001B" w:tentative="1">
+      <w:start w:val="1"/>
+      <w:numFmt w:val="lowerRoman"/>
+      <w:lvlText w:val="%9."/>
+      <w:lvlJc w:val="right"/>
+      <w:pPr>
+        <w:ind w:left="6480" w:hanging="180"/>
+      </w:pPr>
+    </w:lvl>
+  </w:abstractNum>
+  <w:abstractNum w:abstractNumId="5">
     <w:nsid w:val="3B7D6D2B"/>
     <w:multiLevelType w:val="hybridMultilevel"/>
     <w:tmpl w:val="DD84A724"/>
@@ -1003,6 +4472,184 @@
       </w:pPr>
     </w:lvl>
     <w:lvl w:ilvl="3" w:tplc="0409000F" w:tentative="1">
+      <w:start w:val="1"/>
+      <w:numFmt w:val="decimal"/>
+      <w:lvlText w:val="%4."/>
+      <w:lvlJc w:val="left"/>
+      <w:pPr>
+        <w:ind w:left="2880" w:hanging="360"/>
+      </w:pPr>
+    </w:lvl>
+    <w:lvl w:ilvl="4" w:tplc="04090019" w:tentative="1">
+      <w:start w:val="1"/>
+      <w:numFmt w:val="lowerLetter"/>
+      <w:lvlText w:val="%5."/>
+      <w:lvlJc w:val="left"/>
+      <w:pPr>
+        <w:ind w:left="3600" w:hanging="360"/>
+      </w:pPr>
+    </w:lvl>
+    <w:lvl w:ilvl="5" w:tplc="0409001B" w:tentative="1">
+      <w:start w:val="1"/>
+      <w:numFmt w:val="lowerRoman"/>
+      <w:lvlText w:val="%6."/>
+      <w:lvlJc w:val="right"/>
+      <w:pPr>
+        <w:ind w:left="4320" w:hanging="180"/>
+      </w:pPr>
+    </w:lvl>
+    <w:lvl w:ilvl="6" w:tplc="0409000F" w:tentative="1">
+      <w:start w:val="1"/>
+      <w:numFmt w:val="decimal"/>
+      <w:lvlText w:val="%7."/>
+      <w:lvlJc w:val="left"/>
+      <w:pPr>
+        <w:ind w:left="5040" w:hanging="360"/>
+      </w:pPr>
+    </w:lvl>
+    <w:lvl w:ilvl="7" w:tplc="04090019" w:tentative="1">
+      <w:start w:val="1"/>
+      <w:numFmt w:val="lowerLetter"/>
+      <w:lvlText w:val="%8."/>
+      <w:lvlJc w:val="left"/>
+      <w:pPr>
+        <w:ind w:left="5760" w:hanging="360"/>
+      </w:pPr>
+    </w:lvl>
+    <w:lvl w:ilvl="8" w:tplc="0409001B" w:tentative="1">
+      <w:start w:val="1"/>
+      <w:numFmt w:val="lowerRoman"/>
+      <w:lvlText w:val="%9."/>
+      <w:lvlJc w:val="right"/>
+      <w:pPr>
+        <w:ind w:left="6480" w:hanging="180"/>
+      </w:pPr>
+    </w:lvl>
+  </w:abstractNum>
+  <w:abstractNum w:abstractNumId="6">
+    <w:nsid w:val="49B031DC"/>
+    <w:multiLevelType w:val="hybridMultilevel"/>
+    <w:tmpl w:val="0AE69B7A"/>
+    <w:lvl w:ilvl="0" w:tplc="0409000F">
+      <w:start w:val="1"/>
+      <w:numFmt w:val="decimal"/>
+      <w:lvlText w:val="%1."/>
+      <w:lvlJc w:val="left"/>
+      <w:pPr>
+        <w:ind w:left="720" w:hanging="360"/>
+      </w:pPr>
+      <w:rPr>
+        <w:rFonts w:hint="default"/>
+      </w:rPr>
+    </w:lvl>
+    <w:lvl w:ilvl="1" w:tplc="04090019">
+      <w:start w:val="1"/>
+      <w:numFmt w:val="lowerLetter"/>
+      <w:lvlText w:val="%2."/>
+      <w:lvlJc w:val="left"/>
+      <w:pPr>
+        <w:ind w:left="1440" w:hanging="360"/>
+      </w:pPr>
+    </w:lvl>
+    <w:lvl w:ilvl="2" w:tplc="0409001B">
+      <w:start w:val="1"/>
+      <w:numFmt w:val="lowerRoman"/>
+      <w:lvlText w:val="%3."/>
+      <w:lvlJc w:val="right"/>
+      <w:pPr>
+        <w:ind w:left="2160" w:hanging="180"/>
+      </w:pPr>
+    </w:lvl>
+    <w:lvl w:ilvl="3" w:tplc="0409000F" w:tentative="1">
+      <w:start w:val="1"/>
+      <w:numFmt w:val="decimal"/>
+      <w:lvlText w:val="%4."/>
+      <w:lvlJc w:val="left"/>
+      <w:pPr>
+        <w:ind w:left="2880" w:hanging="360"/>
+      </w:pPr>
+    </w:lvl>
+    <w:lvl w:ilvl="4" w:tplc="04090019" w:tentative="1">
+      <w:start w:val="1"/>
+      <w:numFmt w:val="lowerLetter"/>
+      <w:lvlText w:val="%5."/>
+      <w:lvlJc w:val="left"/>
+      <w:pPr>
+        <w:ind w:left="3600" w:hanging="360"/>
+      </w:pPr>
+    </w:lvl>
+    <w:lvl w:ilvl="5" w:tplc="0409001B" w:tentative="1">
+      <w:start w:val="1"/>
+      <w:numFmt w:val="lowerRoman"/>
+      <w:lvlText w:val="%6."/>
+      <w:lvlJc w:val="right"/>
+      <w:pPr>
+        <w:ind w:left="4320" w:hanging="180"/>
+      </w:pPr>
+    </w:lvl>
+    <w:lvl w:ilvl="6" w:tplc="0409000F" w:tentative="1">
+      <w:start w:val="1"/>
+      <w:numFmt w:val="decimal"/>
+      <w:lvlText w:val="%7."/>
+      <w:lvlJc w:val="left"/>
+      <w:pPr>
+        <w:ind w:left="5040" w:hanging="360"/>
+      </w:pPr>
+    </w:lvl>
+    <w:lvl w:ilvl="7" w:tplc="04090019" w:tentative="1">
+      <w:start w:val="1"/>
+      <w:numFmt w:val="lowerLetter"/>
+      <w:lvlText w:val="%8."/>
+      <w:lvlJc w:val="left"/>
+      <w:pPr>
+        <w:ind w:left="5760" w:hanging="360"/>
+      </w:pPr>
+    </w:lvl>
+    <w:lvl w:ilvl="8" w:tplc="0409001B" w:tentative="1">
+      <w:start w:val="1"/>
+      <w:numFmt w:val="lowerRoman"/>
+      <w:lvlText w:val="%9."/>
+      <w:lvlJc w:val="right"/>
+      <w:pPr>
+        <w:ind w:left="6480" w:hanging="180"/>
+      </w:pPr>
+    </w:lvl>
+  </w:abstractNum>
+  <w:abstractNum w:abstractNumId="7">
+    <w:nsid w:val="7FCB5C96"/>
+    <w:multiLevelType w:val="hybridMultilevel"/>
+    <w:tmpl w:val="04EADA70"/>
+    <w:lvl w:ilvl="0" w:tplc="0409000F">
+      <w:start w:val="1"/>
+      <w:numFmt w:val="decimal"/>
+      <w:lvlText w:val="%1."/>
+      <w:lvlJc w:val="left"/>
+      <w:pPr>
+        <w:ind w:left="720" w:hanging="360"/>
+      </w:pPr>
+      <w:rPr>
+        <w:rFonts w:hint="default"/>
+      </w:rPr>
+    </w:lvl>
+    <w:lvl w:ilvl="1" w:tplc="04090019">
+      <w:start w:val="1"/>
+      <w:numFmt w:val="lowerLetter"/>
+      <w:lvlText w:val="%2."/>
+      <w:lvlJc w:val="left"/>
+      <w:pPr>
+        <w:ind w:left="1440" w:hanging="360"/>
+      </w:pPr>
+    </w:lvl>
+    <w:lvl w:ilvl="2" w:tplc="0409001B">
+      <w:start w:val="1"/>
+      <w:numFmt w:val="lowerRoman"/>
+      <w:lvlText w:val="%3."/>
+      <w:lvlJc w:val="right"/>
+      <w:pPr>
+        <w:ind w:left="2160" w:hanging="180"/>
+      </w:pPr>
+    </w:lvl>
+    <w:lvl w:ilvl="3" w:tplc="0409000F">
       <w:start w:val="1"/>
       <w:numFmt w:val="decimal"/>
       <w:lvlText w:val="%4."/>
@@ -1061,7 +4708,25 @@
     <w:abstractNumId w:val="0"/>
   </w:num>
   <w:num w:numId="2">
+    <w:abstractNumId w:val="5"/>
+  </w:num>
+  <w:num w:numId="3">
+    <w:abstractNumId w:val="4"/>
+  </w:num>
+  <w:num w:numId="4">
+    <w:abstractNumId w:val="7"/>
+  </w:num>
+  <w:num w:numId="5">
+    <w:abstractNumId w:val="2"/>
+  </w:num>
+  <w:num w:numId="6">
+    <w:abstractNumId w:val="6"/>
+  </w:num>
+  <w:num w:numId="7">
     <w:abstractNumId w:val="1"/>
+  </w:num>
+  <w:num w:numId="8">
+    <w:abstractNumId w:val="3"/>
   </w:num>
 </w:numbering>
 </file>
@@ -1249,6 +4914,30 @@
       <w:szCs w:val="28"/>
     </w:rPr>
   </w:style>
+  <w:style w:type="paragraph" w:styleId="Heading2">
+    <w:name w:val="heading 2"/>
+    <w:basedOn w:val="Normal"/>
+    <w:next w:val="Normal"/>
+    <w:link w:val="Heading2Char"/>
+    <w:uiPriority w:val="9"/>
+    <w:unhideWhenUsed/>
+    <w:qFormat/>
+    <w:rsid w:val="00672111"/>
+    <w:pPr>
+      <w:keepNext/>
+      <w:keepLines/>
+      <w:spacing w:before="200" w:after="0"/>
+      <w:outlineLvl w:val="1"/>
+    </w:pPr>
+    <w:rPr>
+      <w:rFonts w:asciiTheme="majorHAnsi" w:eastAsiaTheme="majorEastAsia" w:hAnsiTheme="majorHAnsi" w:cstheme="majorBidi"/>
+      <w:b/>
+      <w:bCs/>
+      <w:color w:val="4F81BD" w:themeColor="accent1"/>
+      <w:sz w:val="26"/>
+      <w:szCs w:val="26"/>
+    </w:rPr>
+  </w:style>
   <w:style w:type="character" w:default="1" w:styleId="DefaultParagraphFont">
     <w:name w:val="Default Paragraph Font"/>
     <w:uiPriority w:val="1"/>
@@ -1301,6 +4990,21 @@
       <w:ind w:left="720"/>
       <w:contextualSpacing/>
     </w:pPr>
+  </w:style>
+  <w:style w:type="character" w:customStyle="1" w:styleId="Heading2Char">
+    <w:name w:val="Heading 2 Char"/>
+    <w:basedOn w:val="DefaultParagraphFont"/>
+    <w:link w:val="Heading2"/>
+    <w:uiPriority w:val="9"/>
+    <w:rsid w:val="00672111"/>
+    <w:rPr>
+      <w:rFonts w:asciiTheme="majorHAnsi" w:eastAsiaTheme="majorEastAsia" w:hAnsiTheme="majorHAnsi" w:cstheme="majorBidi"/>
+      <w:b/>
+      <w:bCs/>
+      <w:color w:val="4F81BD" w:themeColor="accent1"/>
+      <w:sz w:val="26"/>
+      <w:szCs w:val="26"/>
+    </w:rPr>
   </w:style>
 </w:styles>
 </file>
@@ -1488,6 +5192,30 @@
       <w:szCs w:val="28"/>
     </w:rPr>
   </w:style>
+  <w:style w:type="paragraph" w:styleId="Heading2">
+    <w:name w:val="heading 2"/>
+    <w:basedOn w:val="Normal"/>
+    <w:next w:val="Normal"/>
+    <w:link w:val="Heading2Char"/>
+    <w:uiPriority w:val="9"/>
+    <w:unhideWhenUsed/>
+    <w:qFormat/>
+    <w:rsid w:val="00672111"/>
+    <w:pPr>
+      <w:keepNext/>
+      <w:keepLines/>
+      <w:spacing w:before="200" w:after="0"/>
+      <w:outlineLvl w:val="1"/>
+    </w:pPr>
+    <w:rPr>
+      <w:rFonts w:asciiTheme="majorHAnsi" w:eastAsiaTheme="majorEastAsia" w:hAnsiTheme="majorHAnsi" w:cstheme="majorBidi"/>
+      <w:b/>
+      <w:bCs/>
+      <w:color w:val="4F81BD" w:themeColor="accent1"/>
+      <w:sz w:val="26"/>
+      <w:szCs w:val="26"/>
+    </w:rPr>
+  </w:style>
   <w:style w:type="character" w:default="1" w:styleId="DefaultParagraphFont">
     <w:name w:val="Default Paragraph Font"/>
     <w:uiPriority w:val="1"/>
@@ -1540,6 +5268,21 @@
       <w:ind w:left="720"/>
       <w:contextualSpacing/>
     </w:pPr>
+  </w:style>
+  <w:style w:type="character" w:customStyle="1" w:styleId="Heading2Char">
+    <w:name w:val="Heading 2 Char"/>
+    <w:basedOn w:val="DefaultParagraphFont"/>
+    <w:link w:val="Heading2"/>
+    <w:uiPriority w:val="9"/>
+    <w:rsid w:val="00672111"/>
+    <w:rPr>
+      <w:rFonts w:asciiTheme="majorHAnsi" w:eastAsiaTheme="majorEastAsia" w:hAnsiTheme="majorHAnsi" w:cstheme="majorBidi"/>
+      <w:b/>
+      <w:bCs/>
+      <w:color w:val="4F81BD" w:themeColor="accent1"/>
+      <w:sz w:val="26"/>
+      <w:szCs w:val="26"/>
+    </w:rPr>
   </w:style>
 </w:styles>
 </file>

</xml_diff>

<commit_message>
Fixed Ninject errors, Added songs controller, fixed other controllers, updated all ninject related packages. Created SongService
</commit_message>
<xml_diff>
--- a/Web Services and Cloud/Developing a WebApi application - Step by step tutorial.docx
+++ b/Web Services and Cloud/Developing a WebApi application - Step by step tutorial.docx
@@ -1574,17 +1574,7 @@
           <w:szCs w:val="19"/>
           <w:highlight w:val="white"/>
         </w:rPr>
-        <w:t>Something</w:t>
-      </w:r>
-      <w:r>
-        <w:rPr>
-          <w:rFonts w:ascii="Consolas" w:hAnsi="Consolas" w:cs="Consolas"/>
-          <w:color w:val="2B91AF"/>
-          <w:sz w:val="19"/>
-          <w:szCs w:val="19"/>
-          <w:highlight w:val="white"/>
-        </w:rPr>
-        <w:t>DbContext</w:t>
+        <w:t>SomethingDbContext</w:t>
       </w:r>
       <w:proofErr w:type="spellEnd"/>
       <w:r>
@@ -1661,17 +1651,7 @@
           <w:szCs w:val="19"/>
           <w:highlight w:val="white"/>
         </w:rPr>
-        <w:t>.</w:t>
-      </w:r>
-      <w:r>
-        <w:rPr>
-          <w:rFonts w:ascii="Consolas" w:hAnsi="Consolas" w:cs="Consolas"/>
-          <w:color w:val="000000"/>
-          <w:sz w:val="19"/>
-          <w:szCs w:val="19"/>
-          <w:highlight w:val="white"/>
-        </w:rPr>
-        <w:t>somethings</w:t>
+        <w:t>.somethings</w:t>
       </w:r>
       <w:proofErr w:type="spellEnd"/>
       <w:r>
@@ -1801,17 +1781,7 @@
           <w:szCs w:val="19"/>
           <w:highlight w:val="white"/>
         </w:rPr>
-        <w:t>.</w:t>
-      </w:r>
-      <w:r>
-        <w:rPr>
-          <w:rFonts w:ascii="Consolas" w:hAnsi="Consolas" w:cs="Consolas"/>
-          <w:color w:val="000000"/>
-          <w:sz w:val="19"/>
-          <w:szCs w:val="19"/>
-          <w:highlight w:val="white"/>
-        </w:rPr>
-        <w:t>otherThings</w:t>
+        <w:t>.otherThings</w:t>
       </w:r>
       <w:proofErr w:type="spellEnd"/>
       <w:r>
@@ -2149,6 +2119,26 @@
       <w:pPr>
         <w:pStyle w:val="ListParagraph"/>
         <w:numPr>
+          <w:ilvl w:val="1"/>
+          <w:numId w:val="4"/>
+        </w:numPr>
+      </w:pPr>
+      <w:r>
+        <w:rPr>
+          <w:rFonts w:ascii="Consolas" w:hAnsi="Consolas" w:cs="Consolas"/>
+          <w:color w:val="000000"/>
+          <w:sz w:val="19"/>
+          <w:szCs w:val="19"/>
+        </w:rPr>
+        <w:t>Ninject.Web.WebApi</w:t>
+      </w:r>
+      <w:bookmarkStart w:id="0" w:name="_GoBack"/>
+      <w:bookmarkEnd w:id="0"/>
+    </w:p>
+    <w:p>
+      <w:pPr>
+        <w:pStyle w:val="ListParagraph"/>
+        <w:numPr>
           <w:ilvl w:val="0"/>
           <w:numId w:val="4"/>
         </w:numPr>
@@ -2369,6 +2359,7 @@
           <w:sz w:val="19"/>
           <w:szCs w:val="19"/>
         </w:rPr>
+        <w:lastRenderedPageBreak/>
         <w:t>.</w:t>
       </w:r>
       <w:proofErr w:type="spellStart"/>
@@ -2408,7 +2399,6 @@
           <w:sz w:val="19"/>
           <w:szCs w:val="19"/>
         </w:rPr>
-        <w:lastRenderedPageBreak/>
         <w:t>Kernel.Bind</w:t>
       </w:r>
       <w:proofErr w:type="spellEnd"/>
@@ -2691,19 +2681,7 @@
       </w:r>
       <w:proofErr w:type="spellEnd"/>
       <w:r>
-        <w:t>(“*”,</w:t>
-      </w:r>
-      <w:r>
-        <w:t>“*”</w:t>
-      </w:r>
-      <w:r>
-        <w:t>,</w:t>
-      </w:r>
-      <w:r>
-        <w:t>“*”</w:t>
-      </w:r>
-      <w:r>
-        <w:t>)]</w:t>
+        <w:t>(“*”,“*”,“*”)]</w:t>
       </w:r>
     </w:p>
     <w:p>
@@ -3967,8 +3945,6 @@
         </w:rPr>
         <w:t>.Initialize(kernel);</w:t>
       </w:r>
-      <w:bookmarkStart w:id="0" w:name="_GoBack"/>
-      <w:bookmarkEnd w:id="0"/>
     </w:p>
     <w:p>
       <w:pPr>

</xml_diff>